<commit_message>
notes added and commnads check it now
</commit_message>
<xml_diff>
--- a/SQL-Commands-Practice.docx
+++ b/SQL-Commands-Practice.docx
@@ -2842,19 +2842,7 @@
           <w:highlight w:val="yellow"/>
         </w:rPr>
         <w:lastRenderedPageBreak/>
-        <w:t>1</w:t>
-      </w:r>
-      <w:r>
-        <w:rPr>
-          <w:highlight w:val="yellow"/>
-        </w:rPr>
-        <w:t>4</w:t>
-      </w:r>
-      <w:r>
-        <w:rPr>
-          <w:highlight w:val="yellow"/>
-        </w:rPr>
-        <w:t>. Add a column at the first position:</w:t>
+        <w:t>14. Add a column at the first position:</w:t>
       </w:r>
     </w:p>
     <w:p>
@@ -2993,13 +2981,7 @@
         <w:rPr>
           <w:highlight w:val="yellow"/>
         </w:rPr>
-        <w:t xml:space="preserve">15. </w:t>
-      </w:r>
-      <w:r>
-        <w:rPr>
-          <w:highlight w:val="yellow"/>
-        </w:rPr>
-        <w:t xml:space="preserve"> Add a column after a specific column:</w:t>
+        <w:t>15.  Add a column after a specific column:</w:t>
       </w:r>
     </w:p>
     <w:p>
@@ -5313,7 +5295,7 @@
     <w:p>
       <w:r>
         <w:pict>
-          <v:rect id="_x0000_i1039" style="width:0;height:1.5pt" o:hralign="center" o:hrstd="t" o:hr="t" fillcolor="#a0a0a0" stroked="f"/>
+          <v:rect id="_x0000_i1025" style="width:0;height:1.5pt" o:hralign="center" o:hrstd="t" o:hr="t" fillcolor="#a0a0a0" stroked="f"/>
         </w:pict>
       </w:r>
     </w:p>
@@ -5662,7 +5644,7 @@
     <w:p>
       <w:r>
         <w:pict>
-          <v:rect id="_x0000_i1040" style="width:0;height:1.5pt" o:hralign="center" o:hrstd="t" o:hr="t" fillcolor="#a0a0a0" stroked="f"/>
+          <v:rect id="_x0000_i1026" style="width:0;height:1.5pt" o:hralign="center" o:hrstd="t" o:hr="t" fillcolor="#a0a0a0" stroked="f"/>
         </w:pict>
       </w:r>
     </w:p>
@@ -6424,7 +6406,7 @@
       </w:pPr>
       <w:r>
         <w:pict>
-          <v:rect id="_x0000_i1041" style="width:0;height:1.5pt" o:hralign="center" o:hrstd="t" o:hr="t" fillcolor="#a0a0a0" stroked="f"/>
+          <v:rect id="_x0000_i1027" style="width:0;height:1.5pt" o:hralign="center" o:hrstd="t" o:hr="t" fillcolor="#a0a0a0" stroked="f"/>
         </w:pict>
       </w:r>
     </w:p>
@@ -7195,13 +7177,7 @@
         <w:rPr>
           <w:highlight w:val="yellow"/>
         </w:rPr>
-        <w:t xml:space="preserve">30. </w:t>
-      </w:r>
-      <w:r>
-        <w:rPr>
-          <w:highlight w:val="yellow"/>
-        </w:rPr>
-        <w:t xml:space="preserve">The </w:t>
+        <w:t xml:space="preserve">30. The </w:t>
       </w:r>
       <w:r>
         <w:rPr>
@@ -8254,7 +8230,7 @@
           <w:b/>
         </w:rPr>
         <w:pict>
-          <v:rect id="_x0000_i1058" style="width:0;height:1.5pt" o:hralign="center" o:hrstd="t" o:hr="t" fillcolor="#a0a0a0" stroked="f"/>
+          <v:rect id="_x0000_i1028" style="width:0;height:1.5pt" o:hralign="center" o:hrstd="t" o:hr="t" fillcolor="#a0a0a0" stroked="f"/>
         </w:pict>
       </w:r>
     </w:p>
@@ -9052,13 +9028,795 @@
     </w:p>
     <w:p>
       <w:pPr>
+        <w:spacing w:before="100" w:beforeAutospacing="1" w:after="100" w:afterAutospacing="1" w:line="240" w:lineRule="auto"/>
+        <w:outlineLvl w:val="2"/>
+        <w:rPr>
+          <w:rFonts w:ascii="Times New Roman" w:eastAsia="Times New Roman" w:hAnsi="Times New Roman" w:cs="Times New Roman"/>
+          <w:b/>
+          <w:bCs/>
+          <w:sz w:val="27"/>
+          <w:szCs w:val="27"/>
+        </w:rPr>
+      </w:pPr>
+      <w:bookmarkStart w:id="0" w:name="_GoBack"/>
+      <w:r>
+        <w:rPr>
+          <w:rFonts w:ascii="Times New Roman" w:eastAsia="Times New Roman" w:hAnsi="Times New Roman" w:cs="Times New Roman"/>
+          <w:b/>
+          <w:bCs/>
+          <w:sz w:val="27"/>
+          <w:szCs w:val="27"/>
+        </w:rPr>
+        <w:lastRenderedPageBreak/>
+        <w:t>MODIFY</w:t>
+      </w:r>
+    </w:p>
+    <w:bookmarkEnd w:id="0"/>
+    <w:p>
+      <w:pPr>
+        <w:numPr>
+          <w:ilvl w:val="0"/>
+          <w:numId w:val="16"/>
+        </w:numPr>
+        <w:spacing w:before="100" w:beforeAutospacing="1" w:after="100" w:afterAutospacing="1" w:line="240" w:lineRule="auto"/>
+        <w:rPr>
+          <w:rFonts w:ascii="Times New Roman" w:eastAsia="Times New Roman" w:hAnsi="Times New Roman" w:cs="Times New Roman"/>
+          <w:sz w:val="24"/>
+          <w:szCs w:val="24"/>
+        </w:rPr>
+      </w:pPr>
+      <w:r>
+        <w:rPr>
+          <w:rFonts w:ascii="Times New Roman" w:eastAsia="Times New Roman" w:hAnsi="Times New Roman" w:cs="Times New Roman"/>
+          <w:b/>
+          <w:bCs/>
+          <w:sz w:val="24"/>
+          <w:szCs w:val="24"/>
+        </w:rPr>
+        <w:t>Definition</w:t>
+      </w:r>
+      <w:r>
+        <w:rPr>
+          <w:rFonts w:ascii="Times New Roman" w:eastAsia="Times New Roman" w:hAnsi="Times New Roman" w:cs="Times New Roman"/>
+          <w:sz w:val="24"/>
+          <w:szCs w:val="24"/>
+        </w:rPr>
+        <w:t>: Changes the properties of an existing column in a table, such as its data type, size, or constraints.</w:t>
+      </w:r>
+    </w:p>
+    <w:p>
+      <w:pPr>
+        <w:numPr>
+          <w:ilvl w:val="0"/>
+          <w:numId w:val="16"/>
+        </w:numPr>
+        <w:spacing w:before="100" w:beforeAutospacing="1" w:after="100" w:afterAutospacing="1" w:line="240" w:lineRule="auto"/>
+        <w:rPr>
+          <w:rFonts w:ascii="Times New Roman" w:eastAsia="Times New Roman" w:hAnsi="Times New Roman" w:cs="Times New Roman"/>
+          <w:sz w:val="24"/>
+          <w:szCs w:val="24"/>
+        </w:rPr>
+      </w:pPr>
+      <w:r>
+        <w:rPr>
+          <w:rFonts w:ascii="Times New Roman" w:eastAsia="Times New Roman" w:hAnsi="Times New Roman" w:cs="Times New Roman"/>
+          <w:b/>
+          <w:bCs/>
+          <w:sz w:val="24"/>
+          <w:szCs w:val="24"/>
+        </w:rPr>
+        <w:t>Example</w:t>
+      </w:r>
+      <w:r>
+        <w:rPr>
+          <w:rFonts w:ascii="Times New Roman" w:eastAsia="Times New Roman" w:hAnsi="Times New Roman" w:cs="Times New Roman"/>
+          <w:sz w:val="24"/>
+          <w:szCs w:val="24"/>
+        </w:rPr>
+        <w:t>:</w:t>
+      </w:r>
+    </w:p>
+    <w:p>
+      <w:pPr>
+        <w:tabs>
+          <w:tab w:val="left" w:pos="916"/>
+          <w:tab w:val="left" w:pos="1832"/>
+          <w:tab w:val="left" w:pos="2748"/>
+          <w:tab w:val="left" w:pos="3664"/>
+          <w:tab w:val="left" w:pos="4580"/>
+          <w:tab w:val="left" w:pos="5496"/>
+          <w:tab w:val="left" w:pos="6412"/>
+          <w:tab w:val="left" w:pos="7328"/>
+          <w:tab w:val="left" w:pos="8244"/>
+          <w:tab w:val="left" w:pos="9160"/>
+          <w:tab w:val="left" w:pos="10076"/>
+          <w:tab w:val="left" w:pos="10992"/>
+          <w:tab w:val="left" w:pos="11908"/>
+          <w:tab w:val="left" w:pos="12824"/>
+          <w:tab w:val="left" w:pos="13740"/>
+          <w:tab w:val="left" w:pos="14656"/>
+        </w:tabs>
         <w:spacing w:after="0" w:line="240" w:lineRule="auto"/>
-        <w:rPr>
+        <w:ind w:left="720"/>
+        <w:rPr>
+          <w:rFonts w:ascii="Courier New" w:eastAsia="Times New Roman" w:hAnsi="Courier New" w:cs="Courier New"/>
+          <w:sz w:val="20"/>
+          <w:szCs w:val="20"/>
+        </w:rPr>
+      </w:pPr>
+      <w:r>
+        <w:rPr>
+          <w:rFonts w:ascii="Courier New" w:eastAsia="Times New Roman" w:hAnsi="Courier New" w:cs="Courier New"/>
+          <w:sz w:val="20"/>
+          <w:szCs w:val="20"/>
+        </w:rPr>
+        <w:t>ALTER TABLE employees</w:t>
+      </w:r>
+    </w:p>
+    <w:p>
+      <w:pPr>
+        <w:tabs>
+          <w:tab w:val="left" w:pos="916"/>
+          <w:tab w:val="left" w:pos="1832"/>
+          <w:tab w:val="left" w:pos="2748"/>
+          <w:tab w:val="left" w:pos="3664"/>
+          <w:tab w:val="left" w:pos="4580"/>
+          <w:tab w:val="left" w:pos="5496"/>
+          <w:tab w:val="left" w:pos="6412"/>
+          <w:tab w:val="left" w:pos="7328"/>
+          <w:tab w:val="left" w:pos="8244"/>
+          <w:tab w:val="left" w:pos="9160"/>
+          <w:tab w:val="left" w:pos="10076"/>
+          <w:tab w:val="left" w:pos="10992"/>
+          <w:tab w:val="left" w:pos="11908"/>
+          <w:tab w:val="left" w:pos="12824"/>
+          <w:tab w:val="left" w:pos="13740"/>
+          <w:tab w:val="left" w:pos="14656"/>
+        </w:tabs>
+        <w:spacing w:after="0" w:line="240" w:lineRule="auto"/>
+        <w:ind w:left="720"/>
+        <w:rPr>
+          <w:rFonts w:ascii="Courier New" w:eastAsia="Times New Roman" w:hAnsi="Courier New" w:cs="Courier New"/>
+          <w:sz w:val="20"/>
+          <w:szCs w:val="20"/>
+        </w:rPr>
+      </w:pPr>
+      <w:r>
+        <w:rPr>
+          <w:rFonts w:ascii="Courier New" w:eastAsia="Times New Roman" w:hAnsi="Courier New" w:cs="Courier New"/>
+          <w:sz w:val="20"/>
+          <w:szCs w:val="20"/>
+        </w:rPr>
+        <w:t xml:space="preserve">MODIFY salary </w:t>
+      </w:r>
+      <w:proofErr w:type="gramStart"/>
+      <w:r>
+        <w:rPr>
+          <w:rFonts w:ascii="Courier New" w:eastAsia="Times New Roman" w:hAnsi="Courier New" w:cs="Courier New"/>
+          <w:sz w:val="20"/>
+          <w:szCs w:val="20"/>
+        </w:rPr>
+        <w:t>DECIMAL(</w:t>
+      </w:r>
+      <w:proofErr w:type="gramEnd"/>
+      <w:r>
+        <w:rPr>
+          <w:rFonts w:ascii="Courier New" w:eastAsia="Times New Roman" w:hAnsi="Courier New" w:cs="Courier New"/>
+          <w:sz w:val="20"/>
+          <w:szCs w:val="20"/>
+        </w:rPr>
+        <w:t>10, 2);</w:t>
+      </w:r>
+    </w:p>
+    <w:p>
+      <w:pPr>
+        <w:numPr>
+          <w:ilvl w:val="1"/>
+          <w:numId w:val="16"/>
+        </w:numPr>
+        <w:spacing w:before="100" w:beforeAutospacing="1" w:after="100" w:afterAutospacing="1" w:line="240" w:lineRule="auto"/>
+        <w:rPr>
+          <w:rFonts w:ascii="Times New Roman" w:eastAsia="Times New Roman" w:hAnsi="Times New Roman" w:cs="Times New Roman"/>
+          <w:sz w:val="24"/>
+          <w:szCs w:val="24"/>
+        </w:rPr>
+      </w:pPr>
+      <w:r>
+        <w:rPr>
+          <w:rFonts w:ascii="Times New Roman" w:eastAsia="Times New Roman" w:hAnsi="Times New Roman" w:cs="Times New Roman"/>
+          <w:sz w:val="24"/>
+          <w:szCs w:val="24"/>
+        </w:rPr>
+        <w:t xml:space="preserve">This modifies the </w:t>
+      </w:r>
+      <w:r>
+        <w:rPr>
+          <w:rFonts w:ascii="Courier New" w:eastAsia="Times New Roman" w:hAnsi="Courier New" w:cs="Courier New"/>
+          <w:sz w:val="20"/>
+          <w:szCs w:val="20"/>
+        </w:rPr>
+        <w:t>salary</w:t>
+      </w:r>
+      <w:r>
+        <w:rPr>
+          <w:rFonts w:ascii="Times New Roman" w:eastAsia="Times New Roman" w:hAnsi="Times New Roman" w:cs="Times New Roman"/>
+          <w:sz w:val="24"/>
+          <w:szCs w:val="24"/>
+        </w:rPr>
+        <w:t xml:space="preserve"> column in the </w:t>
+      </w:r>
+      <w:r>
+        <w:rPr>
+          <w:rFonts w:ascii="Courier New" w:eastAsia="Times New Roman" w:hAnsi="Courier New" w:cs="Courier New"/>
+          <w:sz w:val="20"/>
+          <w:szCs w:val="20"/>
+        </w:rPr>
+        <w:t>employees</w:t>
+      </w:r>
+      <w:r>
+        <w:rPr>
+          <w:rFonts w:ascii="Times New Roman" w:eastAsia="Times New Roman" w:hAnsi="Times New Roman" w:cs="Times New Roman"/>
+          <w:sz w:val="24"/>
+          <w:szCs w:val="24"/>
+        </w:rPr>
+        <w:t xml:space="preserve"> table to have a </w:t>
+      </w:r>
+      <w:r>
+        <w:rPr>
+          <w:rFonts w:ascii="Courier New" w:eastAsia="Times New Roman" w:hAnsi="Courier New" w:cs="Courier New"/>
+          <w:sz w:val="20"/>
+          <w:szCs w:val="20"/>
+        </w:rPr>
+        <w:t>DECIMAL</w:t>
+      </w:r>
+      <w:r>
+        <w:rPr>
+          <w:rFonts w:ascii="Times New Roman" w:eastAsia="Times New Roman" w:hAnsi="Times New Roman" w:cs="Times New Roman"/>
+          <w:sz w:val="24"/>
+          <w:szCs w:val="24"/>
+        </w:rPr>
+        <w:t xml:space="preserve"> data type with a precision of 10 digits and 2 decimal places.</w:t>
+      </w:r>
+    </w:p>
+    <w:p>
+      <w:pPr>
+        <w:spacing w:before="100" w:beforeAutospacing="1" w:after="100" w:afterAutospacing="1" w:line="240" w:lineRule="auto"/>
+        <w:rPr>
+          <w:rFonts w:ascii="Times New Roman" w:eastAsia="Times New Roman" w:hAnsi="Times New Roman" w:cs="Times New Roman"/>
+          <w:sz w:val="24"/>
+          <w:szCs w:val="24"/>
+        </w:rPr>
+      </w:pPr>
+      <w:r>
+        <w:rPr>
+          <w:rFonts w:ascii="Times New Roman" w:eastAsia="Times New Roman" w:hAnsi="Times New Roman" w:cs="Times New Roman"/>
           <w:b/>
-        </w:rPr>
-      </w:pPr>
-      <w:bookmarkStart w:id="0" w:name="_GoBack"/>
-      <w:bookmarkEnd w:id="0"/>
+          <w:bCs/>
+          <w:sz w:val="27"/>
+          <w:szCs w:val="27"/>
+        </w:rPr>
+        <w:t xml:space="preserve"> RENAME</w:t>
+      </w:r>
+    </w:p>
+    <w:p>
+      <w:pPr>
+        <w:numPr>
+          <w:ilvl w:val="0"/>
+          <w:numId w:val="17"/>
+        </w:numPr>
+        <w:spacing w:before="100" w:beforeAutospacing="1" w:after="100" w:afterAutospacing="1" w:line="240" w:lineRule="auto"/>
+        <w:rPr>
+          <w:rFonts w:ascii="Times New Roman" w:eastAsia="Times New Roman" w:hAnsi="Times New Roman" w:cs="Times New Roman"/>
+          <w:sz w:val="24"/>
+          <w:szCs w:val="24"/>
+        </w:rPr>
+      </w:pPr>
+      <w:r>
+        <w:rPr>
+          <w:rFonts w:ascii="Times New Roman" w:eastAsia="Times New Roman" w:hAnsi="Times New Roman" w:cs="Times New Roman"/>
+          <w:b/>
+          <w:bCs/>
+          <w:sz w:val="24"/>
+          <w:szCs w:val="24"/>
+        </w:rPr>
+        <w:t>Definition</w:t>
+      </w:r>
+      <w:r>
+        <w:rPr>
+          <w:rFonts w:ascii="Times New Roman" w:eastAsia="Times New Roman" w:hAnsi="Times New Roman" w:cs="Times New Roman"/>
+          <w:sz w:val="24"/>
+          <w:szCs w:val="24"/>
+        </w:rPr>
+        <w:t>: Changes the name of a database object, such as a table or column, without altering its structure or data.</w:t>
+      </w:r>
+    </w:p>
+    <w:p>
+      <w:pPr>
+        <w:numPr>
+          <w:ilvl w:val="0"/>
+          <w:numId w:val="17"/>
+        </w:numPr>
+        <w:spacing w:before="100" w:beforeAutospacing="1" w:after="100" w:afterAutospacing="1" w:line="240" w:lineRule="auto"/>
+        <w:rPr>
+          <w:rFonts w:ascii="Times New Roman" w:eastAsia="Times New Roman" w:hAnsi="Times New Roman" w:cs="Times New Roman"/>
+          <w:sz w:val="24"/>
+          <w:szCs w:val="24"/>
+        </w:rPr>
+      </w:pPr>
+      <w:r>
+        <w:rPr>
+          <w:rFonts w:ascii="Times New Roman" w:eastAsia="Times New Roman" w:hAnsi="Times New Roman" w:cs="Times New Roman"/>
+          <w:b/>
+          <w:bCs/>
+          <w:sz w:val="24"/>
+          <w:szCs w:val="24"/>
+        </w:rPr>
+        <w:t>Example</w:t>
+      </w:r>
+      <w:r>
+        <w:rPr>
+          <w:rFonts w:ascii="Times New Roman" w:eastAsia="Times New Roman" w:hAnsi="Times New Roman" w:cs="Times New Roman"/>
+          <w:sz w:val="24"/>
+          <w:szCs w:val="24"/>
+        </w:rPr>
+        <w:t>:</w:t>
+      </w:r>
+    </w:p>
+    <w:p>
+      <w:pPr>
+        <w:tabs>
+          <w:tab w:val="left" w:pos="916"/>
+          <w:tab w:val="left" w:pos="1832"/>
+          <w:tab w:val="left" w:pos="2748"/>
+          <w:tab w:val="left" w:pos="3664"/>
+          <w:tab w:val="left" w:pos="4580"/>
+          <w:tab w:val="left" w:pos="5496"/>
+          <w:tab w:val="left" w:pos="6412"/>
+          <w:tab w:val="left" w:pos="7328"/>
+          <w:tab w:val="left" w:pos="8244"/>
+          <w:tab w:val="left" w:pos="9160"/>
+          <w:tab w:val="left" w:pos="10076"/>
+          <w:tab w:val="left" w:pos="10992"/>
+          <w:tab w:val="left" w:pos="11908"/>
+          <w:tab w:val="left" w:pos="12824"/>
+          <w:tab w:val="left" w:pos="13740"/>
+          <w:tab w:val="left" w:pos="14656"/>
+        </w:tabs>
+        <w:spacing w:after="0" w:line="240" w:lineRule="auto"/>
+        <w:ind w:left="720"/>
+        <w:rPr>
+          <w:rFonts w:ascii="Courier New" w:eastAsia="Times New Roman" w:hAnsi="Courier New" w:cs="Courier New"/>
+          <w:sz w:val="20"/>
+          <w:szCs w:val="20"/>
+        </w:rPr>
+      </w:pPr>
+      <w:r>
+        <w:rPr>
+          <w:rFonts w:ascii="Courier New" w:eastAsia="Times New Roman" w:hAnsi="Courier New" w:cs="Courier New"/>
+          <w:sz w:val="20"/>
+          <w:szCs w:val="20"/>
+        </w:rPr>
+        <w:t>ALTER TABLE employees</w:t>
+      </w:r>
+    </w:p>
+    <w:p>
+      <w:pPr>
+        <w:tabs>
+          <w:tab w:val="left" w:pos="916"/>
+          <w:tab w:val="left" w:pos="1832"/>
+          <w:tab w:val="left" w:pos="2748"/>
+          <w:tab w:val="left" w:pos="3664"/>
+          <w:tab w:val="left" w:pos="4580"/>
+          <w:tab w:val="left" w:pos="5496"/>
+          <w:tab w:val="left" w:pos="6412"/>
+          <w:tab w:val="left" w:pos="7328"/>
+          <w:tab w:val="left" w:pos="8244"/>
+          <w:tab w:val="left" w:pos="9160"/>
+          <w:tab w:val="left" w:pos="10076"/>
+          <w:tab w:val="left" w:pos="10992"/>
+          <w:tab w:val="left" w:pos="11908"/>
+          <w:tab w:val="left" w:pos="12824"/>
+          <w:tab w:val="left" w:pos="13740"/>
+          <w:tab w:val="left" w:pos="14656"/>
+        </w:tabs>
+        <w:spacing w:after="0" w:line="240" w:lineRule="auto"/>
+        <w:ind w:left="720"/>
+        <w:rPr>
+          <w:rFonts w:ascii="Courier New" w:eastAsia="Times New Roman" w:hAnsi="Courier New" w:cs="Courier New"/>
+          <w:sz w:val="20"/>
+          <w:szCs w:val="20"/>
+        </w:rPr>
+      </w:pPr>
+      <w:r>
+        <w:rPr>
+          <w:rFonts w:ascii="Courier New" w:eastAsia="Times New Roman" w:hAnsi="Courier New" w:cs="Courier New"/>
+          <w:sz w:val="20"/>
+          <w:szCs w:val="20"/>
+        </w:rPr>
+        <w:t xml:space="preserve">RENAME COLUMN </w:t>
+      </w:r>
+      <w:proofErr w:type="spellStart"/>
+      <w:r>
+        <w:rPr>
+          <w:rFonts w:ascii="Courier New" w:eastAsia="Times New Roman" w:hAnsi="Courier New" w:cs="Courier New"/>
+          <w:sz w:val="20"/>
+          <w:szCs w:val="20"/>
+        </w:rPr>
+        <w:t>full_name</w:t>
+      </w:r>
+      <w:proofErr w:type="spellEnd"/>
+      <w:r>
+        <w:rPr>
+          <w:rFonts w:ascii="Courier New" w:eastAsia="Times New Roman" w:hAnsi="Courier New" w:cs="Courier New"/>
+          <w:sz w:val="20"/>
+          <w:szCs w:val="20"/>
+        </w:rPr>
+        <w:t xml:space="preserve"> TO name;</w:t>
+      </w:r>
+    </w:p>
+    <w:p>
+      <w:pPr>
+        <w:numPr>
+          <w:ilvl w:val="1"/>
+          <w:numId w:val="17"/>
+        </w:numPr>
+        <w:spacing w:before="100" w:beforeAutospacing="1" w:after="100" w:afterAutospacing="1" w:line="240" w:lineRule="auto"/>
+        <w:rPr>
+          <w:rFonts w:ascii="Times New Roman" w:eastAsia="Times New Roman" w:hAnsi="Times New Roman" w:cs="Times New Roman"/>
+          <w:sz w:val="24"/>
+          <w:szCs w:val="24"/>
+        </w:rPr>
+      </w:pPr>
+      <w:r>
+        <w:rPr>
+          <w:rFonts w:ascii="Times New Roman" w:eastAsia="Times New Roman" w:hAnsi="Times New Roman" w:cs="Times New Roman"/>
+          <w:sz w:val="24"/>
+          <w:szCs w:val="24"/>
+        </w:rPr>
+        <w:t xml:space="preserve">This renames the </w:t>
+      </w:r>
+      <w:proofErr w:type="spellStart"/>
+      <w:r>
+        <w:rPr>
+          <w:rFonts w:ascii="Courier New" w:eastAsia="Times New Roman" w:hAnsi="Courier New" w:cs="Courier New"/>
+          <w:sz w:val="20"/>
+          <w:szCs w:val="20"/>
+        </w:rPr>
+        <w:t>full_name</w:t>
+      </w:r>
+      <w:proofErr w:type="spellEnd"/>
+      <w:r>
+        <w:rPr>
+          <w:rFonts w:ascii="Times New Roman" w:eastAsia="Times New Roman" w:hAnsi="Times New Roman" w:cs="Times New Roman"/>
+          <w:sz w:val="24"/>
+          <w:szCs w:val="24"/>
+        </w:rPr>
+        <w:t xml:space="preserve"> column to </w:t>
+      </w:r>
+      <w:r>
+        <w:rPr>
+          <w:rFonts w:ascii="Courier New" w:eastAsia="Times New Roman" w:hAnsi="Courier New" w:cs="Courier New"/>
+          <w:sz w:val="20"/>
+          <w:szCs w:val="20"/>
+        </w:rPr>
+        <w:t>name</w:t>
+      </w:r>
+      <w:r>
+        <w:rPr>
+          <w:rFonts w:ascii="Times New Roman" w:eastAsia="Times New Roman" w:hAnsi="Times New Roman" w:cs="Times New Roman"/>
+          <w:sz w:val="24"/>
+          <w:szCs w:val="24"/>
+        </w:rPr>
+        <w:t xml:space="preserve"> in the </w:t>
+      </w:r>
+      <w:r>
+        <w:rPr>
+          <w:rFonts w:ascii="Courier New" w:eastAsia="Times New Roman" w:hAnsi="Courier New" w:cs="Courier New"/>
+          <w:sz w:val="20"/>
+          <w:szCs w:val="20"/>
+        </w:rPr>
+        <w:t>employees</w:t>
+      </w:r>
+      <w:r>
+        <w:rPr>
+          <w:rFonts w:ascii="Times New Roman" w:eastAsia="Times New Roman" w:hAnsi="Times New Roman" w:cs="Times New Roman"/>
+          <w:sz w:val="24"/>
+          <w:szCs w:val="24"/>
+        </w:rPr>
+        <w:t xml:space="preserve"> table.</w:t>
+      </w:r>
+    </w:p>
+    <w:p>
+      <w:pPr>
+        <w:spacing w:before="100" w:beforeAutospacing="1" w:after="100" w:afterAutospacing="1" w:line="240" w:lineRule="auto"/>
+        <w:outlineLvl w:val="2"/>
+        <w:rPr>
+          <w:rFonts w:ascii="Times New Roman" w:eastAsia="Times New Roman" w:hAnsi="Times New Roman" w:cs="Times New Roman"/>
+          <w:b/>
+          <w:bCs/>
+          <w:sz w:val="27"/>
+          <w:szCs w:val="27"/>
+        </w:rPr>
+      </w:pPr>
+      <w:r>
+        <w:rPr>
+          <w:rFonts w:ascii="Times New Roman" w:eastAsia="Times New Roman" w:hAnsi="Times New Roman" w:cs="Times New Roman"/>
+          <w:b/>
+          <w:bCs/>
+          <w:sz w:val="27"/>
+          <w:szCs w:val="27"/>
+        </w:rPr>
+        <w:t>ADD</w:t>
+      </w:r>
+    </w:p>
+    <w:p>
+      <w:pPr>
+        <w:numPr>
+          <w:ilvl w:val="0"/>
+          <w:numId w:val="18"/>
+        </w:numPr>
+        <w:spacing w:before="100" w:beforeAutospacing="1" w:after="100" w:afterAutospacing="1" w:line="240" w:lineRule="auto"/>
+        <w:rPr>
+          <w:rFonts w:ascii="Times New Roman" w:eastAsia="Times New Roman" w:hAnsi="Times New Roman" w:cs="Times New Roman"/>
+          <w:sz w:val="24"/>
+          <w:szCs w:val="24"/>
+        </w:rPr>
+      </w:pPr>
+      <w:r>
+        <w:rPr>
+          <w:rFonts w:ascii="Times New Roman" w:eastAsia="Times New Roman" w:hAnsi="Times New Roman" w:cs="Times New Roman"/>
+          <w:b/>
+          <w:bCs/>
+          <w:sz w:val="24"/>
+          <w:szCs w:val="24"/>
+        </w:rPr>
+        <w:t>Definition</w:t>
+      </w:r>
+      <w:r>
+        <w:rPr>
+          <w:rFonts w:ascii="Times New Roman" w:eastAsia="Times New Roman" w:hAnsi="Times New Roman" w:cs="Times New Roman"/>
+          <w:sz w:val="24"/>
+          <w:szCs w:val="24"/>
+        </w:rPr>
+        <w:t>: Adds a new element, such as a column, constraint, or index, to an existing table or database object.</w:t>
+      </w:r>
+    </w:p>
+    <w:p>
+      <w:pPr>
+        <w:numPr>
+          <w:ilvl w:val="0"/>
+          <w:numId w:val="18"/>
+        </w:numPr>
+        <w:spacing w:before="100" w:beforeAutospacing="1" w:after="100" w:afterAutospacing="1" w:line="240" w:lineRule="auto"/>
+        <w:rPr>
+          <w:rFonts w:ascii="Times New Roman" w:eastAsia="Times New Roman" w:hAnsi="Times New Roman" w:cs="Times New Roman"/>
+          <w:sz w:val="24"/>
+          <w:szCs w:val="24"/>
+        </w:rPr>
+      </w:pPr>
+      <w:r>
+        <w:rPr>
+          <w:rFonts w:ascii="Times New Roman" w:eastAsia="Times New Roman" w:hAnsi="Times New Roman" w:cs="Times New Roman"/>
+          <w:b/>
+          <w:bCs/>
+          <w:sz w:val="24"/>
+          <w:szCs w:val="24"/>
+        </w:rPr>
+        <w:t>Example</w:t>
+      </w:r>
+      <w:r>
+        <w:rPr>
+          <w:rFonts w:ascii="Times New Roman" w:eastAsia="Times New Roman" w:hAnsi="Times New Roman" w:cs="Times New Roman"/>
+          <w:sz w:val="24"/>
+          <w:szCs w:val="24"/>
+        </w:rPr>
+        <w:t>:</w:t>
+      </w:r>
+    </w:p>
+    <w:p>
+      <w:pPr>
+        <w:tabs>
+          <w:tab w:val="left" w:pos="916"/>
+          <w:tab w:val="left" w:pos="1832"/>
+          <w:tab w:val="left" w:pos="2748"/>
+          <w:tab w:val="left" w:pos="3664"/>
+          <w:tab w:val="left" w:pos="4580"/>
+          <w:tab w:val="left" w:pos="5496"/>
+          <w:tab w:val="left" w:pos="6412"/>
+          <w:tab w:val="left" w:pos="7328"/>
+          <w:tab w:val="left" w:pos="8244"/>
+          <w:tab w:val="left" w:pos="9160"/>
+          <w:tab w:val="left" w:pos="10076"/>
+          <w:tab w:val="left" w:pos="10992"/>
+          <w:tab w:val="left" w:pos="11908"/>
+          <w:tab w:val="left" w:pos="12824"/>
+          <w:tab w:val="left" w:pos="13740"/>
+          <w:tab w:val="left" w:pos="14656"/>
+        </w:tabs>
+        <w:spacing w:after="0" w:line="240" w:lineRule="auto"/>
+        <w:ind w:left="720"/>
+        <w:rPr>
+          <w:rFonts w:ascii="Courier New" w:eastAsia="Times New Roman" w:hAnsi="Courier New" w:cs="Courier New"/>
+          <w:sz w:val="20"/>
+          <w:szCs w:val="20"/>
+        </w:rPr>
+      </w:pPr>
+      <w:r>
+        <w:rPr>
+          <w:rFonts w:ascii="Courier New" w:eastAsia="Times New Roman" w:hAnsi="Courier New" w:cs="Courier New"/>
+          <w:sz w:val="20"/>
+          <w:szCs w:val="20"/>
+        </w:rPr>
+        <w:t>ALTER TABLE employees</w:t>
+      </w:r>
+    </w:p>
+    <w:p>
+      <w:pPr>
+        <w:tabs>
+          <w:tab w:val="left" w:pos="916"/>
+          <w:tab w:val="left" w:pos="1832"/>
+          <w:tab w:val="left" w:pos="2748"/>
+          <w:tab w:val="left" w:pos="3664"/>
+          <w:tab w:val="left" w:pos="4580"/>
+          <w:tab w:val="left" w:pos="5496"/>
+          <w:tab w:val="left" w:pos="6412"/>
+          <w:tab w:val="left" w:pos="7328"/>
+          <w:tab w:val="left" w:pos="8244"/>
+          <w:tab w:val="left" w:pos="9160"/>
+          <w:tab w:val="left" w:pos="10076"/>
+          <w:tab w:val="left" w:pos="10992"/>
+          <w:tab w:val="left" w:pos="11908"/>
+          <w:tab w:val="left" w:pos="12824"/>
+          <w:tab w:val="left" w:pos="13740"/>
+          <w:tab w:val="left" w:pos="14656"/>
+        </w:tabs>
+        <w:spacing w:after="0" w:line="240" w:lineRule="auto"/>
+        <w:ind w:left="720"/>
+        <w:rPr>
+          <w:rFonts w:ascii="Courier New" w:eastAsia="Times New Roman" w:hAnsi="Courier New" w:cs="Courier New"/>
+          <w:sz w:val="20"/>
+          <w:szCs w:val="20"/>
+        </w:rPr>
+      </w:pPr>
+      <w:r>
+        <w:rPr>
+          <w:rFonts w:ascii="Courier New" w:eastAsia="Times New Roman" w:hAnsi="Courier New" w:cs="Courier New"/>
+          <w:sz w:val="20"/>
+          <w:szCs w:val="20"/>
+        </w:rPr>
+        <w:t xml:space="preserve">ADD </w:t>
+      </w:r>
+      <w:proofErr w:type="spellStart"/>
+      <w:r>
+        <w:rPr>
+          <w:rFonts w:ascii="Courier New" w:eastAsia="Times New Roman" w:hAnsi="Courier New" w:cs="Courier New"/>
+          <w:sz w:val="20"/>
+          <w:szCs w:val="20"/>
+        </w:rPr>
+        <w:t>phone_number</w:t>
+      </w:r>
+      <w:proofErr w:type="spellEnd"/>
+      <w:r>
+        <w:rPr>
+          <w:rFonts w:ascii="Courier New" w:eastAsia="Times New Roman" w:hAnsi="Courier New" w:cs="Courier New"/>
+          <w:sz w:val="20"/>
+          <w:szCs w:val="20"/>
+        </w:rPr>
+        <w:t xml:space="preserve"> </w:t>
+      </w:r>
+      <w:proofErr w:type="gramStart"/>
+      <w:r>
+        <w:rPr>
+          <w:rFonts w:ascii="Courier New" w:eastAsia="Times New Roman" w:hAnsi="Courier New" w:cs="Courier New"/>
+          <w:sz w:val="20"/>
+          <w:szCs w:val="20"/>
+        </w:rPr>
+        <w:t>VARCHAR(</w:t>
+      </w:r>
+      <w:proofErr w:type="gramEnd"/>
+      <w:r>
+        <w:rPr>
+          <w:rFonts w:ascii="Courier New" w:eastAsia="Times New Roman" w:hAnsi="Courier New" w:cs="Courier New"/>
+          <w:sz w:val="20"/>
+          <w:szCs w:val="20"/>
+        </w:rPr>
+        <w:t>15);</w:t>
+      </w:r>
+    </w:p>
+    <w:p>
+      <w:pPr>
+        <w:numPr>
+          <w:ilvl w:val="1"/>
+          <w:numId w:val="18"/>
+        </w:numPr>
+        <w:spacing w:before="100" w:beforeAutospacing="1" w:after="100" w:afterAutospacing="1" w:line="240" w:lineRule="auto"/>
+        <w:rPr>
+          <w:rFonts w:ascii="Times New Roman" w:eastAsia="Times New Roman" w:hAnsi="Times New Roman" w:cs="Times New Roman"/>
+          <w:sz w:val="24"/>
+          <w:szCs w:val="24"/>
+        </w:rPr>
+      </w:pPr>
+      <w:r>
+        <w:rPr>
+          <w:rFonts w:ascii="Times New Roman" w:eastAsia="Times New Roman" w:hAnsi="Times New Roman" w:cs="Times New Roman"/>
+          <w:sz w:val="24"/>
+          <w:szCs w:val="24"/>
+        </w:rPr>
+        <w:t xml:space="preserve">This adds a new column </w:t>
+      </w:r>
+      <w:proofErr w:type="spellStart"/>
+      <w:r>
+        <w:rPr>
+          <w:rFonts w:ascii="Courier New" w:eastAsia="Times New Roman" w:hAnsi="Courier New" w:cs="Courier New"/>
+          <w:sz w:val="20"/>
+          <w:szCs w:val="20"/>
+        </w:rPr>
+        <w:t>phone_number</w:t>
+      </w:r>
+      <w:proofErr w:type="spellEnd"/>
+      <w:r>
+        <w:rPr>
+          <w:rFonts w:ascii="Times New Roman" w:eastAsia="Times New Roman" w:hAnsi="Times New Roman" w:cs="Times New Roman"/>
+          <w:sz w:val="24"/>
+          <w:szCs w:val="24"/>
+        </w:rPr>
+        <w:t xml:space="preserve"> of type </w:t>
+      </w:r>
+      <w:proofErr w:type="gramStart"/>
+      <w:r>
+        <w:rPr>
+          <w:rFonts w:ascii="Courier New" w:eastAsia="Times New Roman" w:hAnsi="Courier New" w:cs="Courier New"/>
+          <w:sz w:val="20"/>
+          <w:szCs w:val="20"/>
+        </w:rPr>
+        <w:t>VARCHAR(</w:t>
+      </w:r>
+      <w:proofErr w:type="gramEnd"/>
+      <w:r>
+        <w:rPr>
+          <w:rFonts w:ascii="Courier New" w:eastAsia="Times New Roman" w:hAnsi="Courier New" w:cs="Courier New"/>
+          <w:sz w:val="20"/>
+          <w:szCs w:val="20"/>
+        </w:rPr>
+        <w:t>15)</w:t>
+      </w:r>
+      <w:r>
+        <w:rPr>
+          <w:rFonts w:ascii="Times New Roman" w:eastAsia="Times New Roman" w:hAnsi="Times New Roman" w:cs="Times New Roman"/>
+          <w:sz w:val="24"/>
+          <w:szCs w:val="24"/>
+        </w:rPr>
+        <w:t xml:space="preserve"> to the </w:t>
+      </w:r>
+      <w:r>
+        <w:rPr>
+          <w:rFonts w:ascii="Courier New" w:eastAsia="Times New Roman" w:hAnsi="Courier New" w:cs="Courier New"/>
+          <w:sz w:val="20"/>
+          <w:szCs w:val="20"/>
+        </w:rPr>
+        <w:t>employees</w:t>
+      </w:r>
+      <w:r>
+        <w:rPr>
+          <w:rFonts w:ascii="Times New Roman" w:eastAsia="Times New Roman" w:hAnsi="Times New Roman" w:cs="Times New Roman"/>
+          <w:sz w:val="24"/>
+          <w:szCs w:val="24"/>
+        </w:rPr>
+        <w:t xml:space="preserve"> table.</w:t>
+      </w:r>
+    </w:p>
+    <w:p>
+      <w:pPr>
+        <w:pStyle w:val="NormalWeb"/>
+      </w:pPr>
+    </w:p>
+    <w:p>
+      <w:pPr>
+        <w:spacing w:after="0" w:line="240" w:lineRule="auto"/>
+        <w:rPr>
+          <w:b/>
+        </w:rPr>
+      </w:pPr>
     </w:p>
     <w:sectPr>
       <w:pgSz w:w="12240" w:h="15840"/>
@@ -10861,6 +11619,453 @@
     </w:lvl>
   </w:abstractNum>
   <w:abstractNum w:abstractNumId="12" w15:restartNumberingAfterBreak="0">
+    <w:nsid w:val="608A479B"/>
+    <w:multiLevelType w:val="multilevel"/>
+    <w:tmpl w:val="B6964DEC"/>
+    <w:lvl w:ilvl="0">
+      <w:start w:val="1"/>
+      <w:numFmt w:val="bullet"/>
+      <w:lvlText w:val=""/>
+      <w:lvlJc w:val="left"/>
+      <w:pPr>
+        <w:tabs>
+          <w:tab w:val="num" w:pos="720"/>
+        </w:tabs>
+        <w:ind w:left="720" w:hanging="360"/>
+      </w:pPr>
+      <w:rPr>
+        <w:rFonts w:ascii="Symbol" w:hAnsi="Symbol" w:hint="default"/>
+        <w:sz w:val="20"/>
+      </w:rPr>
+    </w:lvl>
+    <w:lvl w:ilvl="1">
+      <w:start w:val="1"/>
+      <w:numFmt w:val="bullet"/>
+      <w:lvlText w:val="o"/>
+      <w:lvlJc w:val="left"/>
+      <w:pPr>
+        <w:tabs>
+          <w:tab w:val="num" w:pos="1440"/>
+        </w:tabs>
+        <w:ind w:left="1440" w:hanging="360"/>
+      </w:pPr>
+      <w:rPr>
+        <w:rFonts w:ascii="Courier New" w:hAnsi="Courier New" w:hint="default"/>
+        <w:sz w:val="20"/>
+      </w:rPr>
+    </w:lvl>
+    <w:lvl w:ilvl="2" w:tentative="1">
+      <w:start w:val="1"/>
+      <w:numFmt w:val="bullet"/>
+      <w:lvlText w:val=""/>
+      <w:lvlJc w:val="left"/>
+      <w:pPr>
+        <w:tabs>
+          <w:tab w:val="num" w:pos="2160"/>
+        </w:tabs>
+        <w:ind w:left="2160" w:hanging="360"/>
+      </w:pPr>
+      <w:rPr>
+        <w:rFonts w:ascii="Wingdings" w:hAnsi="Wingdings" w:hint="default"/>
+        <w:sz w:val="20"/>
+      </w:rPr>
+    </w:lvl>
+    <w:lvl w:ilvl="3" w:tentative="1">
+      <w:start w:val="1"/>
+      <w:numFmt w:val="bullet"/>
+      <w:lvlText w:val=""/>
+      <w:lvlJc w:val="left"/>
+      <w:pPr>
+        <w:tabs>
+          <w:tab w:val="num" w:pos="2880"/>
+        </w:tabs>
+        <w:ind w:left="2880" w:hanging="360"/>
+      </w:pPr>
+      <w:rPr>
+        <w:rFonts w:ascii="Wingdings" w:hAnsi="Wingdings" w:hint="default"/>
+        <w:sz w:val="20"/>
+      </w:rPr>
+    </w:lvl>
+    <w:lvl w:ilvl="4" w:tentative="1">
+      <w:start w:val="1"/>
+      <w:numFmt w:val="bullet"/>
+      <w:lvlText w:val=""/>
+      <w:lvlJc w:val="left"/>
+      <w:pPr>
+        <w:tabs>
+          <w:tab w:val="num" w:pos="3600"/>
+        </w:tabs>
+        <w:ind w:left="3600" w:hanging="360"/>
+      </w:pPr>
+      <w:rPr>
+        <w:rFonts w:ascii="Wingdings" w:hAnsi="Wingdings" w:hint="default"/>
+        <w:sz w:val="20"/>
+      </w:rPr>
+    </w:lvl>
+    <w:lvl w:ilvl="5" w:tentative="1">
+      <w:start w:val="1"/>
+      <w:numFmt w:val="bullet"/>
+      <w:lvlText w:val=""/>
+      <w:lvlJc w:val="left"/>
+      <w:pPr>
+        <w:tabs>
+          <w:tab w:val="num" w:pos="4320"/>
+        </w:tabs>
+        <w:ind w:left="4320" w:hanging="360"/>
+      </w:pPr>
+      <w:rPr>
+        <w:rFonts w:ascii="Wingdings" w:hAnsi="Wingdings" w:hint="default"/>
+        <w:sz w:val="20"/>
+      </w:rPr>
+    </w:lvl>
+    <w:lvl w:ilvl="6" w:tentative="1">
+      <w:start w:val="1"/>
+      <w:numFmt w:val="bullet"/>
+      <w:lvlText w:val=""/>
+      <w:lvlJc w:val="left"/>
+      <w:pPr>
+        <w:tabs>
+          <w:tab w:val="num" w:pos="5040"/>
+        </w:tabs>
+        <w:ind w:left="5040" w:hanging="360"/>
+      </w:pPr>
+      <w:rPr>
+        <w:rFonts w:ascii="Wingdings" w:hAnsi="Wingdings" w:hint="default"/>
+        <w:sz w:val="20"/>
+      </w:rPr>
+    </w:lvl>
+    <w:lvl w:ilvl="7" w:tentative="1">
+      <w:start w:val="1"/>
+      <w:numFmt w:val="bullet"/>
+      <w:lvlText w:val=""/>
+      <w:lvlJc w:val="left"/>
+      <w:pPr>
+        <w:tabs>
+          <w:tab w:val="num" w:pos="5760"/>
+        </w:tabs>
+        <w:ind w:left="5760" w:hanging="360"/>
+      </w:pPr>
+      <w:rPr>
+        <w:rFonts w:ascii="Wingdings" w:hAnsi="Wingdings" w:hint="default"/>
+        <w:sz w:val="20"/>
+      </w:rPr>
+    </w:lvl>
+    <w:lvl w:ilvl="8" w:tentative="1">
+      <w:start w:val="1"/>
+      <w:numFmt w:val="bullet"/>
+      <w:lvlText w:val=""/>
+      <w:lvlJc w:val="left"/>
+      <w:pPr>
+        <w:tabs>
+          <w:tab w:val="num" w:pos="6480"/>
+        </w:tabs>
+        <w:ind w:left="6480" w:hanging="360"/>
+      </w:pPr>
+      <w:rPr>
+        <w:rFonts w:ascii="Wingdings" w:hAnsi="Wingdings" w:hint="default"/>
+        <w:sz w:val="20"/>
+      </w:rPr>
+    </w:lvl>
+  </w:abstractNum>
+  <w:abstractNum w:abstractNumId="13" w15:restartNumberingAfterBreak="0">
+    <w:nsid w:val="61C93965"/>
+    <w:multiLevelType w:val="multilevel"/>
+    <w:tmpl w:val="17AECF34"/>
+    <w:lvl w:ilvl="0">
+      <w:start w:val="1"/>
+      <w:numFmt w:val="bullet"/>
+      <w:lvlText w:val=""/>
+      <w:lvlJc w:val="left"/>
+      <w:pPr>
+        <w:tabs>
+          <w:tab w:val="num" w:pos="720"/>
+        </w:tabs>
+        <w:ind w:left="720" w:hanging="360"/>
+      </w:pPr>
+      <w:rPr>
+        <w:rFonts w:ascii="Symbol" w:hAnsi="Symbol" w:hint="default"/>
+        <w:sz w:val="20"/>
+      </w:rPr>
+    </w:lvl>
+    <w:lvl w:ilvl="1">
+      <w:start w:val="1"/>
+      <w:numFmt w:val="bullet"/>
+      <w:lvlText w:val="o"/>
+      <w:lvlJc w:val="left"/>
+      <w:pPr>
+        <w:tabs>
+          <w:tab w:val="num" w:pos="1440"/>
+        </w:tabs>
+        <w:ind w:left="1440" w:hanging="360"/>
+      </w:pPr>
+      <w:rPr>
+        <w:rFonts w:ascii="Courier New" w:hAnsi="Courier New" w:hint="default"/>
+        <w:sz w:val="20"/>
+      </w:rPr>
+    </w:lvl>
+    <w:lvl w:ilvl="2" w:tentative="1">
+      <w:start w:val="1"/>
+      <w:numFmt w:val="bullet"/>
+      <w:lvlText w:val=""/>
+      <w:lvlJc w:val="left"/>
+      <w:pPr>
+        <w:tabs>
+          <w:tab w:val="num" w:pos="2160"/>
+        </w:tabs>
+        <w:ind w:left="2160" w:hanging="360"/>
+      </w:pPr>
+      <w:rPr>
+        <w:rFonts w:ascii="Wingdings" w:hAnsi="Wingdings" w:hint="default"/>
+        <w:sz w:val="20"/>
+      </w:rPr>
+    </w:lvl>
+    <w:lvl w:ilvl="3" w:tentative="1">
+      <w:start w:val="1"/>
+      <w:numFmt w:val="bullet"/>
+      <w:lvlText w:val=""/>
+      <w:lvlJc w:val="left"/>
+      <w:pPr>
+        <w:tabs>
+          <w:tab w:val="num" w:pos="2880"/>
+        </w:tabs>
+        <w:ind w:left="2880" w:hanging="360"/>
+      </w:pPr>
+      <w:rPr>
+        <w:rFonts w:ascii="Wingdings" w:hAnsi="Wingdings" w:hint="default"/>
+        <w:sz w:val="20"/>
+      </w:rPr>
+    </w:lvl>
+    <w:lvl w:ilvl="4" w:tentative="1">
+      <w:start w:val="1"/>
+      <w:numFmt w:val="bullet"/>
+      <w:lvlText w:val=""/>
+      <w:lvlJc w:val="left"/>
+      <w:pPr>
+        <w:tabs>
+          <w:tab w:val="num" w:pos="3600"/>
+        </w:tabs>
+        <w:ind w:left="3600" w:hanging="360"/>
+      </w:pPr>
+      <w:rPr>
+        <w:rFonts w:ascii="Wingdings" w:hAnsi="Wingdings" w:hint="default"/>
+        <w:sz w:val="20"/>
+      </w:rPr>
+    </w:lvl>
+    <w:lvl w:ilvl="5" w:tentative="1">
+      <w:start w:val="1"/>
+      <w:numFmt w:val="bullet"/>
+      <w:lvlText w:val=""/>
+      <w:lvlJc w:val="left"/>
+      <w:pPr>
+        <w:tabs>
+          <w:tab w:val="num" w:pos="4320"/>
+        </w:tabs>
+        <w:ind w:left="4320" w:hanging="360"/>
+      </w:pPr>
+      <w:rPr>
+        <w:rFonts w:ascii="Wingdings" w:hAnsi="Wingdings" w:hint="default"/>
+        <w:sz w:val="20"/>
+      </w:rPr>
+    </w:lvl>
+    <w:lvl w:ilvl="6" w:tentative="1">
+      <w:start w:val="1"/>
+      <w:numFmt w:val="bullet"/>
+      <w:lvlText w:val=""/>
+      <w:lvlJc w:val="left"/>
+      <w:pPr>
+        <w:tabs>
+          <w:tab w:val="num" w:pos="5040"/>
+        </w:tabs>
+        <w:ind w:left="5040" w:hanging="360"/>
+      </w:pPr>
+      <w:rPr>
+        <w:rFonts w:ascii="Wingdings" w:hAnsi="Wingdings" w:hint="default"/>
+        <w:sz w:val="20"/>
+      </w:rPr>
+    </w:lvl>
+    <w:lvl w:ilvl="7" w:tentative="1">
+      <w:start w:val="1"/>
+      <w:numFmt w:val="bullet"/>
+      <w:lvlText w:val=""/>
+      <w:lvlJc w:val="left"/>
+      <w:pPr>
+        <w:tabs>
+          <w:tab w:val="num" w:pos="5760"/>
+        </w:tabs>
+        <w:ind w:left="5760" w:hanging="360"/>
+      </w:pPr>
+      <w:rPr>
+        <w:rFonts w:ascii="Wingdings" w:hAnsi="Wingdings" w:hint="default"/>
+        <w:sz w:val="20"/>
+      </w:rPr>
+    </w:lvl>
+    <w:lvl w:ilvl="8" w:tentative="1">
+      <w:start w:val="1"/>
+      <w:numFmt w:val="bullet"/>
+      <w:lvlText w:val=""/>
+      <w:lvlJc w:val="left"/>
+      <w:pPr>
+        <w:tabs>
+          <w:tab w:val="num" w:pos="6480"/>
+        </w:tabs>
+        <w:ind w:left="6480" w:hanging="360"/>
+      </w:pPr>
+      <w:rPr>
+        <w:rFonts w:ascii="Wingdings" w:hAnsi="Wingdings" w:hint="default"/>
+        <w:sz w:val="20"/>
+      </w:rPr>
+    </w:lvl>
+  </w:abstractNum>
+  <w:abstractNum w:abstractNumId="14" w15:restartNumberingAfterBreak="0">
+    <w:nsid w:val="622201B3"/>
+    <w:multiLevelType w:val="multilevel"/>
+    <w:tmpl w:val="9B965EC0"/>
+    <w:lvl w:ilvl="0">
+      <w:start w:val="1"/>
+      <w:numFmt w:val="bullet"/>
+      <w:lvlText w:val=""/>
+      <w:lvlJc w:val="left"/>
+      <w:pPr>
+        <w:tabs>
+          <w:tab w:val="num" w:pos="720"/>
+        </w:tabs>
+        <w:ind w:left="720" w:hanging="360"/>
+      </w:pPr>
+      <w:rPr>
+        <w:rFonts w:ascii="Symbol" w:hAnsi="Symbol" w:hint="default"/>
+        <w:sz w:val="20"/>
+      </w:rPr>
+    </w:lvl>
+    <w:lvl w:ilvl="1">
+      <w:start w:val="1"/>
+      <w:numFmt w:val="bullet"/>
+      <w:lvlText w:val="o"/>
+      <w:lvlJc w:val="left"/>
+      <w:pPr>
+        <w:tabs>
+          <w:tab w:val="num" w:pos="1440"/>
+        </w:tabs>
+        <w:ind w:left="1440" w:hanging="360"/>
+      </w:pPr>
+      <w:rPr>
+        <w:rFonts w:ascii="Courier New" w:hAnsi="Courier New" w:hint="default"/>
+        <w:sz w:val="20"/>
+      </w:rPr>
+    </w:lvl>
+    <w:lvl w:ilvl="2" w:tentative="1">
+      <w:start w:val="1"/>
+      <w:numFmt w:val="bullet"/>
+      <w:lvlText w:val=""/>
+      <w:lvlJc w:val="left"/>
+      <w:pPr>
+        <w:tabs>
+          <w:tab w:val="num" w:pos="2160"/>
+        </w:tabs>
+        <w:ind w:left="2160" w:hanging="360"/>
+      </w:pPr>
+      <w:rPr>
+        <w:rFonts w:ascii="Wingdings" w:hAnsi="Wingdings" w:hint="default"/>
+        <w:sz w:val="20"/>
+      </w:rPr>
+    </w:lvl>
+    <w:lvl w:ilvl="3" w:tentative="1">
+      <w:start w:val="1"/>
+      <w:numFmt w:val="bullet"/>
+      <w:lvlText w:val=""/>
+      <w:lvlJc w:val="left"/>
+      <w:pPr>
+        <w:tabs>
+          <w:tab w:val="num" w:pos="2880"/>
+        </w:tabs>
+        <w:ind w:left="2880" w:hanging="360"/>
+      </w:pPr>
+      <w:rPr>
+        <w:rFonts w:ascii="Wingdings" w:hAnsi="Wingdings" w:hint="default"/>
+        <w:sz w:val="20"/>
+      </w:rPr>
+    </w:lvl>
+    <w:lvl w:ilvl="4" w:tentative="1">
+      <w:start w:val="1"/>
+      <w:numFmt w:val="bullet"/>
+      <w:lvlText w:val=""/>
+      <w:lvlJc w:val="left"/>
+      <w:pPr>
+        <w:tabs>
+          <w:tab w:val="num" w:pos="3600"/>
+        </w:tabs>
+        <w:ind w:left="3600" w:hanging="360"/>
+      </w:pPr>
+      <w:rPr>
+        <w:rFonts w:ascii="Wingdings" w:hAnsi="Wingdings" w:hint="default"/>
+        <w:sz w:val="20"/>
+      </w:rPr>
+    </w:lvl>
+    <w:lvl w:ilvl="5" w:tentative="1">
+      <w:start w:val="1"/>
+      <w:numFmt w:val="bullet"/>
+      <w:lvlText w:val=""/>
+      <w:lvlJc w:val="left"/>
+      <w:pPr>
+        <w:tabs>
+          <w:tab w:val="num" w:pos="4320"/>
+        </w:tabs>
+        <w:ind w:left="4320" w:hanging="360"/>
+      </w:pPr>
+      <w:rPr>
+        <w:rFonts w:ascii="Wingdings" w:hAnsi="Wingdings" w:hint="default"/>
+        <w:sz w:val="20"/>
+      </w:rPr>
+    </w:lvl>
+    <w:lvl w:ilvl="6" w:tentative="1">
+      <w:start w:val="1"/>
+      <w:numFmt w:val="bullet"/>
+      <w:lvlText w:val=""/>
+      <w:lvlJc w:val="left"/>
+      <w:pPr>
+        <w:tabs>
+          <w:tab w:val="num" w:pos="5040"/>
+        </w:tabs>
+        <w:ind w:left="5040" w:hanging="360"/>
+      </w:pPr>
+      <w:rPr>
+        <w:rFonts w:ascii="Wingdings" w:hAnsi="Wingdings" w:hint="default"/>
+        <w:sz w:val="20"/>
+      </w:rPr>
+    </w:lvl>
+    <w:lvl w:ilvl="7" w:tentative="1">
+      <w:start w:val="1"/>
+      <w:numFmt w:val="bullet"/>
+      <w:lvlText w:val=""/>
+      <w:lvlJc w:val="left"/>
+      <w:pPr>
+        <w:tabs>
+          <w:tab w:val="num" w:pos="5760"/>
+        </w:tabs>
+        <w:ind w:left="5760" w:hanging="360"/>
+      </w:pPr>
+      <w:rPr>
+        <w:rFonts w:ascii="Wingdings" w:hAnsi="Wingdings" w:hint="default"/>
+        <w:sz w:val="20"/>
+      </w:rPr>
+    </w:lvl>
+    <w:lvl w:ilvl="8" w:tentative="1">
+      <w:start w:val="1"/>
+      <w:numFmt w:val="bullet"/>
+      <w:lvlText w:val=""/>
+      <w:lvlJc w:val="left"/>
+      <w:pPr>
+        <w:tabs>
+          <w:tab w:val="num" w:pos="6480"/>
+        </w:tabs>
+        <w:ind w:left="6480" w:hanging="360"/>
+      </w:pPr>
+      <w:rPr>
+        <w:rFonts w:ascii="Wingdings" w:hAnsi="Wingdings" w:hint="default"/>
+        <w:sz w:val="20"/>
+      </w:rPr>
+    </w:lvl>
+  </w:abstractNum>
+  <w:abstractNum w:abstractNumId="15" w15:restartNumberingAfterBreak="0">
     <w:nsid w:val="6515349F"/>
     <w:multiLevelType w:val="multilevel"/>
     <w:tmpl w:val="DA1617E6"/>
@@ -11009,7 +12214,7 @@
       </w:rPr>
     </w:lvl>
   </w:abstractNum>
-  <w:abstractNum w:abstractNumId="13" w15:restartNumberingAfterBreak="0">
+  <w:abstractNum w:abstractNumId="16" w15:restartNumberingAfterBreak="0">
     <w:nsid w:val="6D8E244B"/>
     <w:multiLevelType w:val="multilevel"/>
     <w:tmpl w:val="0D0853CA"/>
@@ -11158,7 +12363,7 @@
       </w:rPr>
     </w:lvl>
   </w:abstractNum>
-  <w:abstractNum w:abstractNumId="14" w15:restartNumberingAfterBreak="0">
+  <w:abstractNum w:abstractNumId="17" w15:restartNumberingAfterBreak="0">
     <w:nsid w:val="6F93360E"/>
     <w:multiLevelType w:val="multilevel"/>
     <w:tmpl w:val="E4F292E2"/>
@@ -11317,7 +12522,7 @@
     <w:abstractNumId w:val="5"/>
   </w:num>
   <w:num w:numId="4">
-    <w:abstractNumId w:val="12"/>
+    <w:abstractNumId w:val="15"/>
   </w:num>
   <w:num w:numId="5">
     <w:abstractNumId w:val="8"/>
@@ -11329,7 +12534,7 @@
     <w:abstractNumId w:val="0"/>
   </w:num>
   <w:num w:numId="8">
-    <w:abstractNumId w:val="13"/>
+    <w:abstractNumId w:val="16"/>
   </w:num>
   <w:num w:numId="9">
     <w:abstractNumId w:val="2"/>
@@ -11350,7 +12555,16 @@
     <w:abstractNumId w:val="9"/>
   </w:num>
   <w:num w:numId="15">
+    <w:abstractNumId w:val="17"/>
+  </w:num>
+  <w:num w:numId="16">
     <w:abstractNumId w:val="14"/>
+  </w:num>
+  <w:num w:numId="17">
+    <w:abstractNumId w:val="12"/>
+  </w:num>
+  <w:num w:numId="18">
+    <w:abstractNumId w:val="13"/>
   </w:num>
 </w:numbering>
 </file>

</xml_diff>

<commit_message>
Updated notes pls pull and read
</commit_message>
<xml_diff>
--- a/SQL-Commands-Practice.docx
+++ b/SQL-Commands-Practice.docx
@@ -9038,7 +9038,6 @@
           <w:szCs w:val="27"/>
         </w:rPr>
       </w:pPr>
-      <w:bookmarkStart w:id="0" w:name="_GoBack"/>
       <w:r>
         <w:rPr>
           <w:rFonts w:ascii="Times New Roman" w:eastAsia="Times New Roman" w:hAnsi="Times New Roman" w:cs="Times New Roman"/>
@@ -9051,7 +9050,6 @@
         <w:t>MODIFY</w:t>
       </w:r>
     </w:p>
-    <w:bookmarkEnd w:id="0"/>
     <w:p>
       <w:pPr>
         <w:numPr>
@@ -9808,6 +9806,2615 @@
     <w:p>
       <w:pPr>
         <w:pStyle w:val="NormalWeb"/>
+      </w:pPr>
+    </w:p>
+    <w:p>
+      <w:pPr>
+        <w:pStyle w:val="NormalWeb"/>
+        <w:rPr>
+          <w:b/>
+        </w:rPr>
+      </w:pPr>
+      <w:r>
+        <w:rPr>
+          <w:b/>
+          <w:highlight w:val="yellow"/>
+        </w:rPr>
+        <w:t>DCL Commands Practical in Details:</w:t>
+      </w:r>
+    </w:p>
+    <w:p>
+      <w:pPr>
+        <w:spacing w:before="100" w:beforeAutospacing="1" w:after="100" w:afterAutospacing="1" w:line="240" w:lineRule="auto"/>
+        <w:rPr>
+          <w:rFonts w:ascii="Times New Roman" w:eastAsia="Times New Roman" w:hAnsi="Times New Roman" w:cs="Times New Roman"/>
+          <w:sz w:val="24"/>
+          <w:szCs w:val="24"/>
+        </w:rPr>
+      </w:pPr>
+      <w:r>
+        <w:rPr>
+          <w:rFonts w:ascii="Times New Roman" w:eastAsia="Times New Roman" w:hAnsi="Times New Roman" w:cs="Times New Roman"/>
+          <w:sz w:val="24"/>
+          <w:szCs w:val="24"/>
+        </w:rPr>
+        <w:t xml:space="preserve">Here’s a detailed practical guide for </w:t>
+      </w:r>
+      <w:r>
+        <w:rPr>
+          <w:rFonts w:ascii="Times New Roman" w:eastAsia="Times New Roman" w:hAnsi="Times New Roman" w:cs="Times New Roman"/>
+          <w:b/>
+          <w:bCs/>
+          <w:sz w:val="24"/>
+          <w:szCs w:val="24"/>
+        </w:rPr>
+        <w:t>DCL (Data Control Language)</w:t>
+      </w:r>
+      <w:r>
+        <w:rPr>
+          <w:rFonts w:ascii="Times New Roman" w:eastAsia="Times New Roman" w:hAnsi="Times New Roman" w:cs="Times New Roman"/>
+          <w:sz w:val="24"/>
+          <w:szCs w:val="24"/>
+        </w:rPr>
+        <w:t xml:space="preserve"> commands in MySQL with added explanations and a few additional commands you may find useful.</w:t>
+      </w:r>
+    </w:p>
+    <w:p>
+      <w:pPr>
+        <w:spacing w:before="100" w:beforeAutospacing="1" w:after="100" w:afterAutospacing="1" w:line="240" w:lineRule="auto"/>
+        <w:outlineLvl w:val="2"/>
+        <w:rPr>
+          <w:rFonts w:ascii="Times New Roman" w:eastAsia="Times New Roman" w:hAnsi="Times New Roman" w:cs="Times New Roman"/>
+          <w:b/>
+          <w:bCs/>
+          <w:sz w:val="24"/>
+          <w:szCs w:val="24"/>
+        </w:rPr>
+      </w:pPr>
+      <w:r>
+        <w:rPr>
+          <w:rFonts w:ascii="Times New Roman" w:eastAsia="Times New Roman" w:hAnsi="Times New Roman" w:cs="Times New Roman"/>
+          <w:b/>
+          <w:bCs/>
+          <w:sz w:val="27"/>
+          <w:szCs w:val="27"/>
+          <w:highlight w:val="yellow"/>
+        </w:rPr>
+        <w:t>Steps for DCL Practical:</w:t>
+      </w:r>
+    </w:p>
+    <w:p>
+      <w:pPr>
+        <w:numPr>
+          <w:ilvl w:val="0"/>
+          <w:numId w:val="19"/>
+        </w:numPr>
+        <w:spacing w:before="100" w:beforeAutospacing="1" w:after="100" w:afterAutospacing="1" w:line="240" w:lineRule="auto"/>
+        <w:rPr>
+          <w:rFonts w:ascii="Times New Roman" w:eastAsia="Times New Roman" w:hAnsi="Times New Roman" w:cs="Times New Roman"/>
+          <w:sz w:val="24"/>
+          <w:szCs w:val="24"/>
+        </w:rPr>
+      </w:pPr>
+      <w:r>
+        <w:rPr>
+          <w:rFonts w:ascii="Times New Roman" w:eastAsia="Times New Roman" w:hAnsi="Times New Roman" w:cs="Times New Roman"/>
+          <w:b/>
+          <w:bCs/>
+          <w:sz w:val="24"/>
+          <w:szCs w:val="24"/>
+        </w:rPr>
+        <w:t>Check number of users present</w:t>
+      </w:r>
+      <w:r>
+        <w:rPr>
+          <w:rFonts w:ascii="Times New Roman" w:eastAsia="Times New Roman" w:hAnsi="Times New Roman" w:cs="Times New Roman"/>
+          <w:sz w:val="24"/>
+          <w:szCs w:val="24"/>
+        </w:rPr>
+        <w:t>:</w:t>
+      </w:r>
+    </w:p>
+    <w:p>
+      <w:pPr>
+        <w:tabs>
+          <w:tab w:val="left" w:pos="916"/>
+          <w:tab w:val="left" w:pos="1832"/>
+          <w:tab w:val="left" w:pos="2748"/>
+          <w:tab w:val="left" w:pos="3664"/>
+          <w:tab w:val="left" w:pos="4580"/>
+          <w:tab w:val="left" w:pos="5496"/>
+          <w:tab w:val="left" w:pos="6412"/>
+          <w:tab w:val="left" w:pos="7328"/>
+          <w:tab w:val="left" w:pos="8244"/>
+          <w:tab w:val="left" w:pos="9160"/>
+          <w:tab w:val="left" w:pos="10076"/>
+          <w:tab w:val="left" w:pos="10992"/>
+          <w:tab w:val="left" w:pos="11908"/>
+          <w:tab w:val="left" w:pos="12824"/>
+          <w:tab w:val="left" w:pos="13740"/>
+          <w:tab w:val="left" w:pos="14656"/>
+        </w:tabs>
+        <w:spacing w:after="0" w:line="240" w:lineRule="auto"/>
+        <w:ind w:left="720"/>
+        <w:rPr>
+          <w:rFonts w:ascii="Courier New" w:eastAsia="Times New Roman" w:hAnsi="Courier New" w:cs="Courier New"/>
+          <w:sz w:val="20"/>
+          <w:szCs w:val="20"/>
+        </w:rPr>
+      </w:pPr>
+      <w:r>
+        <w:rPr>
+          <w:rFonts w:ascii="Courier New" w:eastAsia="Times New Roman" w:hAnsi="Courier New" w:cs="Courier New"/>
+          <w:sz w:val="20"/>
+          <w:szCs w:val="20"/>
+        </w:rPr>
+        <w:t xml:space="preserve">SELECT user FROM </w:t>
+      </w:r>
+      <w:proofErr w:type="spellStart"/>
+      <w:r>
+        <w:rPr>
+          <w:rFonts w:ascii="Courier New" w:eastAsia="Times New Roman" w:hAnsi="Courier New" w:cs="Courier New"/>
+          <w:sz w:val="20"/>
+          <w:szCs w:val="20"/>
+        </w:rPr>
+        <w:t>mysql.user</w:t>
+      </w:r>
+      <w:proofErr w:type="spellEnd"/>
+      <w:r>
+        <w:rPr>
+          <w:rFonts w:ascii="Courier New" w:eastAsia="Times New Roman" w:hAnsi="Courier New" w:cs="Courier New"/>
+          <w:sz w:val="20"/>
+          <w:szCs w:val="20"/>
+        </w:rPr>
+        <w:t>;</w:t>
+      </w:r>
+    </w:p>
+    <w:p>
+      <w:pPr>
+        <w:numPr>
+          <w:ilvl w:val="1"/>
+          <w:numId w:val="19"/>
+        </w:numPr>
+        <w:spacing w:before="100" w:beforeAutospacing="1" w:after="100" w:afterAutospacing="1" w:line="240" w:lineRule="auto"/>
+        <w:rPr>
+          <w:rFonts w:ascii="Times New Roman" w:eastAsia="Times New Roman" w:hAnsi="Times New Roman" w:cs="Times New Roman"/>
+          <w:sz w:val="24"/>
+          <w:szCs w:val="24"/>
+        </w:rPr>
+      </w:pPr>
+      <w:r>
+        <w:rPr>
+          <w:rFonts w:ascii="Times New Roman" w:eastAsia="Times New Roman" w:hAnsi="Times New Roman" w:cs="Times New Roman"/>
+          <w:sz w:val="24"/>
+          <w:szCs w:val="24"/>
+        </w:rPr>
+        <w:lastRenderedPageBreak/>
+        <w:t>This command lists all the users currently available in the MySQL database.</w:t>
+      </w:r>
+    </w:p>
+    <w:p>
+      <w:pPr>
+        <w:numPr>
+          <w:ilvl w:val="0"/>
+          <w:numId w:val="19"/>
+        </w:numPr>
+        <w:spacing w:before="100" w:beforeAutospacing="1" w:after="100" w:afterAutospacing="1" w:line="240" w:lineRule="auto"/>
+        <w:rPr>
+          <w:rFonts w:ascii="Times New Roman" w:eastAsia="Times New Roman" w:hAnsi="Times New Roman" w:cs="Times New Roman"/>
+          <w:sz w:val="24"/>
+          <w:szCs w:val="24"/>
+        </w:rPr>
+      </w:pPr>
+      <w:r>
+        <w:rPr>
+          <w:rFonts w:ascii="Times New Roman" w:eastAsia="Times New Roman" w:hAnsi="Times New Roman" w:cs="Times New Roman"/>
+          <w:b/>
+          <w:bCs/>
+          <w:sz w:val="24"/>
+          <w:szCs w:val="24"/>
+        </w:rPr>
+        <w:t>Check database roles of logged-in users</w:t>
+      </w:r>
+      <w:r>
+        <w:rPr>
+          <w:rFonts w:ascii="Times New Roman" w:eastAsia="Times New Roman" w:hAnsi="Times New Roman" w:cs="Times New Roman"/>
+          <w:sz w:val="24"/>
+          <w:szCs w:val="24"/>
+        </w:rPr>
+        <w:t>:</w:t>
+      </w:r>
+    </w:p>
+    <w:p>
+      <w:pPr>
+        <w:tabs>
+          <w:tab w:val="left" w:pos="916"/>
+          <w:tab w:val="left" w:pos="1832"/>
+          <w:tab w:val="left" w:pos="2748"/>
+          <w:tab w:val="left" w:pos="3664"/>
+          <w:tab w:val="left" w:pos="4580"/>
+          <w:tab w:val="left" w:pos="5496"/>
+          <w:tab w:val="left" w:pos="6412"/>
+          <w:tab w:val="left" w:pos="7328"/>
+          <w:tab w:val="left" w:pos="8244"/>
+          <w:tab w:val="left" w:pos="9160"/>
+          <w:tab w:val="left" w:pos="10076"/>
+          <w:tab w:val="left" w:pos="10992"/>
+          <w:tab w:val="left" w:pos="11908"/>
+          <w:tab w:val="left" w:pos="12824"/>
+          <w:tab w:val="left" w:pos="13740"/>
+          <w:tab w:val="left" w:pos="14656"/>
+        </w:tabs>
+        <w:spacing w:after="0" w:line="240" w:lineRule="auto"/>
+        <w:ind w:left="720"/>
+        <w:rPr>
+          <w:rFonts w:ascii="Courier New" w:eastAsia="Times New Roman" w:hAnsi="Courier New" w:cs="Courier New"/>
+          <w:sz w:val="20"/>
+          <w:szCs w:val="20"/>
+        </w:rPr>
+      </w:pPr>
+      <w:r>
+        <w:rPr>
+          <w:rFonts w:ascii="Courier New" w:eastAsia="Times New Roman" w:hAnsi="Courier New" w:cs="Courier New"/>
+          <w:sz w:val="20"/>
+          <w:szCs w:val="20"/>
+        </w:rPr>
+        <w:t>SHOW GRANTS FOR '</w:t>
+      </w:r>
+      <w:proofErr w:type="spellStart"/>
+      <w:r>
+        <w:rPr>
+          <w:rFonts w:ascii="Courier New" w:eastAsia="Times New Roman" w:hAnsi="Courier New" w:cs="Courier New"/>
+          <w:sz w:val="20"/>
+          <w:szCs w:val="20"/>
+        </w:rPr>
+        <w:t>root'@'localhost</w:t>
+      </w:r>
+      <w:proofErr w:type="spellEnd"/>
+      <w:r>
+        <w:rPr>
+          <w:rFonts w:ascii="Courier New" w:eastAsia="Times New Roman" w:hAnsi="Courier New" w:cs="Courier New"/>
+          <w:sz w:val="20"/>
+          <w:szCs w:val="20"/>
+        </w:rPr>
+        <w:t>';</w:t>
+      </w:r>
+    </w:p>
+    <w:p>
+      <w:pPr>
+        <w:numPr>
+          <w:ilvl w:val="1"/>
+          <w:numId w:val="19"/>
+        </w:numPr>
+        <w:spacing w:before="100" w:beforeAutospacing="1" w:after="100" w:afterAutospacing="1" w:line="240" w:lineRule="auto"/>
+        <w:rPr>
+          <w:rFonts w:ascii="Times New Roman" w:eastAsia="Times New Roman" w:hAnsi="Times New Roman" w:cs="Times New Roman"/>
+          <w:sz w:val="24"/>
+          <w:szCs w:val="24"/>
+        </w:rPr>
+      </w:pPr>
+      <w:r>
+        <w:rPr>
+          <w:rFonts w:ascii="Times New Roman" w:eastAsia="Times New Roman" w:hAnsi="Times New Roman" w:cs="Times New Roman"/>
+          <w:sz w:val="24"/>
+          <w:szCs w:val="24"/>
+        </w:rPr>
+        <w:t xml:space="preserve">This command shows the privileges granted to the </w:t>
+      </w:r>
+      <w:r>
+        <w:rPr>
+          <w:rFonts w:ascii="Courier New" w:eastAsia="Times New Roman" w:hAnsi="Courier New" w:cs="Courier New"/>
+          <w:sz w:val="20"/>
+          <w:szCs w:val="20"/>
+        </w:rPr>
+        <w:t>root</w:t>
+      </w:r>
+      <w:r>
+        <w:rPr>
+          <w:rFonts w:ascii="Times New Roman" w:eastAsia="Times New Roman" w:hAnsi="Times New Roman" w:cs="Times New Roman"/>
+          <w:sz w:val="24"/>
+          <w:szCs w:val="24"/>
+        </w:rPr>
+        <w:t xml:space="preserve"> user on the MySQL server, helping you understand the current role (admin/user).</w:t>
+      </w:r>
+    </w:p>
+    <w:p>
+      <w:pPr>
+        <w:numPr>
+          <w:ilvl w:val="0"/>
+          <w:numId w:val="19"/>
+        </w:numPr>
+        <w:spacing w:before="100" w:beforeAutospacing="1" w:after="100" w:afterAutospacing="1" w:line="240" w:lineRule="auto"/>
+        <w:rPr>
+          <w:rFonts w:ascii="Times New Roman" w:eastAsia="Times New Roman" w:hAnsi="Times New Roman" w:cs="Times New Roman"/>
+          <w:sz w:val="24"/>
+          <w:szCs w:val="24"/>
+        </w:rPr>
+      </w:pPr>
+      <w:r>
+        <w:rPr>
+          <w:rFonts w:ascii="Times New Roman" w:eastAsia="Times New Roman" w:hAnsi="Times New Roman" w:cs="Times New Roman"/>
+          <w:b/>
+          <w:bCs/>
+          <w:sz w:val="24"/>
+          <w:szCs w:val="24"/>
+        </w:rPr>
+        <w:t>Create a new user</w:t>
+      </w:r>
+      <w:r>
+        <w:rPr>
+          <w:rFonts w:ascii="Times New Roman" w:eastAsia="Times New Roman" w:hAnsi="Times New Roman" w:cs="Times New Roman"/>
+          <w:sz w:val="24"/>
+          <w:szCs w:val="24"/>
+        </w:rPr>
+        <w:t>:</w:t>
+      </w:r>
+    </w:p>
+    <w:p>
+      <w:pPr>
+        <w:tabs>
+          <w:tab w:val="left" w:pos="916"/>
+          <w:tab w:val="left" w:pos="1832"/>
+          <w:tab w:val="left" w:pos="2748"/>
+          <w:tab w:val="left" w:pos="3664"/>
+          <w:tab w:val="left" w:pos="4580"/>
+          <w:tab w:val="left" w:pos="5496"/>
+          <w:tab w:val="left" w:pos="6412"/>
+          <w:tab w:val="left" w:pos="7328"/>
+          <w:tab w:val="left" w:pos="8244"/>
+          <w:tab w:val="left" w:pos="9160"/>
+          <w:tab w:val="left" w:pos="10076"/>
+          <w:tab w:val="left" w:pos="10992"/>
+          <w:tab w:val="left" w:pos="11908"/>
+          <w:tab w:val="left" w:pos="12824"/>
+          <w:tab w:val="left" w:pos="13740"/>
+          <w:tab w:val="left" w:pos="14656"/>
+        </w:tabs>
+        <w:spacing w:after="0" w:line="240" w:lineRule="auto"/>
+        <w:ind w:left="720"/>
+        <w:rPr>
+          <w:rFonts w:ascii="Courier New" w:eastAsia="Times New Roman" w:hAnsi="Courier New" w:cs="Courier New"/>
+          <w:sz w:val="20"/>
+          <w:szCs w:val="20"/>
+        </w:rPr>
+      </w:pPr>
+      <w:r>
+        <w:rPr>
+          <w:rFonts w:ascii="Courier New" w:eastAsia="Times New Roman" w:hAnsi="Courier New" w:cs="Courier New"/>
+          <w:sz w:val="20"/>
+          <w:szCs w:val="20"/>
+        </w:rPr>
+        <w:t>CREATE USER 'user1'@'localhost' IDENTIFIED BY 'root';</w:t>
+      </w:r>
+    </w:p>
+    <w:p>
+      <w:pPr>
+        <w:numPr>
+          <w:ilvl w:val="1"/>
+          <w:numId w:val="19"/>
+        </w:numPr>
+        <w:spacing w:before="100" w:beforeAutospacing="1" w:after="100" w:afterAutospacing="1" w:line="240" w:lineRule="auto"/>
+        <w:rPr>
+          <w:rFonts w:ascii="Times New Roman" w:eastAsia="Times New Roman" w:hAnsi="Times New Roman" w:cs="Times New Roman"/>
+          <w:sz w:val="24"/>
+          <w:szCs w:val="24"/>
+        </w:rPr>
+      </w:pPr>
+      <w:r>
+        <w:rPr>
+          <w:rFonts w:ascii="Times New Roman" w:eastAsia="Times New Roman" w:hAnsi="Times New Roman" w:cs="Times New Roman"/>
+          <w:sz w:val="24"/>
+          <w:szCs w:val="24"/>
+        </w:rPr>
+        <w:t xml:space="preserve">This creates a new user named </w:t>
+      </w:r>
+      <w:r>
+        <w:rPr>
+          <w:rFonts w:ascii="Courier New" w:eastAsia="Times New Roman" w:hAnsi="Courier New" w:cs="Courier New"/>
+          <w:sz w:val="20"/>
+          <w:szCs w:val="20"/>
+        </w:rPr>
+        <w:t>user1</w:t>
+      </w:r>
+      <w:r>
+        <w:rPr>
+          <w:rFonts w:ascii="Times New Roman" w:eastAsia="Times New Roman" w:hAnsi="Times New Roman" w:cs="Times New Roman"/>
+          <w:sz w:val="24"/>
+          <w:szCs w:val="24"/>
+        </w:rPr>
+        <w:t xml:space="preserve"> on </w:t>
+      </w:r>
+      <w:r>
+        <w:rPr>
+          <w:rFonts w:ascii="Courier New" w:eastAsia="Times New Roman" w:hAnsi="Courier New" w:cs="Courier New"/>
+          <w:sz w:val="20"/>
+          <w:szCs w:val="20"/>
+        </w:rPr>
+        <w:t>localhost</w:t>
+      </w:r>
+      <w:r>
+        <w:rPr>
+          <w:rFonts w:ascii="Times New Roman" w:eastAsia="Times New Roman" w:hAnsi="Times New Roman" w:cs="Times New Roman"/>
+          <w:sz w:val="24"/>
+          <w:szCs w:val="24"/>
+        </w:rPr>
+        <w:t xml:space="preserve"> with the password </w:t>
+      </w:r>
+      <w:r>
+        <w:rPr>
+          <w:rFonts w:ascii="Courier New" w:eastAsia="Times New Roman" w:hAnsi="Courier New" w:cs="Courier New"/>
+          <w:sz w:val="20"/>
+          <w:szCs w:val="20"/>
+        </w:rPr>
+        <w:t>'root'</w:t>
+      </w:r>
+      <w:r>
+        <w:rPr>
+          <w:rFonts w:ascii="Times New Roman" w:eastAsia="Times New Roman" w:hAnsi="Times New Roman" w:cs="Times New Roman"/>
+          <w:sz w:val="24"/>
+          <w:szCs w:val="24"/>
+        </w:rPr>
+        <w:t>.</w:t>
+      </w:r>
+    </w:p>
+    <w:p>
+      <w:pPr>
+        <w:numPr>
+          <w:ilvl w:val="0"/>
+          <w:numId w:val="19"/>
+        </w:numPr>
+        <w:spacing w:before="100" w:beforeAutospacing="1" w:after="100" w:afterAutospacing="1" w:line="240" w:lineRule="auto"/>
+        <w:rPr>
+          <w:rFonts w:ascii="Times New Roman" w:eastAsia="Times New Roman" w:hAnsi="Times New Roman" w:cs="Times New Roman"/>
+          <w:sz w:val="24"/>
+          <w:szCs w:val="24"/>
+        </w:rPr>
+      </w:pPr>
+      <w:r>
+        <w:rPr>
+          <w:rFonts w:ascii="Times New Roman" w:eastAsia="Times New Roman" w:hAnsi="Times New Roman" w:cs="Times New Roman"/>
+          <w:b/>
+          <w:bCs/>
+          <w:sz w:val="24"/>
+          <w:szCs w:val="24"/>
+        </w:rPr>
+        <w:t>Connecting to MySQL server using CMD</w:t>
+      </w:r>
+      <w:r>
+        <w:rPr>
+          <w:rFonts w:ascii="Times New Roman" w:eastAsia="Times New Roman" w:hAnsi="Times New Roman" w:cs="Times New Roman"/>
+          <w:sz w:val="24"/>
+          <w:szCs w:val="24"/>
+        </w:rPr>
+        <w:t>:</w:t>
+      </w:r>
+    </w:p>
+    <w:p>
+      <w:pPr>
+        <w:numPr>
+          <w:ilvl w:val="1"/>
+          <w:numId w:val="19"/>
+        </w:numPr>
+        <w:spacing w:before="100" w:beforeAutospacing="1" w:after="100" w:afterAutospacing="1" w:line="240" w:lineRule="auto"/>
+        <w:rPr>
+          <w:rFonts w:ascii="Times New Roman" w:eastAsia="Times New Roman" w:hAnsi="Times New Roman" w:cs="Times New Roman"/>
+          <w:sz w:val="24"/>
+          <w:szCs w:val="24"/>
+        </w:rPr>
+      </w:pPr>
+      <w:r>
+        <w:rPr>
+          <w:rFonts w:ascii="Times New Roman" w:eastAsia="Times New Roman" w:hAnsi="Times New Roman" w:cs="Times New Roman"/>
+          <w:sz w:val="24"/>
+          <w:szCs w:val="24"/>
+        </w:rPr>
+        <w:t>Open Command Prompt and navigate to the MySQL installation path:</w:t>
+      </w:r>
+    </w:p>
+    <w:p>
+      <w:pPr>
+        <w:tabs>
+          <w:tab w:val="left" w:pos="916"/>
+          <w:tab w:val="left" w:pos="1832"/>
+          <w:tab w:val="left" w:pos="2748"/>
+          <w:tab w:val="left" w:pos="3664"/>
+          <w:tab w:val="left" w:pos="4580"/>
+          <w:tab w:val="left" w:pos="5496"/>
+          <w:tab w:val="left" w:pos="6412"/>
+          <w:tab w:val="left" w:pos="7328"/>
+          <w:tab w:val="left" w:pos="8244"/>
+          <w:tab w:val="left" w:pos="9160"/>
+          <w:tab w:val="left" w:pos="10076"/>
+          <w:tab w:val="left" w:pos="10992"/>
+          <w:tab w:val="left" w:pos="11908"/>
+          <w:tab w:val="left" w:pos="12824"/>
+          <w:tab w:val="left" w:pos="13740"/>
+          <w:tab w:val="left" w:pos="14656"/>
+        </w:tabs>
+        <w:spacing w:after="0" w:line="240" w:lineRule="auto"/>
+        <w:ind w:left="1440"/>
+        <w:rPr>
+          <w:rFonts w:ascii="Courier New" w:eastAsia="Times New Roman" w:hAnsi="Courier New" w:cs="Courier New"/>
+          <w:sz w:val="20"/>
+          <w:szCs w:val="20"/>
+        </w:rPr>
+      </w:pPr>
+      <w:r>
+        <w:rPr>
+          <w:rFonts w:ascii="Courier New" w:eastAsia="Times New Roman" w:hAnsi="Courier New" w:cs="Courier New"/>
+          <w:sz w:val="20"/>
+          <w:szCs w:val="20"/>
+        </w:rPr>
+        <w:t>cd C:\Program Files\MySQL\MySQL Server 8.0\bin</w:t>
+      </w:r>
+    </w:p>
+    <w:p>
+      <w:pPr>
+        <w:numPr>
+          <w:ilvl w:val="1"/>
+          <w:numId w:val="19"/>
+        </w:numPr>
+        <w:spacing w:before="100" w:beforeAutospacing="1" w:after="100" w:afterAutospacing="1" w:line="240" w:lineRule="auto"/>
+        <w:rPr>
+          <w:rFonts w:ascii="Times New Roman" w:eastAsia="Times New Roman" w:hAnsi="Times New Roman" w:cs="Times New Roman"/>
+          <w:sz w:val="24"/>
+          <w:szCs w:val="24"/>
+        </w:rPr>
+      </w:pPr>
+      <w:r>
+        <w:rPr>
+          <w:rFonts w:ascii="Times New Roman" w:eastAsia="Times New Roman" w:hAnsi="Times New Roman" w:cs="Times New Roman"/>
+          <w:sz w:val="24"/>
+          <w:szCs w:val="24"/>
+        </w:rPr>
+        <w:t>Connect to MySQL server as the root user:</w:t>
+      </w:r>
+    </w:p>
+    <w:p>
+      <w:pPr>
+        <w:tabs>
+          <w:tab w:val="left" w:pos="916"/>
+          <w:tab w:val="left" w:pos="1832"/>
+          <w:tab w:val="left" w:pos="2748"/>
+          <w:tab w:val="left" w:pos="3664"/>
+          <w:tab w:val="left" w:pos="4580"/>
+          <w:tab w:val="left" w:pos="5496"/>
+          <w:tab w:val="left" w:pos="6412"/>
+          <w:tab w:val="left" w:pos="7328"/>
+          <w:tab w:val="left" w:pos="8244"/>
+          <w:tab w:val="left" w:pos="9160"/>
+          <w:tab w:val="left" w:pos="10076"/>
+          <w:tab w:val="left" w:pos="10992"/>
+          <w:tab w:val="left" w:pos="11908"/>
+          <w:tab w:val="left" w:pos="12824"/>
+          <w:tab w:val="left" w:pos="13740"/>
+          <w:tab w:val="left" w:pos="14656"/>
+        </w:tabs>
+        <w:spacing w:after="0" w:line="240" w:lineRule="auto"/>
+        <w:ind w:left="1440"/>
+        <w:rPr>
+          <w:rFonts w:ascii="Courier New" w:eastAsia="Times New Roman" w:hAnsi="Courier New" w:cs="Courier New"/>
+          <w:sz w:val="20"/>
+          <w:szCs w:val="20"/>
+        </w:rPr>
+      </w:pPr>
+      <w:proofErr w:type="spellStart"/>
+      <w:r>
+        <w:rPr>
+          <w:rFonts w:ascii="Courier New" w:eastAsia="Times New Roman" w:hAnsi="Courier New" w:cs="Courier New"/>
+          <w:sz w:val="20"/>
+          <w:szCs w:val="20"/>
+        </w:rPr>
+        <w:t>mysql</w:t>
+      </w:r>
+      <w:proofErr w:type="spellEnd"/>
+      <w:r>
+        <w:rPr>
+          <w:rFonts w:ascii="Courier New" w:eastAsia="Times New Roman" w:hAnsi="Courier New" w:cs="Courier New"/>
+          <w:sz w:val="20"/>
+          <w:szCs w:val="20"/>
+        </w:rPr>
+        <w:t xml:space="preserve"> -u root -p</w:t>
+      </w:r>
+    </w:p>
+    <w:p>
+      <w:pPr>
+        <w:numPr>
+          <w:ilvl w:val="1"/>
+          <w:numId w:val="19"/>
+        </w:numPr>
+        <w:spacing w:before="100" w:beforeAutospacing="1" w:after="100" w:afterAutospacing="1" w:line="240" w:lineRule="auto"/>
+        <w:rPr>
+          <w:rFonts w:ascii="Times New Roman" w:eastAsia="Times New Roman" w:hAnsi="Times New Roman" w:cs="Times New Roman"/>
+          <w:sz w:val="24"/>
+          <w:szCs w:val="24"/>
+        </w:rPr>
+      </w:pPr>
+      <w:r>
+        <w:rPr>
+          <w:rFonts w:ascii="Times New Roman" w:eastAsia="Times New Roman" w:hAnsi="Times New Roman" w:cs="Times New Roman"/>
+          <w:sz w:val="24"/>
+          <w:szCs w:val="24"/>
+        </w:rPr>
+        <w:t>You will be prompted for the root password to log in.</w:t>
+      </w:r>
+    </w:p>
+    <w:p>
+      <w:pPr>
+        <w:numPr>
+          <w:ilvl w:val="0"/>
+          <w:numId w:val="19"/>
+        </w:numPr>
+        <w:spacing w:before="100" w:beforeAutospacing="1" w:after="100" w:afterAutospacing="1" w:line="240" w:lineRule="auto"/>
+        <w:rPr>
+          <w:rFonts w:ascii="Times New Roman" w:eastAsia="Times New Roman" w:hAnsi="Times New Roman" w:cs="Times New Roman"/>
+          <w:sz w:val="24"/>
+          <w:szCs w:val="24"/>
+        </w:rPr>
+      </w:pPr>
+      <w:r>
+        <w:rPr>
+          <w:rFonts w:ascii="Times New Roman" w:eastAsia="Times New Roman" w:hAnsi="Times New Roman" w:cs="Times New Roman"/>
+          <w:b/>
+          <w:bCs/>
+          <w:sz w:val="24"/>
+          <w:szCs w:val="24"/>
+        </w:rPr>
+        <w:t>Grant all privileges to the new user</w:t>
+      </w:r>
+      <w:r>
+        <w:rPr>
+          <w:rFonts w:ascii="Times New Roman" w:eastAsia="Times New Roman" w:hAnsi="Times New Roman" w:cs="Times New Roman"/>
+          <w:sz w:val="24"/>
+          <w:szCs w:val="24"/>
+        </w:rPr>
+        <w:t>:</w:t>
+      </w:r>
+    </w:p>
+    <w:p>
+      <w:pPr>
+        <w:tabs>
+          <w:tab w:val="left" w:pos="916"/>
+          <w:tab w:val="left" w:pos="1832"/>
+          <w:tab w:val="left" w:pos="2748"/>
+          <w:tab w:val="left" w:pos="3664"/>
+          <w:tab w:val="left" w:pos="4580"/>
+          <w:tab w:val="left" w:pos="5496"/>
+          <w:tab w:val="left" w:pos="6412"/>
+          <w:tab w:val="left" w:pos="7328"/>
+          <w:tab w:val="left" w:pos="8244"/>
+          <w:tab w:val="left" w:pos="9160"/>
+          <w:tab w:val="left" w:pos="10076"/>
+          <w:tab w:val="left" w:pos="10992"/>
+          <w:tab w:val="left" w:pos="11908"/>
+          <w:tab w:val="left" w:pos="12824"/>
+          <w:tab w:val="left" w:pos="13740"/>
+          <w:tab w:val="left" w:pos="14656"/>
+        </w:tabs>
+        <w:spacing w:after="0" w:line="240" w:lineRule="auto"/>
+        <w:ind w:left="720"/>
+        <w:rPr>
+          <w:rFonts w:ascii="Courier New" w:eastAsia="Times New Roman" w:hAnsi="Courier New" w:cs="Courier New"/>
+          <w:sz w:val="20"/>
+          <w:szCs w:val="20"/>
+        </w:rPr>
+      </w:pPr>
+      <w:r>
+        <w:rPr>
+          <w:rFonts w:ascii="Courier New" w:eastAsia="Times New Roman" w:hAnsi="Courier New" w:cs="Courier New"/>
+          <w:sz w:val="20"/>
+          <w:szCs w:val="20"/>
+        </w:rPr>
+        <w:t xml:space="preserve">GRANT ALL PRIVILEGES ON </w:t>
+      </w:r>
+      <w:proofErr w:type="gramStart"/>
+      <w:r>
+        <w:rPr>
+          <w:rFonts w:ascii="Courier New" w:eastAsia="Times New Roman" w:hAnsi="Courier New" w:cs="Courier New"/>
+          <w:sz w:val="20"/>
+          <w:szCs w:val="20"/>
+        </w:rPr>
+        <w:t>*.*</w:t>
+      </w:r>
+      <w:proofErr w:type="gramEnd"/>
+      <w:r>
+        <w:rPr>
+          <w:rFonts w:ascii="Courier New" w:eastAsia="Times New Roman" w:hAnsi="Courier New" w:cs="Courier New"/>
+          <w:sz w:val="20"/>
+          <w:szCs w:val="20"/>
+        </w:rPr>
+        <w:t xml:space="preserve"> TO 'user1'@'localhost';</w:t>
+      </w:r>
+    </w:p>
+    <w:p>
+      <w:pPr>
+        <w:numPr>
+          <w:ilvl w:val="1"/>
+          <w:numId w:val="19"/>
+        </w:numPr>
+        <w:spacing w:before="100" w:beforeAutospacing="1" w:after="100" w:afterAutospacing="1" w:line="240" w:lineRule="auto"/>
+        <w:rPr>
+          <w:rFonts w:ascii="Times New Roman" w:eastAsia="Times New Roman" w:hAnsi="Times New Roman" w:cs="Times New Roman"/>
+          <w:sz w:val="24"/>
+          <w:szCs w:val="24"/>
+        </w:rPr>
+      </w:pPr>
+      <w:r>
+        <w:rPr>
+          <w:rFonts w:ascii="Times New Roman" w:eastAsia="Times New Roman" w:hAnsi="Times New Roman" w:cs="Times New Roman"/>
+          <w:sz w:val="24"/>
+          <w:szCs w:val="24"/>
+        </w:rPr>
+        <w:t xml:space="preserve">This grants all privileges (such as SELECT, INSERT, UPDATE, DELETE, etc.) to </w:t>
+      </w:r>
+      <w:r>
+        <w:rPr>
+          <w:rFonts w:ascii="Courier New" w:eastAsia="Times New Roman" w:hAnsi="Courier New" w:cs="Courier New"/>
+          <w:sz w:val="20"/>
+          <w:szCs w:val="20"/>
+        </w:rPr>
+        <w:t>user1</w:t>
+      </w:r>
+      <w:r>
+        <w:rPr>
+          <w:rFonts w:ascii="Times New Roman" w:eastAsia="Times New Roman" w:hAnsi="Times New Roman" w:cs="Times New Roman"/>
+          <w:sz w:val="24"/>
+          <w:szCs w:val="24"/>
+        </w:rPr>
+        <w:t xml:space="preserve"> on all databases and tables. It’s essential to do this as a root or admin user.</w:t>
+      </w:r>
+    </w:p>
+    <w:p>
+      <w:pPr>
+        <w:numPr>
+          <w:ilvl w:val="0"/>
+          <w:numId w:val="19"/>
+        </w:numPr>
+        <w:spacing w:before="100" w:beforeAutospacing="1" w:after="100" w:afterAutospacing="1" w:line="240" w:lineRule="auto"/>
+        <w:rPr>
+          <w:rFonts w:ascii="Times New Roman" w:eastAsia="Times New Roman" w:hAnsi="Times New Roman" w:cs="Times New Roman"/>
+          <w:sz w:val="24"/>
+          <w:szCs w:val="24"/>
+        </w:rPr>
+      </w:pPr>
+      <w:r>
+        <w:rPr>
+          <w:rFonts w:ascii="Times New Roman" w:eastAsia="Times New Roman" w:hAnsi="Times New Roman" w:cs="Times New Roman"/>
+          <w:b/>
+          <w:bCs/>
+          <w:sz w:val="24"/>
+          <w:szCs w:val="24"/>
+        </w:rPr>
+        <w:t>Revoke all privileges from a user</w:t>
+      </w:r>
+      <w:r>
+        <w:rPr>
+          <w:rFonts w:ascii="Times New Roman" w:eastAsia="Times New Roman" w:hAnsi="Times New Roman" w:cs="Times New Roman"/>
+          <w:sz w:val="24"/>
+          <w:szCs w:val="24"/>
+        </w:rPr>
+        <w:t>:</w:t>
+      </w:r>
+    </w:p>
+    <w:p>
+      <w:pPr>
+        <w:tabs>
+          <w:tab w:val="left" w:pos="916"/>
+          <w:tab w:val="left" w:pos="1832"/>
+          <w:tab w:val="left" w:pos="2748"/>
+          <w:tab w:val="left" w:pos="3664"/>
+          <w:tab w:val="left" w:pos="4580"/>
+          <w:tab w:val="left" w:pos="5496"/>
+          <w:tab w:val="left" w:pos="6412"/>
+          <w:tab w:val="left" w:pos="7328"/>
+          <w:tab w:val="left" w:pos="8244"/>
+          <w:tab w:val="left" w:pos="9160"/>
+          <w:tab w:val="left" w:pos="10076"/>
+          <w:tab w:val="left" w:pos="10992"/>
+          <w:tab w:val="left" w:pos="11908"/>
+          <w:tab w:val="left" w:pos="12824"/>
+          <w:tab w:val="left" w:pos="13740"/>
+          <w:tab w:val="left" w:pos="14656"/>
+        </w:tabs>
+        <w:spacing w:after="0" w:line="240" w:lineRule="auto"/>
+        <w:ind w:left="720"/>
+        <w:rPr>
+          <w:rFonts w:ascii="Courier New" w:eastAsia="Times New Roman" w:hAnsi="Courier New" w:cs="Courier New"/>
+          <w:sz w:val="20"/>
+          <w:szCs w:val="20"/>
+        </w:rPr>
+      </w:pPr>
+      <w:r>
+        <w:rPr>
+          <w:rFonts w:ascii="Courier New" w:eastAsia="Times New Roman" w:hAnsi="Courier New" w:cs="Courier New"/>
+          <w:sz w:val="20"/>
+          <w:szCs w:val="20"/>
+        </w:rPr>
+        <w:t xml:space="preserve">REVOKE ALL PRIVILEGES ON </w:t>
+      </w:r>
+      <w:proofErr w:type="gramStart"/>
+      <w:r>
+        <w:rPr>
+          <w:rFonts w:ascii="Courier New" w:eastAsia="Times New Roman" w:hAnsi="Courier New" w:cs="Courier New"/>
+          <w:sz w:val="20"/>
+          <w:szCs w:val="20"/>
+        </w:rPr>
+        <w:t>*.*</w:t>
+      </w:r>
+      <w:proofErr w:type="gramEnd"/>
+      <w:r>
+        <w:rPr>
+          <w:rFonts w:ascii="Courier New" w:eastAsia="Times New Roman" w:hAnsi="Courier New" w:cs="Courier New"/>
+          <w:sz w:val="20"/>
+          <w:szCs w:val="20"/>
+        </w:rPr>
+        <w:t xml:space="preserve"> FROM 'user1'@'localhost';</w:t>
+      </w:r>
+    </w:p>
+    <w:p>
+      <w:pPr>
+        <w:numPr>
+          <w:ilvl w:val="1"/>
+          <w:numId w:val="19"/>
+        </w:numPr>
+        <w:spacing w:before="100" w:beforeAutospacing="1" w:after="100" w:afterAutospacing="1" w:line="240" w:lineRule="auto"/>
+        <w:rPr>
+          <w:rFonts w:ascii="Times New Roman" w:eastAsia="Times New Roman" w:hAnsi="Times New Roman" w:cs="Times New Roman"/>
+          <w:sz w:val="24"/>
+          <w:szCs w:val="24"/>
+        </w:rPr>
+      </w:pPr>
+      <w:r>
+        <w:rPr>
+          <w:rFonts w:ascii="Times New Roman" w:eastAsia="Times New Roman" w:hAnsi="Times New Roman" w:cs="Times New Roman"/>
+          <w:sz w:val="24"/>
+          <w:szCs w:val="24"/>
+        </w:rPr>
+        <w:t xml:space="preserve">This removes all privileges from </w:t>
+      </w:r>
+      <w:r>
+        <w:rPr>
+          <w:rFonts w:ascii="Courier New" w:eastAsia="Times New Roman" w:hAnsi="Courier New" w:cs="Courier New"/>
+          <w:sz w:val="20"/>
+          <w:szCs w:val="20"/>
+        </w:rPr>
+        <w:t>user1</w:t>
+      </w:r>
+      <w:r>
+        <w:rPr>
+          <w:rFonts w:ascii="Times New Roman" w:eastAsia="Times New Roman" w:hAnsi="Times New Roman" w:cs="Times New Roman"/>
+          <w:sz w:val="24"/>
+          <w:szCs w:val="24"/>
+        </w:rPr>
+        <w:t>, meaning the user will no longer be able to perform any actions on the databases.</w:t>
+      </w:r>
+    </w:p>
+    <w:p>
+      <w:pPr>
+        <w:numPr>
+          <w:ilvl w:val="0"/>
+          <w:numId w:val="19"/>
+        </w:numPr>
+        <w:spacing w:before="100" w:beforeAutospacing="1" w:after="100" w:afterAutospacing="1" w:line="240" w:lineRule="auto"/>
+        <w:rPr>
+          <w:rFonts w:ascii="Times New Roman" w:eastAsia="Times New Roman" w:hAnsi="Times New Roman" w:cs="Times New Roman"/>
+          <w:sz w:val="24"/>
+          <w:szCs w:val="24"/>
+        </w:rPr>
+      </w:pPr>
+      <w:r>
+        <w:rPr>
+          <w:rFonts w:ascii="Times New Roman" w:eastAsia="Times New Roman" w:hAnsi="Times New Roman" w:cs="Times New Roman"/>
+          <w:b/>
+          <w:bCs/>
+          <w:sz w:val="24"/>
+          <w:szCs w:val="24"/>
+        </w:rPr>
+        <w:t>Grant SELECT privilege to the user on a specific database</w:t>
+      </w:r>
+      <w:r>
+        <w:rPr>
+          <w:rFonts w:ascii="Times New Roman" w:eastAsia="Times New Roman" w:hAnsi="Times New Roman" w:cs="Times New Roman"/>
+          <w:sz w:val="24"/>
+          <w:szCs w:val="24"/>
+        </w:rPr>
+        <w:t>:</w:t>
+      </w:r>
+    </w:p>
+    <w:p>
+      <w:pPr>
+        <w:tabs>
+          <w:tab w:val="left" w:pos="916"/>
+          <w:tab w:val="left" w:pos="1832"/>
+          <w:tab w:val="left" w:pos="2748"/>
+          <w:tab w:val="left" w:pos="3664"/>
+          <w:tab w:val="left" w:pos="4580"/>
+          <w:tab w:val="left" w:pos="5496"/>
+          <w:tab w:val="left" w:pos="6412"/>
+          <w:tab w:val="left" w:pos="7328"/>
+          <w:tab w:val="left" w:pos="8244"/>
+          <w:tab w:val="left" w:pos="9160"/>
+          <w:tab w:val="left" w:pos="10076"/>
+          <w:tab w:val="left" w:pos="10992"/>
+          <w:tab w:val="left" w:pos="11908"/>
+          <w:tab w:val="left" w:pos="12824"/>
+          <w:tab w:val="left" w:pos="13740"/>
+          <w:tab w:val="left" w:pos="14656"/>
+        </w:tabs>
+        <w:spacing w:after="0" w:line="240" w:lineRule="auto"/>
+        <w:ind w:left="720"/>
+        <w:rPr>
+          <w:rFonts w:ascii="Courier New" w:eastAsia="Times New Roman" w:hAnsi="Courier New" w:cs="Courier New"/>
+          <w:sz w:val="20"/>
+          <w:szCs w:val="20"/>
+        </w:rPr>
+      </w:pPr>
+      <w:r>
+        <w:rPr>
+          <w:rFonts w:ascii="Courier New" w:eastAsia="Times New Roman" w:hAnsi="Courier New" w:cs="Courier New"/>
+          <w:sz w:val="20"/>
+          <w:szCs w:val="20"/>
+        </w:rPr>
+        <w:t xml:space="preserve">GRANT SELECT ON </w:t>
+      </w:r>
+      <w:proofErr w:type="gramStart"/>
+      <w:r>
+        <w:rPr>
+          <w:rFonts w:ascii="Courier New" w:eastAsia="Times New Roman" w:hAnsi="Courier New" w:cs="Courier New"/>
+          <w:sz w:val="20"/>
+          <w:szCs w:val="20"/>
+        </w:rPr>
+        <w:t>Amarjeet.*</w:t>
+      </w:r>
+      <w:proofErr w:type="gramEnd"/>
+      <w:r>
+        <w:rPr>
+          <w:rFonts w:ascii="Courier New" w:eastAsia="Times New Roman" w:hAnsi="Courier New" w:cs="Courier New"/>
+          <w:sz w:val="20"/>
+          <w:szCs w:val="20"/>
+        </w:rPr>
+        <w:t xml:space="preserve"> TO 'user1'@'localhost';</w:t>
+      </w:r>
+    </w:p>
+    <w:p>
+      <w:pPr>
+        <w:numPr>
+          <w:ilvl w:val="1"/>
+          <w:numId w:val="19"/>
+        </w:numPr>
+        <w:spacing w:before="100" w:beforeAutospacing="1" w:after="100" w:afterAutospacing="1" w:line="240" w:lineRule="auto"/>
+        <w:rPr>
+          <w:rFonts w:ascii="Times New Roman" w:eastAsia="Times New Roman" w:hAnsi="Times New Roman" w:cs="Times New Roman"/>
+          <w:sz w:val="24"/>
+          <w:szCs w:val="24"/>
+        </w:rPr>
+      </w:pPr>
+      <w:r>
+        <w:rPr>
+          <w:rFonts w:ascii="Times New Roman" w:eastAsia="Times New Roman" w:hAnsi="Times New Roman" w:cs="Times New Roman"/>
+          <w:sz w:val="24"/>
+          <w:szCs w:val="24"/>
+        </w:rPr>
+        <w:t xml:space="preserve">This grants </w:t>
+      </w:r>
+      <w:r>
+        <w:rPr>
+          <w:rFonts w:ascii="Courier New" w:eastAsia="Times New Roman" w:hAnsi="Courier New" w:cs="Courier New"/>
+          <w:sz w:val="20"/>
+          <w:szCs w:val="20"/>
+        </w:rPr>
+        <w:t>user1</w:t>
+      </w:r>
+      <w:r>
+        <w:rPr>
+          <w:rFonts w:ascii="Times New Roman" w:eastAsia="Times New Roman" w:hAnsi="Times New Roman" w:cs="Times New Roman"/>
+          <w:sz w:val="24"/>
+          <w:szCs w:val="24"/>
+        </w:rPr>
+        <w:t xml:space="preserve"> permission to perform </w:t>
+      </w:r>
+      <w:r>
+        <w:rPr>
+          <w:rFonts w:ascii="Courier New" w:eastAsia="Times New Roman" w:hAnsi="Courier New" w:cs="Courier New"/>
+          <w:sz w:val="20"/>
+          <w:szCs w:val="20"/>
+        </w:rPr>
+        <w:t>SELECT</w:t>
+      </w:r>
+      <w:r>
+        <w:rPr>
+          <w:rFonts w:ascii="Times New Roman" w:eastAsia="Times New Roman" w:hAnsi="Times New Roman" w:cs="Times New Roman"/>
+          <w:sz w:val="24"/>
+          <w:szCs w:val="24"/>
+        </w:rPr>
+        <w:t xml:space="preserve"> operations (read-only access) on all tables in the </w:t>
+      </w:r>
+      <w:proofErr w:type="spellStart"/>
+      <w:r>
+        <w:rPr>
+          <w:rFonts w:ascii="Courier New" w:eastAsia="Times New Roman" w:hAnsi="Courier New" w:cs="Courier New"/>
+          <w:sz w:val="20"/>
+          <w:szCs w:val="20"/>
+        </w:rPr>
+        <w:t>Amarjeet</w:t>
+      </w:r>
+      <w:proofErr w:type="spellEnd"/>
+      <w:r>
+        <w:rPr>
+          <w:rFonts w:ascii="Times New Roman" w:eastAsia="Times New Roman" w:hAnsi="Times New Roman" w:cs="Times New Roman"/>
+          <w:sz w:val="24"/>
+          <w:szCs w:val="24"/>
+        </w:rPr>
+        <w:t xml:space="preserve"> database.</w:t>
+      </w:r>
+    </w:p>
+    <w:p>
+      <w:pPr>
+        <w:numPr>
+          <w:ilvl w:val="0"/>
+          <w:numId w:val="19"/>
+        </w:numPr>
+        <w:spacing w:before="100" w:beforeAutospacing="1" w:after="100" w:afterAutospacing="1" w:line="240" w:lineRule="auto"/>
+        <w:rPr>
+          <w:rFonts w:ascii="Times New Roman" w:eastAsia="Times New Roman" w:hAnsi="Times New Roman" w:cs="Times New Roman"/>
+          <w:sz w:val="24"/>
+          <w:szCs w:val="24"/>
+        </w:rPr>
+      </w:pPr>
+      <w:r>
+        <w:rPr>
+          <w:rFonts w:ascii="Times New Roman" w:eastAsia="Times New Roman" w:hAnsi="Times New Roman" w:cs="Times New Roman"/>
+          <w:b/>
+          <w:bCs/>
+          <w:sz w:val="24"/>
+          <w:szCs w:val="24"/>
+        </w:rPr>
+        <w:t>Grant ALTER privilege to the user on a specific database</w:t>
+      </w:r>
+      <w:r>
+        <w:rPr>
+          <w:rFonts w:ascii="Times New Roman" w:eastAsia="Times New Roman" w:hAnsi="Times New Roman" w:cs="Times New Roman"/>
+          <w:sz w:val="24"/>
+          <w:szCs w:val="24"/>
+        </w:rPr>
+        <w:t>:</w:t>
+      </w:r>
+    </w:p>
+    <w:p>
+      <w:pPr>
+        <w:tabs>
+          <w:tab w:val="left" w:pos="916"/>
+          <w:tab w:val="left" w:pos="1832"/>
+          <w:tab w:val="left" w:pos="2748"/>
+          <w:tab w:val="left" w:pos="3664"/>
+          <w:tab w:val="left" w:pos="4580"/>
+          <w:tab w:val="left" w:pos="5496"/>
+          <w:tab w:val="left" w:pos="6412"/>
+          <w:tab w:val="left" w:pos="7328"/>
+          <w:tab w:val="left" w:pos="8244"/>
+          <w:tab w:val="left" w:pos="9160"/>
+          <w:tab w:val="left" w:pos="10076"/>
+          <w:tab w:val="left" w:pos="10992"/>
+          <w:tab w:val="left" w:pos="11908"/>
+          <w:tab w:val="left" w:pos="12824"/>
+          <w:tab w:val="left" w:pos="13740"/>
+          <w:tab w:val="left" w:pos="14656"/>
+        </w:tabs>
+        <w:spacing w:after="0" w:line="240" w:lineRule="auto"/>
+        <w:ind w:left="720"/>
+        <w:rPr>
+          <w:rFonts w:ascii="Courier New" w:eastAsia="Times New Roman" w:hAnsi="Courier New" w:cs="Courier New"/>
+          <w:sz w:val="20"/>
+          <w:szCs w:val="20"/>
+        </w:rPr>
+      </w:pPr>
+      <w:r>
+        <w:rPr>
+          <w:rFonts w:ascii="Courier New" w:eastAsia="Times New Roman" w:hAnsi="Courier New" w:cs="Courier New"/>
+          <w:sz w:val="20"/>
+          <w:szCs w:val="20"/>
+        </w:rPr>
+        <w:t xml:space="preserve">GRANT ALTER ON </w:t>
+      </w:r>
+      <w:proofErr w:type="gramStart"/>
+      <w:r>
+        <w:rPr>
+          <w:rFonts w:ascii="Courier New" w:eastAsia="Times New Roman" w:hAnsi="Courier New" w:cs="Courier New"/>
+          <w:sz w:val="20"/>
+          <w:szCs w:val="20"/>
+        </w:rPr>
+        <w:t>Amarjeet.*</w:t>
+      </w:r>
+      <w:proofErr w:type="gramEnd"/>
+      <w:r>
+        <w:rPr>
+          <w:rFonts w:ascii="Courier New" w:eastAsia="Times New Roman" w:hAnsi="Courier New" w:cs="Courier New"/>
+          <w:sz w:val="20"/>
+          <w:szCs w:val="20"/>
+        </w:rPr>
+        <w:t xml:space="preserve"> TO 'user1'@'localhost';</w:t>
+      </w:r>
+    </w:p>
+    <w:p>
+      <w:pPr>
+        <w:numPr>
+          <w:ilvl w:val="1"/>
+          <w:numId w:val="19"/>
+        </w:numPr>
+        <w:spacing w:before="100" w:beforeAutospacing="1" w:after="100" w:afterAutospacing="1" w:line="240" w:lineRule="auto"/>
+        <w:rPr>
+          <w:rFonts w:ascii="Times New Roman" w:eastAsia="Times New Roman" w:hAnsi="Times New Roman" w:cs="Times New Roman"/>
+          <w:sz w:val="24"/>
+          <w:szCs w:val="24"/>
+        </w:rPr>
+      </w:pPr>
+      <w:r>
+        <w:rPr>
+          <w:rFonts w:ascii="Times New Roman" w:eastAsia="Times New Roman" w:hAnsi="Times New Roman" w:cs="Times New Roman"/>
+          <w:sz w:val="24"/>
+          <w:szCs w:val="24"/>
+        </w:rPr>
+        <w:t xml:space="preserve">This grants </w:t>
+      </w:r>
+      <w:r>
+        <w:rPr>
+          <w:rFonts w:ascii="Courier New" w:eastAsia="Times New Roman" w:hAnsi="Courier New" w:cs="Courier New"/>
+          <w:sz w:val="20"/>
+          <w:szCs w:val="20"/>
+        </w:rPr>
+        <w:t>user1</w:t>
+      </w:r>
+      <w:r>
+        <w:rPr>
+          <w:rFonts w:ascii="Times New Roman" w:eastAsia="Times New Roman" w:hAnsi="Times New Roman" w:cs="Times New Roman"/>
+          <w:sz w:val="24"/>
+          <w:szCs w:val="24"/>
+        </w:rPr>
+        <w:t xml:space="preserve"> the ability to alter tables (e.g., adding or modifying columns) within the </w:t>
+      </w:r>
+      <w:proofErr w:type="spellStart"/>
+      <w:r>
+        <w:rPr>
+          <w:rFonts w:ascii="Courier New" w:eastAsia="Times New Roman" w:hAnsi="Courier New" w:cs="Courier New"/>
+          <w:sz w:val="20"/>
+          <w:szCs w:val="20"/>
+        </w:rPr>
+        <w:t>Amarjeet</w:t>
+      </w:r>
+      <w:proofErr w:type="spellEnd"/>
+      <w:r>
+        <w:rPr>
+          <w:rFonts w:ascii="Times New Roman" w:eastAsia="Times New Roman" w:hAnsi="Times New Roman" w:cs="Times New Roman"/>
+          <w:sz w:val="24"/>
+          <w:szCs w:val="24"/>
+        </w:rPr>
+        <w:t xml:space="preserve"> database.</w:t>
+      </w:r>
+    </w:p>
+    <w:p>
+      <w:pPr>
+        <w:numPr>
+          <w:ilvl w:val="0"/>
+          <w:numId w:val="19"/>
+        </w:numPr>
+        <w:spacing w:before="100" w:beforeAutospacing="1" w:after="100" w:afterAutospacing="1" w:line="240" w:lineRule="auto"/>
+        <w:rPr>
+          <w:rFonts w:ascii="Times New Roman" w:eastAsia="Times New Roman" w:hAnsi="Times New Roman" w:cs="Times New Roman"/>
+          <w:sz w:val="24"/>
+          <w:szCs w:val="24"/>
+        </w:rPr>
+      </w:pPr>
+      <w:r>
+        <w:rPr>
+          <w:rFonts w:ascii="Times New Roman" w:eastAsia="Times New Roman" w:hAnsi="Times New Roman" w:cs="Times New Roman"/>
+          <w:b/>
+          <w:bCs/>
+          <w:sz w:val="24"/>
+          <w:szCs w:val="24"/>
+        </w:rPr>
+        <w:lastRenderedPageBreak/>
+        <w:t>Check MySQL port number</w:t>
+      </w:r>
+      <w:r>
+        <w:rPr>
+          <w:rFonts w:ascii="Times New Roman" w:eastAsia="Times New Roman" w:hAnsi="Times New Roman" w:cs="Times New Roman"/>
+          <w:sz w:val="24"/>
+          <w:szCs w:val="24"/>
+        </w:rPr>
+        <w:t>:</w:t>
+      </w:r>
+    </w:p>
+    <w:p>
+      <w:pPr>
+        <w:tabs>
+          <w:tab w:val="left" w:pos="916"/>
+          <w:tab w:val="left" w:pos="1832"/>
+          <w:tab w:val="left" w:pos="2748"/>
+          <w:tab w:val="left" w:pos="3664"/>
+          <w:tab w:val="left" w:pos="4580"/>
+          <w:tab w:val="left" w:pos="5496"/>
+          <w:tab w:val="left" w:pos="6412"/>
+          <w:tab w:val="left" w:pos="7328"/>
+          <w:tab w:val="left" w:pos="8244"/>
+          <w:tab w:val="left" w:pos="9160"/>
+          <w:tab w:val="left" w:pos="10076"/>
+          <w:tab w:val="left" w:pos="10992"/>
+          <w:tab w:val="left" w:pos="11908"/>
+          <w:tab w:val="left" w:pos="12824"/>
+          <w:tab w:val="left" w:pos="13740"/>
+          <w:tab w:val="left" w:pos="14656"/>
+        </w:tabs>
+        <w:spacing w:after="0" w:line="240" w:lineRule="auto"/>
+        <w:ind w:left="720"/>
+        <w:rPr>
+          <w:rFonts w:ascii="Courier New" w:eastAsia="Times New Roman" w:hAnsi="Courier New" w:cs="Courier New"/>
+          <w:sz w:val="20"/>
+          <w:szCs w:val="20"/>
+        </w:rPr>
+      </w:pPr>
+      <w:r>
+        <w:rPr>
+          <w:rFonts w:ascii="Courier New" w:eastAsia="Times New Roman" w:hAnsi="Courier New" w:cs="Courier New"/>
+          <w:sz w:val="20"/>
+          <w:szCs w:val="20"/>
+        </w:rPr>
+        <w:t>SHOW VARIABLES LIKE 'port';</w:t>
+      </w:r>
+    </w:p>
+    <w:p>
+      <w:pPr>
+        <w:numPr>
+          <w:ilvl w:val="1"/>
+          <w:numId w:val="19"/>
+        </w:numPr>
+        <w:spacing w:before="100" w:beforeAutospacing="1" w:after="100" w:afterAutospacing="1" w:line="240" w:lineRule="auto"/>
+        <w:rPr>
+          <w:rFonts w:ascii="Times New Roman" w:eastAsia="Times New Roman" w:hAnsi="Times New Roman" w:cs="Times New Roman"/>
+          <w:sz w:val="24"/>
+          <w:szCs w:val="24"/>
+        </w:rPr>
+      </w:pPr>
+      <w:r>
+        <w:rPr>
+          <w:rFonts w:ascii="Times New Roman" w:eastAsia="Times New Roman" w:hAnsi="Times New Roman" w:cs="Times New Roman"/>
+          <w:sz w:val="24"/>
+          <w:szCs w:val="24"/>
+        </w:rPr>
+        <w:t>This command shows the port number used by MySQL (typically, the default is 3306).</w:t>
+      </w:r>
+    </w:p>
+    <w:p>
+      <w:pPr>
+        <w:spacing w:after="0" w:line="240" w:lineRule="auto"/>
+        <w:rPr>
+          <w:rFonts w:ascii="Times New Roman" w:eastAsia="Times New Roman" w:hAnsi="Times New Roman" w:cs="Times New Roman"/>
+          <w:sz w:val="24"/>
+          <w:szCs w:val="24"/>
+        </w:rPr>
+      </w:pPr>
+      <w:r>
+        <w:rPr>
+          <w:rFonts w:ascii="Times New Roman" w:eastAsia="Times New Roman" w:hAnsi="Times New Roman" w:cs="Times New Roman"/>
+          <w:sz w:val="24"/>
+          <w:szCs w:val="24"/>
+        </w:rPr>
+        <w:pict>
+          <v:rect id="_x0000_i1029" style="width:0;height:1.5pt" o:hralign="center" o:hrstd="t" o:hr="t" fillcolor="#a0a0a0" stroked="f"/>
+        </w:pict>
+      </w:r>
+    </w:p>
+    <w:p>
+      <w:pPr>
+        <w:spacing w:before="100" w:beforeAutospacing="1" w:after="100" w:afterAutospacing="1" w:line="240" w:lineRule="auto"/>
+        <w:outlineLvl w:val="2"/>
+        <w:rPr>
+          <w:rFonts w:ascii="Times New Roman" w:eastAsia="Times New Roman" w:hAnsi="Times New Roman" w:cs="Times New Roman"/>
+          <w:b/>
+          <w:bCs/>
+          <w:sz w:val="27"/>
+          <w:szCs w:val="27"/>
+        </w:rPr>
+      </w:pPr>
+      <w:r>
+        <w:rPr>
+          <w:rFonts w:ascii="Times New Roman" w:eastAsia="Times New Roman" w:hAnsi="Times New Roman" w:cs="Times New Roman"/>
+          <w:b/>
+          <w:bCs/>
+          <w:sz w:val="27"/>
+          <w:szCs w:val="27"/>
+        </w:rPr>
+        <w:t>Additional Useful Commands:</w:t>
+      </w:r>
+    </w:p>
+    <w:p>
+      <w:pPr>
+        <w:numPr>
+          <w:ilvl w:val="0"/>
+          <w:numId w:val="20"/>
+        </w:numPr>
+        <w:spacing w:before="100" w:beforeAutospacing="1" w:after="100" w:afterAutospacing="1" w:line="240" w:lineRule="auto"/>
+        <w:rPr>
+          <w:rFonts w:ascii="Times New Roman" w:eastAsia="Times New Roman" w:hAnsi="Times New Roman" w:cs="Times New Roman"/>
+          <w:sz w:val="24"/>
+          <w:szCs w:val="24"/>
+        </w:rPr>
+      </w:pPr>
+      <w:r>
+        <w:rPr>
+          <w:rFonts w:ascii="Times New Roman" w:eastAsia="Times New Roman" w:hAnsi="Times New Roman" w:cs="Times New Roman"/>
+          <w:b/>
+          <w:bCs/>
+          <w:sz w:val="24"/>
+          <w:szCs w:val="24"/>
+        </w:rPr>
+        <w:t>Flush privileges</w:t>
+      </w:r>
+      <w:r>
+        <w:rPr>
+          <w:rFonts w:ascii="Times New Roman" w:eastAsia="Times New Roman" w:hAnsi="Times New Roman" w:cs="Times New Roman"/>
+          <w:sz w:val="24"/>
+          <w:szCs w:val="24"/>
+        </w:rPr>
+        <w:t>:</w:t>
+      </w:r>
+    </w:p>
+    <w:p>
+      <w:pPr>
+        <w:tabs>
+          <w:tab w:val="left" w:pos="916"/>
+          <w:tab w:val="left" w:pos="1832"/>
+          <w:tab w:val="left" w:pos="2748"/>
+          <w:tab w:val="left" w:pos="3664"/>
+          <w:tab w:val="left" w:pos="4580"/>
+          <w:tab w:val="left" w:pos="5496"/>
+          <w:tab w:val="left" w:pos="6412"/>
+          <w:tab w:val="left" w:pos="7328"/>
+          <w:tab w:val="left" w:pos="8244"/>
+          <w:tab w:val="left" w:pos="9160"/>
+          <w:tab w:val="left" w:pos="10076"/>
+          <w:tab w:val="left" w:pos="10992"/>
+          <w:tab w:val="left" w:pos="11908"/>
+          <w:tab w:val="left" w:pos="12824"/>
+          <w:tab w:val="left" w:pos="13740"/>
+          <w:tab w:val="left" w:pos="14656"/>
+        </w:tabs>
+        <w:spacing w:after="0" w:line="240" w:lineRule="auto"/>
+        <w:ind w:left="720"/>
+        <w:rPr>
+          <w:rFonts w:ascii="Courier New" w:eastAsia="Times New Roman" w:hAnsi="Courier New" w:cs="Courier New"/>
+          <w:sz w:val="20"/>
+          <w:szCs w:val="20"/>
+        </w:rPr>
+      </w:pPr>
+      <w:r>
+        <w:rPr>
+          <w:rFonts w:ascii="Courier New" w:eastAsia="Times New Roman" w:hAnsi="Courier New" w:cs="Courier New"/>
+          <w:sz w:val="20"/>
+          <w:szCs w:val="20"/>
+        </w:rPr>
+        <w:t>FLUSH PRIVILEGES;</w:t>
+      </w:r>
+    </w:p>
+    <w:p>
+      <w:pPr>
+        <w:numPr>
+          <w:ilvl w:val="1"/>
+          <w:numId w:val="20"/>
+        </w:numPr>
+        <w:spacing w:before="100" w:beforeAutospacing="1" w:after="100" w:afterAutospacing="1" w:line="240" w:lineRule="auto"/>
+        <w:rPr>
+          <w:rFonts w:ascii="Times New Roman" w:eastAsia="Times New Roman" w:hAnsi="Times New Roman" w:cs="Times New Roman"/>
+          <w:sz w:val="24"/>
+          <w:szCs w:val="24"/>
+        </w:rPr>
+      </w:pPr>
+      <w:r>
+        <w:rPr>
+          <w:rFonts w:ascii="Times New Roman" w:eastAsia="Times New Roman" w:hAnsi="Times New Roman" w:cs="Times New Roman"/>
+          <w:sz w:val="24"/>
+          <w:szCs w:val="24"/>
+        </w:rPr>
+        <w:t xml:space="preserve">This is used to reload the privileges granted or revoked. It's recommended to run this after issuing </w:t>
+      </w:r>
+      <w:r>
+        <w:rPr>
+          <w:rFonts w:ascii="Courier New" w:eastAsia="Times New Roman" w:hAnsi="Courier New" w:cs="Courier New"/>
+          <w:sz w:val="20"/>
+          <w:szCs w:val="20"/>
+        </w:rPr>
+        <w:t>GRANT</w:t>
+      </w:r>
+      <w:r>
+        <w:rPr>
+          <w:rFonts w:ascii="Times New Roman" w:eastAsia="Times New Roman" w:hAnsi="Times New Roman" w:cs="Times New Roman"/>
+          <w:sz w:val="24"/>
+          <w:szCs w:val="24"/>
+        </w:rPr>
+        <w:t xml:space="preserve"> or </w:t>
+      </w:r>
+      <w:r>
+        <w:rPr>
+          <w:rFonts w:ascii="Courier New" w:eastAsia="Times New Roman" w:hAnsi="Courier New" w:cs="Courier New"/>
+          <w:sz w:val="20"/>
+          <w:szCs w:val="20"/>
+        </w:rPr>
+        <w:t>REVOKE</w:t>
+      </w:r>
+      <w:r>
+        <w:rPr>
+          <w:rFonts w:ascii="Times New Roman" w:eastAsia="Times New Roman" w:hAnsi="Times New Roman" w:cs="Times New Roman"/>
+          <w:sz w:val="24"/>
+          <w:szCs w:val="24"/>
+        </w:rPr>
+        <w:t xml:space="preserve"> commands to apply the changes immediately.</w:t>
+      </w:r>
+    </w:p>
+    <w:p>
+      <w:pPr>
+        <w:numPr>
+          <w:ilvl w:val="0"/>
+          <w:numId w:val="20"/>
+        </w:numPr>
+        <w:spacing w:before="100" w:beforeAutospacing="1" w:after="100" w:afterAutospacing="1" w:line="240" w:lineRule="auto"/>
+        <w:rPr>
+          <w:rFonts w:ascii="Times New Roman" w:eastAsia="Times New Roman" w:hAnsi="Times New Roman" w:cs="Times New Roman"/>
+          <w:sz w:val="24"/>
+          <w:szCs w:val="24"/>
+        </w:rPr>
+      </w:pPr>
+      <w:r>
+        <w:rPr>
+          <w:rFonts w:ascii="Times New Roman" w:eastAsia="Times New Roman" w:hAnsi="Times New Roman" w:cs="Times New Roman"/>
+          <w:b/>
+          <w:bCs/>
+          <w:sz w:val="24"/>
+          <w:szCs w:val="24"/>
+        </w:rPr>
+        <w:t>Show privileges granted to a user</w:t>
+      </w:r>
+      <w:r>
+        <w:rPr>
+          <w:rFonts w:ascii="Times New Roman" w:eastAsia="Times New Roman" w:hAnsi="Times New Roman" w:cs="Times New Roman"/>
+          <w:sz w:val="24"/>
+          <w:szCs w:val="24"/>
+        </w:rPr>
+        <w:t>:</w:t>
+      </w:r>
+    </w:p>
+    <w:p>
+      <w:pPr>
+        <w:tabs>
+          <w:tab w:val="left" w:pos="916"/>
+          <w:tab w:val="left" w:pos="1832"/>
+          <w:tab w:val="left" w:pos="2748"/>
+          <w:tab w:val="left" w:pos="3664"/>
+          <w:tab w:val="left" w:pos="4580"/>
+          <w:tab w:val="left" w:pos="5496"/>
+          <w:tab w:val="left" w:pos="6412"/>
+          <w:tab w:val="left" w:pos="7328"/>
+          <w:tab w:val="left" w:pos="8244"/>
+          <w:tab w:val="left" w:pos="9160"/>
+          <w:tab w:val="left" w:pos="10076"/>
+          <w:tab w:val="left" w:pos="10992"/>
+          <w:tab w:val="left" w:pos="11908"/>
+          <w:tab w:val="left" w:pos="12824"/>
+          <w:tab w:val="left" w:pos="13740"/>
+          <w:tab w:val="left" w:pos="14656"/>
+        </w:tabs>
+        <w:spacing w:after="0" w:line="240" w:lineRule="auto"/>
+        <w:ind w:left="720"/>
+        <w:rPr>
+          <w:rFonts w:ascii="Courier New" w:eastAsia="Times New Roman" w:hAnsi="Courier New" w:cs="Courier New"/>
+          <w:sz w:val="20"/>
+          <w:szCs w:val="20"/>
+        </w:rPr>
+      </w:pPr>
+      <w:r>
+        <w:rPr>
+          <w:rFonts w:ascii="Courier New" w:eastAsia="Times New Roman" w:hAnsi="Courier New" w:cs="Courier New"/>
+          <w:sz w:val="20"/>
+          <w:szCs w:val="20"/>
+        </w:rPr>
+        <w:t>SHOW GRANTS FOR 'user1'@'localhost';</w:t>
+      </w:r>
+    </w:p>
+    <w:p>
+      <w:pPr>
+        <w:numPr>
+          <w:ilvl w:val="1"/>
+          <w:numId w:val="20"/>
+        </w:numPr>
+        <w:spacing w:before="100" w:beforeAutospacing="1" w:after="100" w:afterAutospacing="1" w:line="240" w:lineRule="auto"/>
+        <w:rPr>
+          <w:rFonts w:ascii="Times New Roman" w:eastAsia="Times New Roman" w:hAnsi="Times New Roman" w:cs="Times New Roman"/>
+          <w:sz w:val="24"/>
+          <w:szCs w:val="24"/>
+        </w:rPr>
+      </w:pPr>
+      <w:r>
+        <w:rPr>
+          <w:rFonts w:ascii="Times New Roman" w:eastAsia="Times New Roman" w:hAnsi="Times New Roman" w:cs="Times New Roman"/>
+          <w:sz w:val="24"/>
+          <w:szCs w:val="24"/>
+        </w:rPr>
+        <w:t xml:space="preserve">This displays all privileges assigned to </w:t>
+      </w:r>
+      <w:r>
+        <w:rPr>
+          <w:rFonts w:ascii="Courier New" w:eastAsia="Times New Roman" w:hAnsi="Courier New" w:cs="Courier New"/>
+          <w:sz w:val="20"/>
+          <w:szCs w:val="20"/>
+        </w:rPr>
+        <w:t>user1</w:t>
+      </w:r>
+      <w:r>
+        <w:rPr>
+          <w:rFonts w:ascii="Times New Roman" w:eastAsia="Times New Roman" w:hAnsi="Times New Roman" w:cs="Times New Roman"/>
+          <w:sz w:val="24"/>
+          <w:szCs w:val="24"/>
+        </w:rPr>
+        <w:t>.</w:t>
+      </w:r>
+    </w:p>
+    <w:p>
+      <w:pPr>
+        <w:numPr>
+          <w:ilvl w:val="0"/>
+          <w:numId w:val="20"/>
+        </w:numPr>
+        <w:spacing w:before="100" w:beforeAutospacing="1" w:after="100" w:afterAutospacing="1" w:line="240" w:lineRule="auto"/>
+        <w:rPr>
+          <w:rFonts w:ascii="Times New Roman" w:eastAsia="Times New Roman" w:hAnsi="Times New Roman" w:cs="Times New Roman"/>
+          <w:sz w:val="24"/>
+          <w:szCs w:val="24"/>
+        </w:rPr>
+      </w:pPr>
+      <w:r>
+        <w:rPr>
+          <w:rFonts w:ascii="Times New Roman" w:eastAsia="Times New Roman" w:hAnsi="Times New Roman" w:cs="Times New Roman"/>
+          <w:b/>
+          <w:bCs/>
+          <w:sz w:val="24"/>
+          <w:szCs w:val="24"/>
+        </w:rPr>
+        <w:t>Grant limited access (e.g., INSERT, UPDATE)</w:t>
+      </w:r>
+      <w:r>
+        <w:rPr>
+          <w:rFonts w:ascii="Times New Roman" w:eastAsia="Times New Roman" w:hAnsi="Times New Roman" w:cs="Times New Roman"/>
+          <w:sz w:val="24"/>
+          <w:szCs w:val="24"/>
+        </w:rPr>
+        <w:t>:</w:t>
+      </w:r>
+    </w:p>
+    <w:p>
+      <w:pPr>
+        <w:tabs>
+          <w:tab w:val="left" w:pos="916"/>
+          <w:tab w:val="left" w:pos="1832"/>
+          <w:tab w:val="left" w:pos="2748"/>
+          <w:tab w:val="left" w:pos="3664"/>
+          <w:tab w:val="left" w:pos="4580"/>
+          <w:tab w:val="left" w:pos="5496"/>
+          <w:tab w:val="left" w:pos="6412"/>
+          <w:tab w:val="left" w:pos="7328"/>
+          <w:tab w:val="left" w:pos="8244"/>
+          <w:tab w:val="left" w:pos="9160"/>
+          <w:tab w:val="left" w:pos="10076"/>
+          <w:tab w:val="left" w:pos="10992"/>
+          <w:tab w:val="left" w:pos="11908"/>
+          <w:tab w:val="left" w:pos="12824"/>
+          <w:tab w:val="left" w:pos="13740"/>
+          <w:tab w:val="left" w:pos="14656"/>
+        </w:tabs>
+        <w:spacing w:after="0" w:line="240" w:lineRule="auto"/>
+        <w:ind w:left="720"/>
+        <w:rPr>
+          <w:rFonts w:ascii="Courier New" w:eastAsia="Times New Roman" w:hAnsi="Courier New" w:cs="Courier New"/>
+          <w:sz w:val="20"/>
+          <w:szCs w:val="20"/>
+        </w:rPr>
+      </w:pPr>
+      <w:r>
+        <w:rPr>
+          <w:rFonts w:ascii="Courier New" w:eastAsia="Times New Roman" w:hAnsi="Courier New" w:cs="Courier New"/>
+          <w:sz w:val="20"/>
+          <w:szCs w:val="20"/>
+        </w:rPr>
+        <w:t xml:space="preserve">GRANT INSERT, UPDATE ON </w:t>
+      </w:r>
+      <w:proofErr w:type="gramStart"/>
+      <w:r>
+        <w:rPr>
+          <w:rFonts w:ascii="Courier New" w:eastAsia="Times New Roman" w:hAnsi="Courier New" w:cs="Courier New"/>
+          <w:sz w:val="20"/>
+          <w:szCs w:val="20"/>
+        </w:rPr>
+        <w:t>Amarjeet.*</w:t>
+      </w:r>
+      <w:proofErr w:type="gramEnd"/>
+      <w:r>
+        <w:rPr>
+          <w:rFonts w:ascii="Courier New" w:eastAsia="Times New Roman" w:hAnsi="Courier New" w:cs="Courier New"/>
+          <w:sz w:val="20"/>
+          <w:szCs w:val="20"/>
+        </w:rPr>
+        <w:t xml:space="preserve"> TO 'user1'@'localhost';</w:t>
+      </w:r>
+    </w:p>
+    <w:p>
+      <w:pPr>
+        <w:numPr>
+          <w:ilvl w:val="1"/>
+          <w:numId w:val="20"/>
+        </w:numPr>
+        <w:spacing w:before="100" w:beforeAutospacing="1" w:after="100" w:afterAutospacing="1" w:line="240" w:lineRule="auto"/>
+        <w:rPr>
+          <w:rFonts w:ascii="Times New Roman" w:eastAsia="Times New Roman" w:hAnsi="Times New Roman" w:cs="Times New Roman"/>
+          <w:sz w:val="24"/>
+          <w:szCs w:val="24"/>
+        </w:rPr>
+      </w:pPr>
+      <w:r>
+        <w:rPr>
+          <w:rFonts w:ascii="Times New Roman" w:eastAsia="Times New Roman" w:hAnsi="Times New Roman" w:cs="Times New Roman"/>
+          <w:sz w:val="24"/>
+          <w:szCs w:val="24"/>
+        </w:rPr>
+        <w:t>This gives specific privileges to the user (</w:t>
+      </w:r>
+      <w:r>
+        <w:rPr>
+          <w:rFonts w:ascii="Courier New" w:eastAsia="Times New Roman" w:hAnsi="Courier New" w:cs="Courier New"/>
+          <w:sz w:val="20"/>
+          <w:szCs w:val="20"/>
+        </w:rPr>
+        <w:t>INSERT</w:t>
+      </w:r>
+      <w:r>
+        <w:rPr>
+          <w:rFonts w:ascii="Times New Roman" w:eastAsia="Times New Roman" w:hAnsi="Times New Roman" w:cs="Times New Roman"/>
+          <w:sz w:val="24"/>
+          <w:szCs w:val="24"/>
+        </w:rPr>
+        <w:t xml:space="preserve"> and </w:t>
+      </w:r>
+      <w:r>
+        <w:rPr>
+          <w:rFonts w:ascii="Courier New" w:eastAsia="Times New Roman" w:hAnsi="Courier New" w:cs="Courier New"/>
+          <w:sz w:val="20"/>
+          <w:szCs w:val="20"/>
+        </w:rPr>
+        <w:t>UPDATE</w:t>
+      </w:r>
+      <w:r>
+        <w:rPr>
+          <w:rFonts w:ascii="Times New Roman" w:eastAsia="Times New Roman" w:hAnsi="Times New Roman" w:cs="Times New Roman"/>
+          <w:sz w:val="24"/>
+          <w:szCs w:val="24"/>
+        </w:rPr>
+        <w:t>).</w:t>
+      </w:r>
+    </w:p>
+    <w:p>
+      <w:pPr>
+        <w:numPr>
+          <w:ilvl w:val="0"/>
+          <w:numId w:val="20"/>
+        </w:numPr>
+        <w:spacing w:before="100" w:beforeAutospacing="1" w:after="100" w:afterAutospacing="1" w:line="240" w:lineRule="auto"/>
+        <w:rPr>
+          <w:rFonts w:ascii="Times New Roman" w:eastAsia="Times New Roman" w:hAnsi="Times New Roman" w:cs="Times New Roman"/>
+          <w:sz w:val="24"/>
+          <w:szCs w:val="24"/>
+        </w:rPr>
+      </w:pPr>
+      <w:r>
+        <w:rPr>
+          <w:rFonts w:ascii="Times New Roman" w:eastAsia="Times New Roman" w:hAnsi="Times New Roman" w:cs="Times New Roman"/>
+          <w:b/>
+          <w:bCs/>
+          <w:sz w:val="24"/>
+          <w:szCs w:val="24"/>
+        </w:rPr>
+        <w:t>Revoke specific privileges</w:t>
+      </w:r>
+      <w:r>
+        <w:rPr>
+          <w:rFonts w:ascii="Times New Roman" w:eastAsia="Times New Roman" w:hAnsi="Times New Roman" w:cs="Times New Roman"/>
+          <w:sz w:val="24"/>
+          <w:szCs w:val="24"/>
+        </w:rPr>
+        <w:t>:</w:t>
+      </w:r>
+    </w:p>
+    <w:p>
+      <w:pPr>
+        <w:tabs>
+          <w:tab w:val="left" w:pos="916"/>
+          <w:tab w:val="left" w:pos="1832"/>
+          <w:tab w:val="left" w:pos="2748"/>
+          <w:tab w:val="left" w:pos="3664"/>
+          <w:tab w:val="left" w:pos="4580"/>
+          <w:tab w:val="left" w:pos="5496"/>
+          <w:tab w:val="left" w:pos="6412"/>
+          <w:tab w:val="left" w:pos="7328"/>
+          <w:tab w:val="left" w:pos="8244"/>
+          <w:tab w:val="left" w:pos="9160"/>
+          <w:tab w:val="left" w:pos="10076"/>
+          <w:tab w:val="left" w:pos="10992"/>
+          <w:tab w:val="left" w:pos="11908"/>
+          <w:tab w:val="left" w:pos="12824"/>
+          <w:tab w:val="left" w:pos="13740"/>
+          <w:tab w:val="left" w:pos="14656"/>
+        </w:tabs>
+        <w:spacing w:after="0" w:line="240" w:lineRule="auto"/>
+        <w:ind w:left="720"/>
+        <w:rPr>
+          <w:rFonts w:ascii="Courier New" w:eastAsia="Times New Roman" w:hAnsi="Courier New" w:cs="Courier New"/>
+          <w:sz w:val="20"/>
+          <w:szCs w:val="20"/>
+        </w:rPr>
+      </w:pPr>
+      <w:r>
+        <w:rPr>
+          <w:rFonts w:ascii="Courier New" w:eastAsia="Times New Roman" w:hAnsi="Courier New" w:cs="Courier New"/>
+          <w:sz w:val="20"/>
+          <w:szCs w:val="20"/>
+        </w:rPr>
+        <w:t xml:space="preserve">REVOKE SELECT ON </w:t>
+      </w:r>
+      <w:proofErr w:type="gramStart"/>
+      <w:r>
+        <w:rPr>
+          <w:rFonts w:ascii="Courier New" w:eastAsia="Times New Roman" w:hAnsi="Courier New" w:cs="Courier New"/>
+          <w:sz w:val="20"/>
+          <w:szCs w:val="20"/>
+        </w:rPr>
+        <w:t>Amarjeet.*</w:t>
+      </w:r>
+      <w:proofErr w:type="gramEnd"/>
+      <w:r>
+        <w:rPr>
+          <w:rFonts w:ascii="Courier New" w:eastAsia="Times New Roman" w:hAnsi="Courier New" w:cs="Courier New"/>
+          <w:sz w:val="20"/>
+          <w:szCs w:val="20"/>
+        </w:rPr>
+        <w:t xml:space="preserve"> FROM 'user1'@'localhost';</w:t>
+      </w:r>
+    </w:p>
+    <w:p>
+      <w:pPr>
+        <w:numPr>
+          <w:ilvl w:val="1"/>
+          <w:numId w:val="20"/>
+        </w:numPr>
+        <w:spacing w:before="100" w:beforeAutospacing="1" w:after="100" w:afterAutospacing="1" w:line="240" w:lineRule="auto"/>
+        <w:rPr>
+          <w:rFonts w:ascii="Times New Roman" w:eastAsia="Times New Roman" w:hAnsi="Times New Roman" w:cs="Times New Roman"/>
+          <w:sz w:val="24"/>
+          <w:szCs w:val="24"/>
+        </w:rPr>
+      </w:pPr>
+      <w:r>
+        <w:rPr>
+          <w:rFonts w:ascii="Times New Roman" w:eastAsia="Times New Roman" w:hAnsi="Times New Roman" w:cs="Times New Roman"/>
+          <w:sz w:val="24"/>
+          <w:szCs w:val="24"/>
+        </w:rPr>
+        <w:t xml:space="preserve">This removes the </w:t>
+      </w:r>
+      <w:r>
+        <w:rPr>
+          <w:rFonts w:ascii="Courier New" w:eastAsia="Times New Roman" w:hAnsi="Courier New" w:cs="Courier New"/>
+          <w:sz w:val="20"/>
+          <w:szCs w:val="20"/>
+        </w:rPr>
+        <w:t>SELECT</w:t>
+      </w:r>
+      <w:r>
+        <w:rPr>
+          <w:rFonts w:ascii="Times New Roman" w:eastAsia="Times New Roman" w:hAnsi="Times New Roman" w:cs="Times New Roman"/>
+          <w:sz w:val="24"/>
+          <w:szCs w:val="24"/>
+        </w:rPr>
+        <w:t xml:space="preserve"> privilege specifically for the </w:t>
+      </w:r>
+      <w:proofErr w:type="spellStart"/>
+      <w:r>
+        <w:rPr>
+          <w:rFonts w:ascii="Courier New" w:eastAsia="Times New Roman" w:hAnsi="Courier New" w:cs="Courier New"/>
+          <w:sz w:val="20"/>
+          <w:szCs w:val="20"/>
+        </w:rPr>
+        <w:t>Amarjeet</w:t>
+      </w:r>
+      <w:proofErr w:type="spellEnd"/>
+      <w:r>
+        <w:rPr>
+          <w:rFonts w:ascii="Times New Roman" w:eastAsia="Times New Roman" w:hAnsi="Times New Roman" w:cs="Times New Roman"/>
+          <w:sz w:val="24"/>
+          <w:szCs w:val="24"/>
+        </w:rPr>
+        <w:t xml:space="preserve"> database from </w:t>
+      </w:r>
+      <w:r>
+        <w:rPr>
+          <w:rFonts w:ascii="Courier New" w:eastAsia="Times New Roman" w:hAnsi="Courier New" w:cs="Courier New"/>
+          <w:sz w:val="20"/>
+          <w:szCs w:val="20"/>
+        </w:rPr>
+        <w:t>user1</w:t>
+      </w:r>
+      <w:r>
+        <w:rPr>
+          <w:rFonts w:ascii="Times New Roman" w:eastAsia="Times New Roman" w:hAnsi="Times New Roman" w:cs="Times New Roman"/>
+          <w:sz w:val="24"/>
+          <w:szCs w:val="24"/>
+        </w:rPr>
+        <w:t>.</w:t>
+      </w:r>
+    </w:p>
+    <w:p>
+      <w:pPr>
+        <w:numPr>
+          <w:ilvl w:val="0"/>
+          <w:numId w:val="20"/>
+        </w:numPr>
+        <w:spacing w:before="100" w:beforeAutospacing="1" w:after="100" w:afterAutospacing="1" w:line="240" w:lineRule="auto"/>
+        <w:rPr>
+          <w:rFonts w:ascii="Times New Roman" w:eastAsia="Times New Roman" w:hAnsi="Times New Roman" w:cs="Times New Roman"/>
+          <w:sz w:val="24"/>
+          <w:szCs w:val="24"/>
+        </w:rPr>
+      </w:pPr>
+      <w:r>
+        <w:rPr>
+          <w:rFonts w:ascii="Times New Roman" w:eastAsia="Times New Roman" w:hAnsi="Times New Roman" w:cs="Times New Roman"/>
+          <w:b/>
+          <w:bCs/>
+          <w:sz w:val="24"/>
+          <w:szCs w:val="24"/>
+        </w:rPr>
+        <w:t>Delete a user</w:t>
+      </w:r>
+      <w:r>
+        <w:rPr>
+          <w:rFonts w:ascii="Times New Roman" w:eastAsia="Times New Roman" w:hAnsi="Times New Roman" w:cs="Times New Roman"/>
+          <w:sz w:val="24"/>
+          <w:szCs w:val="24"/>
+        </w:rPr>
+        <w:t>:</w:t>
+      </w:r>
+    </w:p>
+    <w:p>
+      <w:pPr>
+        <w:tabs>
+          <w:tab w:val="left" w:pos="916"/>
+          <w:tab w:val="left" w:pos="1832"/>
+          <w:tab w:val="left" w:pos="2748"/>
+          <w:tab w:val="left" w:pos="3664"/>
+          <w:tab w:val="left" w:pos="4580"/>
+          <w:tab w:val="left" w:pos="5496"/>
+          <w:tab w:val="left" w:pos="6412"/>
+          <w:tab w:val="left" w:pos="7328"/>
+          <w:tab w:val="left" w:pos="8244"/>
+          <w:tab w:val="left" w:pos="9160"/>
+          <w:tab w:val="left" w:pos="10076"/>
+          <w:tab w:val="left" w:pos="10992"/>
+          <w:tab w:val="left" w:pos="11908"/>
+          <w:tab w:val="left" w:pos="12824"/>
+          <w:tab w:val="left" w:pos="13740"/>
+          <w:tab w:val="left" w:pos="14656"/>
+        </w:tabs>
+        <w:spacing w:after="0" w:line="240" w:lineRule="auto"/>
+        <w:ind w:left="720"/>
+        <w:rPr>
+          <w:rFonts w:ascii="Courier New" w:eastAsia="Times New Roman" w:hAnsi="Courier New" w:cs="Courier New"/>
+          <w:sz w:val="20"/>
+          <w:szCs w:val="20"/>
+        </w:rPr>
+      </w:pPr>
+      <w:r>
+        <w:rPr>
+          <w:rFonts w:ascii="Courier New" w:eastAsia="Times New Roman" w:hAnsi="Courier New" w:cs="Courier New"/>
+          <w:sz w:val="20"/>
+          <w:szCs w:val="20"/>
+        </w:rPr>
+        <w:t>DROP USER 'user1'@'localhost';</w:t>
+      </w:r>
+    </w:p>
+    <w:p>
+      <w:pPr>
+        <w:numPr>
+          <w:ilvl w:val="1"/>
+          <w:numId w:val="20"/>
+        </w:numPr>
+        <w:spacing w:before="100" w:beforeAutospacing="1" w:after="100" w:afterAutospacing="1" w:line="240" w:lineRule="auto"/>
+        <w:rPr>
+          <w:rFonts w:ascii="Times New Roman" w:eastAsia="Times New Roman" w:hAnsi="Times New Roman" w:cs="Times New Roman"/>
+          <w:sz w:val="24"/>
+          <w:szCs w:val="24"/>
+        </w:rPr>
+      </w:pPr>
+      <w:r>
+        <w:rPr>
+          <w:rFonts w:ascii="Times New Roman" w:eastAsia="Times New Roman" w:hAnsi="Times New Roman" w:cs="Times New Roman"/>
+          <w:sz w:val="24"/>
+          <w:szCs w:val="24"/>
+        </w:rPr>
+        <w:t xml:space="preserve">This deletes the </w:t>
+      </w:r>
+      <w:r>
+        <w:rPr>
+          <w:rFonts w:ascii="Courier New" w:eastAsia="Times New Roman" w:hAnsi="Courier New" w:cs="Courier New"/>
+          <w:sz w:val="20"/>
+          <w:szCs w:val="20"/>
+        </w:rPr>
+        <w:t>user1</w:t>
+      </w:r>
+      <w:r>
+        <w:rPr>
+          <w:rFonts w:ascii="Times New Roman" w:eastAsia="Times New Roman" w:hAnsi="Times New Roman" w:cs="Times New Roman"/>
+          <w:sz w:val="24"/>
+          <w:szCs w:val="24"/>
+        </w:rPr>
+        <w:t xml:space="preserve"> account entirely.</w:t>
+      </w:r>
+    </w:p>
+    <w:p>
+      <w:pPr>
+        <w:numPr>
+          <w:ilvl w:val="0"/>
+          <w:numId w:val="20"/>
+        </w:numPr>
+        <w:spacing w:before="100" w:beforeAutospacing="1" w:after="100" w:afterAutospacing="1" w:line="240" w:lineRule="auto"/>
+        <w:rPr>
+          <w:rFonts w:ascii="Times New Roman" w:eastAsia="Times New Roman" w:hAnsi="Times New Roman" w:cs="Times New Roman"/>
+          <w:sz w:val="24"/>
+          <w:szCs w:val="24"/>
+        </w:rPr>
+      </w:pPr>
+      <w:r>
+        <w:rPr>
+          <w:rFonts w:ascii="Times New Roman" w:eastAsia="Times New Roman" w:hAnsi="Times New Roman" w:cs="Times New Roman"/>
+          <w:b/>
+          <w:bCs/>
+          <w:sz w:val="24"/>
+          <w:szCs w:val="24"/>
+        </w:rPr>
+        <w:t>Check current user</w:t>
+      </w:r>
+      <w:r>
+        <w:rPr>
+          <w:rFonts w:ascii="Times New Roman" w:eastAsia="Times New Roman" w:hAnsi="Times New Roman" w:cs="Times New Roman"/>
+          <w:sz w:val="24"/>
+          <w:szCs w:val="24"/>
+        </w:rPr>
+        <w:t>:</w:t>
+      </w:r>
+    </w:p>
+    <w:p>
+      <w:pPr>
+        <w:tabs>
+          <w:tab w:val="left" w:pos="916"/>
+          <w:tab w:val="left" w:pos="1832"/>
+          <w:tab w:val="left" w:pos="2748"/>
+          <w:tab w:val="left" w:pos="3664"/>
+          <w:tab w:val="left" w:pos="4580"/>
+          <w:tab w:val="left" w:pos="5496"/>
+          <w:tab w:val="left" w:pos="6412"/>
+          <w:tab w:val="left" w:pos="7328"/>
+          <w:tab w:val="left" w:pos="8244"/>
+          <w:tab w:val="left" w:pos="9160"/>
+          <w:tab w:val="left" w:pos="10076"/>
+          <w:tab w:val="left" w:pos="10992"/>
+          <w:tab w:val="left" w:pos="11908"/>
+          <w:tab w:val="left" w:pos="12824"/>
+          <w:tab w:val="left" w:pos="13740"/>
+          <w:tab w:val="left" w:pos="14656"/>
+        </w:tabs>
+        <w:spacing w:after="0" w:line="240" w:lineRule="auto"/>
+        <w:ind w:left="720"/>
+        <w:rPr>
+          <w:rFonts w:ascii="Courier New" w:eastAsia="Times New Roman" w:hAnsi="Courier New" w:cs="Courier New"/>
+          <w:sz w:val="20"/>
+          <w:szCs w:val="20"/>
+        </w:rPr>
+      </w:pPr>
+      <w:r>
+        <w:rPr>
+          <w:rFonts w:ascii="Courier New" w:eastAsia="Times New Roman" w:hAnsi="Courier New" w:cs="Courier New"/>
+          <w:sz w:val="20"/>
+          <w:szCs w:val="20"/>
+        </w:rPr>
+        <w:t xml:space="preserve">SELECT </w:t>
+      </w:r>
+      <w:proofErr w:type="gramStart"/>
+      <w:r>
+        <w:rPr>
+          <w:rFonts w:ascii="Courier New" w:eastAsia="Times New Roman" w:hAnsi="Courier New" w:cs="Courier New"/>
+          <w:sz w:val="20"/>
+          <w:szCs w:val="20"/>
+        </w:rPr>
+        <w:t>USER(</w:t>
+      </w:r>
+      <w:proofErr w:type="gramEnd"/>
+      <w:r>
+        <w:rPr>
+          <w:rFonts w:ascii="Courier New" w:eastAsia="Times New Roman" w:hAnsi="Courier New" w:cs="Courier New"/>
+          <w:sz w:val="20"/>
+          <w:szCs w:val="20"/>
+        </w:rPr>
+        <w:t>);</w:t>
+      </w:r>
+    </w:p>
+    <w:p>
+      <w:pPr>
+        <w:numPr>
+          <w:ilvl w:val="1"/>
+          <w:numId w:val="20"/>
+        </w:numPr>
+        <w:spacing w:before="100" w:beforeAutospacing="1" w:after="100" w:afterAutospacing="1" w:line="240" w:lineRule="auto"/>
+        <w:rPr>
+          <w:rFonts w:ascii="Times New Roman" w:eastAsia="Times New Roman" w:hAnsi="Times New Roman" w:cs="Times New Roman"/>
+          <w:sz w:val="24"/>
+          <w:szCs w:val="24"/>
+        </w:rPr>
+      </w:pPr>
+      <w:r>
+        <w:rPr>
+          <w:rFonts w:ascii="Times New Roman" w:eastAsia="Times New Roman" w:hAnsi="Times New Roman" w:cs="Times New Roman"/>
+          <w:sz w:val="24"/>
+          <w:szCs w:val="24"/>
+        </w:rPr>
+        <w:t>This command checks which user is currently logged into the MySQL session.</w:t>
+      </w:r>
+    </w:p>
+    <w:p>
+      <w:pPr>
+        <w:spacing w:before="100" w:beforeAutospacing="1" w:after="100" w:afterAutospacing="1" w:line="240" w:lineRule="auto"/>
+        <w:ind w:left="720"/>
+        <w:rPr>
+          <w:rFonts w:ascii="Times New Roman" w:eastAsia="Times New Roman" w:hAnsi="Times New Roman" w:cs="Times New Roman"/>
+          <w:sz w:val="24"/>
+          <w:szCs w:val="24"/>
+        </w:rPr>
+      </w:pPr>
+    </w:p>
+    <w:p>
+      <w:pPr>
+        <w:spacing w:before="100" w:beforeAutospacing="1" w:after="100" w:afterAutospacing="1" w:line="240" w:lineRule="auto"/>
+        <w:ind w:left="720"/>
+        <w:rPr>
+          <w:rFonts w:ascii="Times New Roman" w:eastAsia="Times New Roman" w:hAnsi="Times New Roman" w:cs="Times New Roman"/>
+          <w:sz w:val="24"/>
+          <w:szCs w:val="24"/>
+        </w:rPr>
+      </w:pPr>
+    </w:p>
+    <w:p>
+      <w:pPr>
+        <w:pStyle w:val="NormalWeb"/>
+        <w:rPr>
+          <w:b/>
+        </w:rPr>
+      </w:pPr>
+      <w:r>
+        <w:rPr>
+          <w:highlight w:val="yellow"/>
+        </w:rPr>
+        <w:lastRenderedPageBreak/>
+        <w:t xml:space="preserve">Note Important Points: </w:t>
+      </w:r>
+      <w:r>
+        <w:rPr>
+          <w:highlight w:val="yellow"/>
+        </w:rPr>
+        <w:t xml:space="preserve">In MySQL, </w:t>
+      </w:r>
+      <w:proofErr w:type="gramStart"/>
+      <w:r>
+        <w:rPr>
+          <w:rStyle w:val="HTMLCode"/>
+          <w:highlight w:val="yellow"/>
+        </w:rPr>
+        <w:t>*.*</w:t>
+      </w:r>
+      <w:proofErr w:type="gramEnd"/>
+      <w:r>
+        <w:rPr>
+          <w:highlight w:val="yellow"/>
+        </w:rPr>
+        <w:t xml:space="preserve"> refers to </w:t>
+      </w:r>
+      <w:r>
+        <w:rPr>
+          <w:rStyle w:val="Strong"/>
+          <w:highlight w:val="yellow"/>
+        </w:rPr>
+        <w:t>all databases and all tables</w:t>
+      </w:r>
+      <w:r>
+        <w:rPr>
+          <w:highlight w:val="yellow"/>
+        </w:rPr>
+        <w:t xml:space="preserve"> within those databases.</w:t>
+      </w:r>
+    </w:p>
+    <w:p>
+      <w:pPr>
+        <w:numPr>
+          <w:ilvl w:val="0"/>
+          <w:numId w:val="21"/>
+        </w:numPr>
+        <w:spacing w:before="100" w:beforeAutospacing="1" w:after="100" w:afterAutospacing="1" w:line="240" w:lineRule="auto"/>
+      </w:pPr>
+      <w:r>
+        <w:t xml:space="preserve">The first </w:t>
+      </w:r>
+      <w:r>
+        <w:rPr>
+          <w:rStyle w:val="HTMLCode"/>
+          <w:rFonts w:eastAsiaTheme="minorHAnsi"/>
+        </w:rPr>
+        <w:t>*</w:t>
+      </w:r>
+      <w:r>
+        <w:t xml:space="preserve"> before the dot (</w:t>
+      </w:r>
+      <w:r>
+        <w:rPr>
+          <w:rStyle w:val="HTMLCode"/>
+          <w:rFonts w:eastAsiaTheme="minorHAnsi"/>
+        </w:rPr>
+        <w:t>.</w:t>
+      </w:r>
+      <w:r>
+        <w:t xml:space="preserve">) represents </w:t>
+      </w:r>
+      <w:r>
+        <w:rPr>
+          <w:rStyle w:val="Strong"/>
+        </w:rPr>
+        <w:t>all databases</w:t>
+      </w:r>
+      <w:r>
+        <w:t>.</w:t>
+      </w:r>
+    </w:p>
+    <w:p>
+      <w:pPr>
+        <w:numPr>
+          <w:ilvl w:val="0"/>
+          <w:numId w:val="21"/>
+        </w:numPr>
+        <w:spacing w:before="100" w:beforeAutospacing="1" w:after="100" w:afterAutospacing="1" w:line="240" w:lineRule="auto"/>
+      </w:pPr>
+      <w:r>
+        <w:t xml:space="preserve">The second </w:t>
+      </w:r>
+      <w:r>
+        <w:rPr>
+          <w:rStyle w:val="HTMLCode"/>
+          <w:rFonts w:eastAsiaTheme="minorHAnsi"/>
+        </w:rPr>
+        <w:t>*</w:t>
+      </w:r>
+      <w:r>
+        <w:t xml:space="preserve"> after the dot represents </w:t>
+      </w:r>
+      <w:r>
+        <w:rPr>
+          <w:rStyle w:val="Strong"/>
+        </w:rPr>
+        <w:t>all tables</w:t>
+      </w:r>
+      <w:r>
+        <w:t xml:space="preserve"> within those databases.</w:t>
+      </w:r>
+    </w:p>
+    <w:p>
+      <w:pPr>
+        <w:pStyle w:val="Heading3"/>
+      </w:pPr>
+      <w:r>
+        <w:t>Example:</w:t>
+      </w:r>
+    </w:p>
+    <w:p>
+      <w:pPr>
+        <w:pStyle w:val="HTMLPreformatted"/>
+        <w:rPr>
+          <w:rStyle w:val="HTMLCode"/>
+        </w:rPr>
+      </w:pPr>
+      <w:r>
+        <w:rPr>
+          <w:rStyle w:val="hljs-keyword"/>
+        </w:rPr>
+        <w:t>GRANT</w:t>
+      </w:r>
+      <w:r>
+        <w:rPr>
+          <w:rStyle w:val="HTMLCode"/>
+        </w:rPr>
+        <w:t xml:space="preserve"> </w:t>
+      </w:r>
+      <w:r>
+        <w:rPr>
+          <w:rStyle w:val="hljs-keyword"/>
+        </w:rPr>
+        <w:t>ALL</w:t>
+      </w:r>
+      <w:r>
+        <w:rPr>
+          <w:rStyle w:val="HTMLCode"/>
+        </w:rPr>
+        <w:t xml:space="preserve"> PRIVILEGES </w:t>
+      </w:r>
+      <w:r>
+        <w:rPr>
+          <w:rStyle w:val="hljs-keyword"/>
+        </w:rPr>
+        <w:t>ON</w:t>
+      </w:r>
+      <w:r>
+        <w:rPr>
+          <w:rStyle w:val="HTMLCode"/>
+        </w:rPr>
+        <w:t xml:space="preserve"> </w:t>
+      </w:r>
+      <w:proofErr w:type="gramStart"/>
+      <w:r>
+        <w:rPr>
+          <w:rStyle w:val="hljs-operator"/>
+        </w:rPr>
+        <w:t>*</w:t>
+      </w:r>
+      <w:r>
+        <w:rPr>
+          <w:rStyle w:val="HTMLCode"/>
+        </w:rPr>
+        <w:t>.</w:t>
+      </w:r>
+      <w:r>
+        <w:rPr>
+          <w:rStyle w:val="hljs-operator"/>
+        </w:rPr>
+        <w:t>*</w:t>
+      </w:r>
+      <w:proofErr w:type="gramEnd"/>
+      <w:r>
+        <w:rPr>
+          <w:rStyle w:val="HTMLCode"/>
+        </w:rPr>
+        <w:t xml:space="preserve"> </w:t>
+      </w:r>
+      <w:r>
+        <w:rPr>
+          <w:rStyle w:val="hljs-keyword"/>
+        </w:rPr>
+        <w:t>TO</w:t>
+      </w:r>
+      <w:r>
+        <w:rPr>
+          <w:rStyle w:val="HTMLCode"/>
+        </w:rPr>
+        <w:t xml:space="preserve"> </w:t>
+      </w:r>
+      <w:r>
+        <w:rPr>
+          <w:rStyle w:val="hljs-string"/>
+        </w:rPr>
+        <w:t>'user1'</w:t>
+      </w:r>
+      <w:r>
+        <w:rPr>
+          <w:rStyle w:val="HTMLCode"/>
+        </w:rPr>
+        <w:t>@</w:t>
+      </w:r>
+      <w:r>
+        <w:rPr>
+          <w:rStyle w:val="hljs-string"/>
+        </w:rPr>
+        <w:t>'localhost'</w:t>
+      </w:r>
+      <w:r>
+        <w:rPr>
+          <w:rStyle w:val="HTMLCode"/>
+        </w:rPr>
+        <w:t>;</w:t>
+      </w:r>
+    </w:p>
+    <w:p>
+      <w:pPr>
+        <w:numPr>
+          <w:ilvl w:val="0"/>
+          <w:numId w:val="22"/>
+        </w:numPr>
+        <w:spacing w:before="100" w:beforeAutospacing="1" w:after="100" w:afterAutospacing="1" w:line="240" w:lineRule="auto"/>
+      </w:pPr>
+      <w:r>
+        <w:t xml:space="preserve">This command grants </w:t>
+      </w:r>
+      <w:r>
+        <w:rPr>
+          <w:rStyle w:val="Strong"/>
+        </w:rPr>
+        <w:t>all privileges</w:t>
+      </w:r>
+      <w:r>
+        <w:t xml:space="preserve"> (like SELECT, INSERT, UPDATE, DELETE, etc.) on </w:t>
+      </w:r>
+      <w:r>
+        <w:rPr>
+          <w:rStyle w:val="Strong"/>
+        </w:rPr>
+        <w:t>all databases and all tables</w:t>
+      </w:r>
+      <w:r>
+        <w:t xml:space="preserve"> to the user </w:t>
+      </w:r>
+      <w:r>
+        <w:rPr>
+          <w:rStyle w:val="HTMLCode"/>
+          <w:rFonts w:eastAsiaTheme="minorHAnsi"/>
+        </w:rPr>
+        <w:t>user1</w:t>
+      </w:r>
+      <w:r>
+        <w:t>.</w:t>
+      </w:r>
+    </w:p>
+    <w:p>
+      <w:pPr>
+        <w:pStyle w:val="Heading3"/>
+      </w:pPr>
+      <w:r>
+        <w:t>Breakdown:</w:t>
+      </w:r>
+    </w:p>
+    <w:p>
+      <w:pPr>
+        <w:numPr>
+          <w:ilvl w:val="0"/>
+          <w:numId w:val="23"/>
+        </w:numPr>
+        <w:spacing w:before="100" w:beforeAutospacing="1" w:after="100" w:afterAutospacing="1" w:line="240" w:lineRule="auto"/>
+      </w:pPr>
+      <w:proofErr w:type="gramStart"/>
+      <w:r>
+        <w:rPr>
+          <w:rStyle w:val="HTMLCode"/>
+          <w:rFonts w:eastAsiaTheme="minorHAnsi"/>
+        </w:rPr>
+        <w:t>*.*</w:t>
+      </w:r>
+      <w:proofErr w:type="gramEnd"/>
+      <w:r>
+        <w:t>: Refers to all databases (</w:t>
+      </w:r>
+      <w:r>
+        <w:rPr>
+          <w:rStyle w:val="HTMLCode"/>
+          <w:rFonts w:eastAsiaTheme="minorHAnsi"/>
+        </w:rPr>
+        <w:t>*</w:t>
+      </w:r>
+      <w:r>
+        <w:t>) and all tables (</w:t>
+      </w:r>
+      <w:r>
+        <w:rPr>
+          <w:rStyle w:val="HTMLCode"/>
+          <w:rFonts w:eastAsiaTheme="minorHAnsi"/>
+        </w:rPr>
+        <w:t>*</w:t>
+      </w:r>
+      <w:r>
+        <w:t>) within those databases.</w:t>
+      </w:r>
+    </w:p>
+    <w:p>
+      <w:pPr>
+        <w:numPr>
+          <w:ilvl w:val="0"/>
+          <w:numId w:val="23"/>
+        </w:numPr>
+        <w:spacing w:before="100" w:beforeAutospacing="1" w:after="100" w:afterAutospacing="1" w:line="240" w:lineRule="auto"/>
+      </w:pPr>
+      <w:proofErr w:type="spellStart"/>
+      <w:proofErr w:type="gramStart"/>
+      <w:r>
+        <w:rPr>
+          <w:rStyle w:val="HTMLCode"/>
+          <w:rFonts w:eastAsiaTheme="minorHAnsi"/>
+        </w:rPr>
+        <w:t>Amarjeet</w:t>
+      </w:r>
+      <w:proofErr w:type="spellEnd"/>
+      <w:r>
+        <w:rPr>
+          <w:rStyle w:val="HTMLCode"/>
+          <w:rFonts w:eastAsiaTheme="minorHAnsi"/>
+        </w:rPr>
+        <w:t>.*</w:t>
+      </w:r>
+      <w:proofErr w:type="gramEnd"/>
+      <w:r>
+        <w:t xml:space="preserve">: Refers to all tables within the </w:t>
+      </w:r>
+      <w:proofErr w:type="spellStart"/>
+      <w:r>
+        <w:rPr>
+          <w:rStyle w:val="HTMLCode"/>
+          <w:rFonts w:eastAsiaTheme="minorHAnsi"/>
+        </w:rPr>
+        <w:t>Amarjeet</w:t>
+      </w:r>
+      <w:proofErr w:type="spellEnd"/>
+      <w:r>
+        <w:t xml:space="preserve"> database.</w:t>
+      </w:r>
+    </w:p>
+    <w:p>
+      <w:pPr>
+        <w:pStyle w:val="NormalWeb"/>
+      </w:pPr>
+      <w:r>
+        <w:t>If you wanted to specify a particular table in a specific database, it would look like this:</w:t>
+      </w:r>
+    </w:p>
+    <w:p>
+      <w:pPr>
+        <w:pStyle w:val="HTMLPreformatted"/>
+        <w:rPr>
+          <w:rStyle w:val="HTMLCode"/>
+        </w:rPr>
+      </w:pPr>
+      <w:r>
+        <w:rPr>
+          <w:rStyle w:val="hljs-keyword"/>
+        </w:rPr>
+        <w:t>GRANT</w:t>
+      </w:r>
+      <w:r>
+        <w:rPr>
+          <w:rStyle w:val="HTMLCode"/>
+        </w:rPr>
+        <w:t xml:space="preserve"> </w:t>
+      </w:r>
+      <w:r>
+        <w:rPr>
+          <w:rStyle w:val="hljs-keyword"/>
+        </w:rPr>
+        <w:t>SELECT</w:t>
+      </w:r>
+      <w:r>
+        <w:rPr>
+          <w:rStyle w:val="HTMLCode"/>
+        </w:rPr>
+        <w:t xml:space="preserve"> </w:t>
+      </w:r>
+      <w:r>
+        <w:rPr>
+          <w:rStyle w:val="hljs-keyword"/>
+        </w:rPr>
+        <w:t>ON</w:t>
+      </w:r>
+      <w:r>
+        <w:rPr>
+          <w:rStyle w:val="HTMLCode"/>
+        </w:rPr>
+        <w:t xml:space="preserve"> </w:t>
+      </w:r>
+      <w:proofErr w:type="spellStart"/>
+      <w:r>
+        <w:rPr>
+          <w:rStyle w:val="HTMLCode"/>
+        </w:rPr>
+        <w:t>Amarjeet.customers</w:t>
+      </w:r>
+      <w:proofErr w:type="spellEnd"/>
+      <w:r>
+        <w:rPr>
+          <w:rStyle w:val="HTMLCode"/>
+        </w:rPr>
+        <w:t xml:space="preserve"> </w:t>
+      </w:r>
+      <w:r>
+        <w:rPr>
+          <w:rStyle w:val="hljs-keyword"/>
+        </w:rPr>
+        <w:t>TO</w:t>
+      </w:r>
+      <w:r>
+        <w:rPr>
+          <w:rStyle w:val="HTMLCode"/>
+        </w:rPr>
+        <w:t xml:space="preserve"> </w:t>
+      </w:r>
+      <w:r>
+        <w:rPr>
+          <w:rStyle w:val="hljs-string"/>
+        </w:rPr>
+        <w:t>'user1'</w:t>
+      </w:r>
+      <w:r>
+        <w:rPr>
+          <w:rStyle w:val="HTMLCode"/>
+        </w:rPr>
+        <w:t>@</w:t>
+      </w:r>
+      <w:r>
+        <w:rPr>
+          <w:rStyle w:val="hljs-string"/>
+        </w:rPr>
+        <w:t>'localhost'</w:t>
+      </w:r>
+      <w:r>
+        <w:rPr>
+          <w:rStyle w:val="HTMLCode"/>
+        </w:rPr>
+        <w:t>;</w:t>
+      </w:r>
+    </w:p>
+    <w:p>
+      <w:pPr>
+        <w:pStyle w:val="NormalWeb"/>
+      </w:pPr>
+      <w:r>
+        <w:t xml:space="preserve">This would only grant the </w:t>
+      </w:r>
+      <w:r>
+        <w:rPr>
+          <w:rStyle w:val="HTMLCode"/>
+        </w:rPr>
+        <w:t>SELECT</w:t>
+      </w:r>
+      <w:r>
+        <w:t xml:space="preserve"> privilege to the </w:t>
+      </w:r>
+      <w:r>
+        <w:rPr>
+          <w:rStyle w:val="HTMLCode"/>
+        </w:rPr>
+        <w:t>customers</w:t>
+      </w:r>
+      <w:r>
+        <w:t xml:space="preserve"> table within the </w:t>
+      </w:r>
+      <w:proofErr w:type="spellStart"/>
+      <w:r>
+        <w:rPr>
+          <w:rStyle w:val="HTMLCode"/>
+        </w:rPr>
+        <w:t>Amarjeet</w:t>
+      </w:r>
+      <w:proofErr w:type="spellEnd"/>
+      <w:r>
+        <w:t xml:space="preserve"> database.</w:t>
+      </w:r>
+    </w:p>
+    <w:p>
+      <w:pPr>
+        <w:pStyle w:val="NormalWeb"/>
+      </w:pPr>
+      <w:bookmarkStart w:id="0" w:name="_GoBack"/>
+      <w:bookmarkEnd w:id="0"/>
+    </w:p>
+    <w:p>
+      <w:pPr>
+        <w:spacing w:before="100" w:beforeAutospacing="1" w:after="100" w:afterAutospacing="1" w:line="240" w:lineRule="auto"/>
+        <w:ind w:left="720"/>
+        <w:rPr>
+          <w:rFonts w:ascii="Times New Roman" w:eastAsia="Times New Roman" w:hAnsi="Times New Roman" w:cs="Times New Roman"/>
+          <w:sz w:val="24"/>
+          <w:szCs w:val="24"/>
+        </w:rPr>
       </w:pPr>
     </w:p>
     <w:p>
@@ -10427,6 +13034,155 @@
     </w:lvl>
   </w:abstractNum>
   <w:abstractNum w:abstractNumId="4" w15:restartNumberingAfterBreak="0">
+    <w:nsid w:val="1B414FA9"/>
+    <w:multiLevelType w:val="multilevel"/>
+    <w:tmpl w:val="77B843E0"/>
+    <w:lvl w:ilvl="0">
+      <w:start w:val="1"/>
+      <w:numFmt w:val="bullet"/>
+      <w:lvlText w:val=""/>
+      <w:lvlJc w:val="left"/>
+      <w:pPr>
+        <w:tabs>
+          <w:tab w:val="num" w:pos="720"/>
+        </w:tabs>
+        <w:ind w:left="720" w:hanging="360"/>
+      </w:pPr>
+      <w:rPr>
+        <w:rFonts w:ascii="Symbol" w:hAnsi="Symbol" w:hint="default"/>
+        <w:sz w:val="20"/>
+      </w:rPr>
+    </w:lvl>
+    <w:lvl w:ilvl="1" w:tentative="1">
+      <w:start w:val="1"/>
+      <w:numFmt w:val="bullet"/>
+      <w:lvlText w:val="o"/>
+      <w:lvlJc w:val="left"/>
+      <w:pPr>
+        <w:tabs>
+          <w:tab w:val="num" w:pos="1440"/>
+        </w:tabs>
+        <w:ind w:left="1440" w:hanging="360"/>
+      </w:pPr>
+      <w:rPr>
+        <w:rFonts w:ascii="Courier New" w:hAnsi="Courier New" w:hint="default"/>
+        <w:sz w:val="20"/>
+      </w:rPr>
+    </w:lvl>
+    <w:lvl w:ilvl="2" w:tentative="1">
+      <w:start w:val="1"/>
+      <w:numFmt w:val="bullet"/>
+      <w:lvlText w:val=""/>
+      <w:lvlJc w:val="left"/>
+      <w:pPr>
+        <w:tabs>
+          <w:tab w:val="num" w:pos="2160"/>
+        </w:tabs>
+        <w:ind w:left="2160" w:hanging="360"/>
+      </w:pPr>
+      <w:rPr>
+        <w:rFonts w:ascii="Wingdings" w:hAnsi="Wingdings" w:hint="default"/>
+        <w:sz w:val="20"/>
+      </w:rPr>
+    </w:lvl>
+    <w:lvl w:ilvl="3" w:tentative="1">
+      <w:start w:val="1"/>
+      <w:numFmt w:val="bullet"/>
+      <w:lvlText w:val=""/>
+      <w:lvlJc w:val="left"/>
+      <w:pPr>
+        <w:tabs>
+          <w:tab w:val="num" w:pos="2880"/>
+        </w:tabs>
+        <w:ind w:left="2880" w:hanging="360"/>
+      </w:pPr>
+      <w:rPr>
+        <w:rFonts w:ascii="Wingdings" w:hAnsi="Wingdings" w:hint="default"/>
+        <w:sz w:val="20"/>
+      </w:rPr>
+    </w:lvl>
+    <w:lvl w:ilvl="4" w:tentative="1">
+      <w:start w:val="1"/>
+      <w:numFmt w:val="bullet"/>
+      <w:lvlText w:val=""/>
+      <w:lvlJc w:val="left"/>
+      <w:pPr>
+        <w:tabs>
+          <w:tab w:val="num" w:pos="3600"/>
+        </w:tabs>
+        <w:ind w:left="3600" w:hanging="360"/>
+      </w:pPr>
+      <w:rPr>
+        <w:rFonts w:ascii="Wingdings" w:hAnsi="Wingdings" w:hint="default"/>
+        <w:sz w:val="20"/>
+      </w:rPr>
+    </w:lvl>
+    <w:lvl w:ilvl="5" w:tentative="1">
+      <w:start w:val="1"/>
+      <w:numFmt w:val="bullet"/>
+      <w:lvlText w:val=""/>
+      <w:lvlJc w:val="left"/>
+      <w:pPr>
+        <w:tabs>
+          <w:tab w:val="num" w:pos="4320"/>
+        </w:tabs>
+        <w:ind w:left="4320" w:hanging="360"/>
+      </w:pPr>
+      <w:rPr>
+        <w:rFonts w:ascii="Wingdings" w:hAnsi="Wingdings" w:hint="default"/>
+        <w:sz w:val="20"/>
+      </w:rPr>
+    </w:lvl>
+    <w:lvl w:ilvl="6" w:tentative="1">
+      <w:start w:val="1"/>
+      <w:numFmt w:val="bullet"/>
+      <w:lvlText w:val=""/>
+      <w:lvlJc w:val="left"/>
+      <w:pPr>
+        <w:tabs>
+          <w:tab w:val="num" w:pos="5040"/>
+        </w:tabs>
+        <w:ind w:left="5040" w:hanging="360"/>
+      </w:pPr>
+      <w:rPr>
+        <w:rFonts w:ascii="Wingdings" w:hAnsi="Wingdings" w:hint="default"/>
+        <w:sz w:val="20"/>
+      </w:rPr>
+    </w:lvl>
+    <w:lvl w:ilvl="7" w:tentative="1">
+      <w:start w:val="1"/>
+      <w:numFmt w:val="bullet"/>
+      <w:lvlText w:val=""/>
+      <w:lvlJc w:val="left"/>
+      <w:pPr>
+        <w:tabs>
+          <w:tab w:val="num" w:pos="5760"/>
+        </w:tabs>
+        <w:ind w:left="5760" w:hanging="360"/>
+      </w:pPr>
+      <w:rPr>
+        <w:rFonts w:ascii="Wingdings" w:hAnsi="Wingdings" w:hint="default"/>
+        <w:sz w:val="20"/>
+      </w:rPr>
+    </w:lvl>
+    <w:lvl w:ilvl="8" w:tentative="1">
+      <w:start w:val="1"/>
+      <w:numFmt w:val="bullet"/>
+      <w:lvlText w:val=""/>
+      <w:lvlJc w:val="left"/>
+      <w:pPr>
+        <w:tabs>
+          <w:tab w:val="num" w:pos="6480"/>
+        </w:tabs>
+        <w:ind w:left="6480" w:hanging="360"/>
+      </w:pPr>
+      <w:rPr>
+        <w:rFonts w:ascii="Wingdings" w:hAnsi="Wingdings" w:hint="default"/>
+        <w:sz w:val="20"/>
+      </w:rPr>
+    </w:lvl>
+  </w:abstractNum>
+  <w:abstractNum w:abstractNumId="5" w15:restartNumberingAfterBreak="0">
     <w:nsid w:val="292C288A"/>
     <w:multiLevelType w:val="multilevel"/>
     <w:tmpl w:val="C6008C20"/>
@@ -10575,7 +13331,7 @@
       </w:rPr>
     </w:lvl>
   </w:abstractNum>
-  <w:abstractNum w:abstractNumId="5" w15:restartNumberingAfterBreak="0">
+  <w:abstractNum w:abstractNumId="6" w15:restartNumberingAfterBreak="0">
     <w:nsid w:val="2C3401E9"/>
     <w:multiLevelType w:val="multilevel"/>
     <w:tmpl w:val="E7AEAAE4"/>
@@ -10724,7 +13480,7 @@
       </w:rPr>
     </w:lvl>
   </w:abstractNum>
-  <w:abstractNum w:abstractNumId="6" w15:restartNumberingAfterBreak="0">
+  <w:abstractNum w:abstractNumId="7" w15:restartNumberingAfterBreak="0">
     <w:nsid w:val="2DD457E2"/>
     <w:multiLevelType w:val="multilevel"/>
     <w:tmpl w:val="6B029A3A"/>
@@ -10873,7 +13629,7 @@
       </w:rPr>
     </w:lvl>
   </w:abstractNum>
-  <w:abstractNum w:abstractNumId="7" w15:restartNumberingAfterBreak="0">
+  <w:abstractNum w:abstractNumId="8" w15:restartNumberingAfterBreak="0">
     <w:nsid w:val="2FF17766"/>
     <w:multiLevelType w:val="multilevel"/>
     <w:tmpl w:val="AE36BC02"/>
@@ -11022,7 +13778,156 @@
       </w:rPr>
     </w:lvl>
   </w:abstractNum>
-  <w:abstractNum w:abstractNumId="8" w15:restartNumberingAfterBreak="0">
+  <w:abstractNum w:abstractNumId="9" w15:restartNumberingAfterBreak="0">
+    <w:nsid w:val="3B086105"/>
+    <w:multiLevelType w:val="multilevel"/>
+    <w:tmpl w:val="8AD8E0B8"/>
+    <w:lvl w:ilvl="0">
+      <w:start w:val="1"/>
+      <w:numFmt w:val="bullet"/>
+      <w:lvlText w:val=""/>
+      <w:lvlJc w:val="left"/>
+      <w:pPr>
+        <w:tabs>
+          <w:tab w:val="num" w:pos="720"/>
+        </w:tabs>
+        <w:ind w:left="720" w:hanging="360"/>
+      </w:pPr>
+      <w:rPr>
+        <w:rFonts w:ascii="Symbol" w:hAnsi="Symbol" w:hint="default"/>
+        <w:sz w:val="20"/>
+      </w:rPr>
+    </w:lvl>
+    <w:lvl w:ilvl="1" w:tentative="1">
+      <w:start w:val="1"/>
+      <w:numFmt w:val="bullet"/>
+      <w:lvlText w:val="o"/>
+      <w:lvlJc w:val="left"/>
+      <w:pPr>
+        <w:tabs>
+          <w:tab w:val="num" w:pos="1440"/>
+        </w:tabs>
+        <w:ind w:left="1440" w:hanging="360"/>
+      </w:pPr>
+      <w:rPr>
+        <w:rFonts w:ascii="Courier New" w:hAnsi="Courier New" w:hint="default"/>
+        <w:sz w:val="20"/>
+      </w:rPr>
+    </w:lvl>
+    <w:lvl w:ilvl="2" w:tentative="1">
+      <w:start w:val="1"/>
+      <w:numFmt w:val="bullet"/>
+      <w:lvlText w:val=""/>
+      <w:lvlJc w:val="left"/>
+      <w:pPr>
+        <w:tabs>
+          <w:tab w:val="num" w:pos="2160"/>
+        </w:tabs>
+        <w:ind w:left="2160" w:hanging="360"/>
+      </w:pPr>
+      <w:rPr>
+        <w:rFonts w:ascii="Wingdings" w:hAnsi="Wingdings" w:hint="default"/>
+        <w:sz w:val="20"/>
+      </w:rPr>
+    </w:lvl>
+    <w:lvl w:ilvl="3" w:tentative="1">
+      <w:start w:val="1"/>
+      <w:numFmt w:val="bullet"/>
+      <w:lvlText w:val=""/>
+      <w:lvlJc w:val="left"/>
+      <w:pPr>
+        <w:tabs>
+          <w:tab w:val="num" w:pos="2880"/>
+        </w:tabs>
+        <w:ind w:left="2880" w:hanging="360"/>
+      </w:pPr>
+      <w:rPr>
+        <w:rFonts w:ascii="Wingdings" w:hAnsi="Wingdings" w:hint="default"/>
+        <w:sz w:val="20"/>
+      </w:rPr>
+    </w:lvl>
+    <w:lvl w:ilvl="4" w:tentative="1">
+      <w:start w:val="1"/>
+      <w:numFmt w:val="bullet"/>
+      <w:lvlText w:val=""/>
+      <w:lvlJc w:val="left"/>
+      <w:pPr>
+        <w:tabs>
+          <w:tab w:val="num" w:pos="3600"/>
+        </w:tabs>
+        <w:ind w:left="3600" w:hanging="360"/>
+      </w:pPr>
+      <w:rPr>
+        <w:rFonts w:ascii="Wingdings" w:hAnsi="Wingdings" w:hint="default"/>
+        <w:sz w:val="20"/>
+      </w:rPr>
+    </w:lvl>
+    <w:lvl w:ilvl="5" w:tentative="1">
+      <w:start w:val="1"/>
+      <w:numFmt w:val="bullet"/>
+      <w:lvlText w:val=""/>
+      <w:lvlJc w:val="left"/>
+      <w:pPr>
+        <w:tabs>
+          <w:tab w:val="num" w:pos="4320"/>
+        </w:tabs>
+        <w:ind w:left="4320" w:hanging="360"/>
+      </w:pPr>
+      <w:rPr>
+        <w:rFonts w:ascii="Wingdings" w:hAnsi="Wingdings" w:hint="default"/>
+        <w:sz w:val="20"/>
+      </w:rPr>
+    </w:lvl>
+    <w:lvl w:ilvl="6" w:tentative="1">
+      <w:start w:val="1"/>
+      <w:numFmt w:val="bullet"/>
+      <w:lvlText w:val=""/>
+      <w:lvlJc w:val="left"/>
+      <w:pPr>
+        <w:tabs>
+          <w:tab w:val="num" w:pos="5040"/>
+        </w:tabs>
+        <w:ind w:left="5040" w:hanging="360"/>
+      </w:pPr>
+      <w:rPr>
+        <w:rFonts w:ascii="Wingdings" w:hAnsi="Wingdings" w:hint="default"/>
+        <w:sz w:val="20"/>
+      </w:rPr>
+    </w:lvl>
+    <w:lvl w:ilvl="7" w:tentative="1">
+      <w:start w:val="1"/>
+      <w:numFmt w:val="bullet"/>
+      <w:lvlText w:val=""/>
+      <w:lvlJc w:val="left"/>
+      <w:pPr>
+        <w:tabs>
+          <w:tab w:val="num" w:pos="5760"/>
+        </w:tabs>
+        <w:ind w:left="5760" w:hanging="360"/>
+      </w:pPr>
+      <w:rPr>
+        <w:rFonts w:ascii="Wingdings" w:hAnsi="Wingdings" w:hint="default"/>
+        <w:sz w:val="20"/>
+      </w:rPr>
+    </w:lvl>
+    <w:lvl w:ilvl="8" w:tentative="1">
+      <w:start w:val="1"/>
+      <w:numFmt w:val="bullet"/>
+      <w:lvlText w:val=""/>
+      <w:lvlJc w:val="left"/>
+      <w:pPr>
+        <w:tabs>
+          <w:tab w:val="num" w:pos="6480"/>
+        </w:tabs>
+        <w:ind w:left="6480" w:hanging="360"/>
+      </w:pPr>
+      <w:rPr>
+        <w:rFonts w:ascii="Wingdings" w:hAnsi="Wingdings" w:hint="default"/>
+        <w:sz w:val="20"/>
+      </w:rPr>
+    </w:lvl>
+  </w:abstractNum>
+  <w:abstractNum w:abstractNumId="10" w15:restartNumberingAfterBreak="0">
     <w:nsid w:val="41400499"/>
     <w:multiLevelType w:val="multilevel"/>
     <w:tmpl w:val="3DF2D9B0"/>
@@ -11171,7 +14076,7 @@
       </w:rPr>
     </w:lvl>
   </w:abstractNum>
-  <w:abstractNum w:abstractNumId="9" w15:restartNumberingAfterBreak="0">
+  <w:abstractNum w:abstractNumId="11" w15:restartNumberingAfterBreak="0">
     <w:nsid w:val="416B723D"/>
     <w:multiLevelType w:val="multilevel"/>
     <w:tmpl w:val="C9042196"/>
@@ -11320,7 +14225,156 @@
       </w:rPr>
     </w:lvl>
   </w:abstractNum>
-  <w:abstractNum w:abstractNumId="10" w15:restartNumberingAfterBreak="0">
+  <w:abstractNum w:abstractNumId="12" w15:restartNumberingAfterBreak="0">
+    <w:nsid w:val="48A113DD"/>
+    <w:multiLevelType w:val="multilevel"/>
+    <w:tmpl w:val="8AB27A7C"/>
+    <w:lvl w:ilvl="0">
+      <w:start w:val="1"/>
+      <w:numFmt w:val="bullet"/>
+      <w:lvlText w:val=""/>
+      <w:lvlJc w:val="left"/>
+      <w:pPr>
+        <w:tabs>
+          <w:tab w:val="num" w:pos="720"/>
+        </w:tabs>
+        <w:ind w:left="720" w:hanging="360"/>
+      </w:pPr>
+      <w:rPr>
+        <w:rFonts w:ascii="Symbol" w:hAnsi="Symbol" w:hint="default"/>
+        <w:sz w:val="20"/>
+      </w:rPr>
+    </w:lvl>
+    <w:lvl w:ilvl="1" w:tentative="1">
+      <w:start w:val="1"/>
+      <w:numFmt w:val="bullet"/>
+      <w:lvlText w:val="o"/>
+      <w:lvlJc w:val="left"/>
+      <w:pPr>
+        <w:tabs>
+          <w:tab w:val="num" w:pos="1440"/>
+        </w:tabs>
+        <w:ind w:left="1440" w:hanging="360"/>
+      </w:pPr>
+      <w:rPr>
+        <w:rFonts w:ascii="Courier New" w:hAnsi="Courier New" w:hint="default"/>
+        <w:sz w:val="20"/>
+      </w:rPr>
+    </w:lvl>
+    <w:lvl w:ilvl="2" w:tentative="1">
+      <w:start w:val="1"/>
+      <w:numFmt w:val="bullet"/>
+      <w:lvlText w:val=""/>
+      <w:lvlJc w:val="left"/>
+      <w:pPr>
+        <w:tabs>
+          <w:tab w:val="num" w:pos="2160"/>
+        </w:tabs>
+        <w:ind w:left="2160" w:hanging="360"/>
+      </w:pPr>
+      <w:rPr>
+        <w:rFonts w:ascii="Wingdings" w:hAnsi="Wingdings" w:hint="default"/>
+        <w:sz w:val="20"/>
+      </w:rPr>
+    </w:lvl>
+    <w:lvl w:ilvl="3" w:tentative="1">
+      <w:start w:val="1"/>
+      <w:numFmt w:val="bullet"/>
+      <w:lvlText w:val=""/>
+      <w:lvlJc w:val="left"/>
+      <w:pPr>
+        <w:tabs>
+          <w:tab w:val="num" w:pos="2880"/>
+        </w:tabs>
+        <w:ind w:left="2880" w:hanging="360"/>
+      </w:pPr>
+      <w:rPr>
+        <w:rFonts w:ascii="Wingdings" w:hAnsi="Wingdings" w:hint="default"/>
+        <w:sz w:val="20"/>
+      </w:rPr>
+    </w:lvl>
+    <w:lvl w:ilvl="4" w:tentative="1">
+      <w:start w:val="1"/>
+      <w:numFmt w:val="bullet"/>
+      <w:lvlText w:val=""/>
+      <w:lvlJc w:val="left"/>
+      <w:pPr>
+        <w:tabs>
+          <w:tab w:val="num" w:pos="3600"/>
+        </w:tabs>
+        <w:ind w:left="3600" w:hanging="360"/>
+      </w:pPr>
+      <w:rPr>
+        <w:rFonts w:ascii="Wingdings" w:hAnsi="Wingdings" w:hint="default"/>
+        <w:sz w:val="20"/>
+      </w:rPr>
+    </w:lvl>
+    <w:lvl w:ilvl="5" w:tentative="1">
+      <w:start w:val="1"/>
+      <w:numFmt w:val="bullet"/>
+      <w:lvlText w:val=""/>
+      <w:lvlJc w:val="left"/>
+      <w:pPr>
+        <w:tabs>
+          <w:tab w:val="num" w:pos="4320"/>
+        </w:tabs>
+        <w:ind w:left="4320" w:hanging="360"/>
+      </w:pPr>
+      <w:rPr>
+        <w:rFonts w:ascii="Wingdings" w:hAnsi="Wingdings" w:hint="default"/>
+        <w:sz w:val="20"/>
+      </w:rPr>
+    </w:lvl>
+    <w:lvl w:ilvl="6" w:tentative="1">
+      <w:start w:val="1"/>
+      <w:numFmt w:val="bullet"/>
+      <w:lvlText w:val=""/>
+      <w:lvlJc w:val="left"/>
+      <w:pPr>
+        <w:tabs>
+          <w:tab w:val="num" w:pos="5040"/>
+        </w:tabs>
+        <w:ind w:left="5040" w:hanging="360"/>
+      </w:pPr>
+      <w:rPr>
+        <w:rFonts w:ascii="Wingdings" w:hAnsi="Wingdings" w:hint="default"/>
+        <w:sz w:val="20"/>
+      </w:rPr>
+    </w:lvl>
+    <w:lvl w:ilvl="7" w:tentative="1">
+      <w:start w:val="1"/>
+      <w:numFmt w:val="bullet"/>
+      <w:lvlText w:val=""/>
+      <w:lvlJc w:val="left"/>
+      <w:pPr>
+        <w:tabs>
+          <w:tab w:val="num" w:pos="5760"/>
+        </w:tabs>
+        <w:ind w:left="5760" w:hanging="360"/>
+      </w:pPr>
+      <w:rPr>
+        <w:rFonts w:ascii="Wingdings" w:hAnsi="Wingdings" w:hint="default"/>
+        <w:sz w:val="20"/>
+      </w:rPr>
+    </w:lvl>
+    <w:lvl w:ilvl="8" w:tentative="1">
+      <w:start w:val="1"/>
+      <w:numFmt w:val="bullet"/>
+      <w:lvlText w:val=""/>
+      <w:lvlJc w:val="left"/>
+      <w:pPr>
+        <w:tabs>
+          <w:tab w:val="num" w:pos="6480"/>
+        </w:tabs>
+        <w:ind w:left="6480" w:hanging="360"/>
+      </w:pPr>
+      <w:rPr>
+        <w:rFonts w:ascii="Wingdings" w:hAnsi="Wingdings" w:hint="default"/>
+        <w:sz w:val="20"/>
+      </w:rPr>
+    </w:lvl>
+  </w:abstractNum>
+  <w:abstractNum w:abstractNumId="13" w15:restartNumberingAfterBreak="0">
     <w:nsid w:val="4EB83BAF"/>
     <w:multiLevelType w:val="multilevel"/>
     <w:tmpl w:val="F3F20DEE"/>
@@ -11469,7 +14523,7 @@
       </w:rPr>
     </w:lvl>
   </w:abstractNum>
-  <w:abstractNum w:abstractNumId="11" w15:restartNumberingAfterBreak="0">
+  <w:abstractNum w:abstractNumId="14" w15:restartNumberingAfterBreak="0">
     <w:nsid w:val="53005D32"/>
     <w:multiLevelType w:val="multilevel"/>
     <w:tmpl w:val="1FEE78F2"/>
@@ -11618,7 +14672,7 @@
       </w:rPr>
     </w:lvl>
   </w:abstractNum>
-  <w:abstractNum w:abstractNumId="12" w15:restartNumberingAfterBreak="0">
+  <w:abstractNum w:abstractNumId="15" w15:restartNumberingAfterBreak="0">
     <w:nsid w:val="608A479B"/>
     <w:multiLevelType w:val="multilevel"/>
     <w:tmpl w:val="B6964DEC"/>
@@ -11767,7 +14821,7 @@
       </w:rPr>
     </w:lvl>
   </w:abstractNum>
-  <w:abstractNum w:abstractNumId="13" w15:restartNumberingAfterBreak="0">
+  <w:abstractNum w:abstractNumId="16" w15:restartNumberingAfterBreak="0">
     <w:nsid w:val="61C93965"/>
     <w:multiLevelType w:val="multilevel"/>
     <w:tmpl w:val="17AECF34"/>
@@ -11916,7 +14970,7 @@
       </w:rPr>
     </w:lvl>
   </w:abstractNum>
-  <w:abstractNum w:abstractNumId="14" w15:restartNumberingAfterBreak="0">
+  <w:abstractNum w:abstractNumId="17" w15:restartNumberingAfterBreak="0">
     <w:nsid w:val="622201B3"/>
     <w:multiLevelType w:val="multilevel"/>
     <w:tmpl w:val="9B965EC0"/>
@@ -12065,7 +15119,7 @@
       </w:rPr>
     </w:lvl>
   </w:abstractNum>
-  <w:abstractNum w:abstractNumId="15" w15:restartNumberingAfterBreak="0">
+  <w:abstractNum w:abstractNumId="18" w15:restartNumberingAfterBreak="0">
     <w:nsid w:val="6515349F"/>
     <w:multiLevelType w:val="multilevel"/>
     <w:tmpl w:val="DA1617E6"/>
@@ -12214,7 +15268,124 @@
       </w:rPr>
     </w:lvl>
   </w:abstractNum>
-  <w:abstractNum w:abstractNumId="16" w15:restartNumberingAfterBreak="0">
+  <w:abstractNum w:abstractNumId="19" w15:restartNumberingAfterBreak="0">
+    <w:nsid w:val="65C74F3A"/>
+    <w:multiLevelType w:val="multilevel"/>
+    <w:tmpl w:val="31DE58B6"/>
+    <w:lvl w:ilvl="0">
+      <w:start w:val="1"/>
+      <w:numFmt w:val="decimal"/>
+      <w:lvlText w:val="%1."/>
+      <w:lvlJc w:val="left"/>
+      <w:pPr>
+        <w:tabs>
+          <w:tab w:val="num" w:pos="720"/>
+        </w:tabs>
+        <w:ind w:left="720" w:hanging="360"/>
+      </w:pPr>
+    </w:lvl>
+    <w:lvl w:ilvl="1">
+      <w:start w:val="1"/>
+      <w:numFmt w:val="bullet"/>
+      <w:lvlText w:val="o"/>
+      <w:lvlJc w:val="left"/>
+      <w:pPr>
+        <w:tabs>
+          <w:tab w:val="num" w:pos="1440"/>
+        </w:tabs>
+        <w:ind w:left="1440" w:hanging="360"/>
+      </w:pPr>
+      <w:rPr>
+        <w:rFonts w:ascii="Courier New" w:hAnsi="Courier New" w:hint="default"/>
+        <w:sz w:val="20"/>
+      </w:rPr>
+    </w:lvl>
+    <w:lvl w:ilvl="2" w:tentative="1">
+      <w:start w:val="1"/>
+      <w:numFmt w:val="decimal"/>
+      <w:lvlText w:val="%3."/>
+      <w:lvlJc w:val="left"/>
+      <w:pPr>
+        <w:tabs>
+          <w:tab w:val="num" w:pos="2160"/>
+        </w:tabs>
+        <w:ind w:left="2160" w:hanging="360"/>
+      </w:pPr>
+    </w:lvl>
+    <w:lvl w:ilvl="3" w:tentative="1">
+      <w:start w:val="1"/>
+      <w:numFmt w:val="decimal"/>
+      <w:lvlText w:val="%4."/>
+      <w:lvlJc w:val="left"/>
+      <w:pPr>
+        <w:tabs>
+          <w:tab w:val="num" w:pos="2880"/>
+        </w:tabs>
+        <w:ind w:left="2880" w:hanging="360"/>
+      </w:pPr>
+    </w:lvl>
+    <w:lvl w:ilvl="4" w:tentative="1">
+      <w:start w:val="1"/>
+      <w:numFmt w:val="decimal"/>
+      <w:lvlText w:val="%5."/>
+      <w:lvlJc w:val="left"/>
+      <w:pPr>
+        <w:tabs>
+          <w:tab w:val="num" w:pos="3600"/>
+        </w:tabs>
+        <w:ind w:left="3600" w:hanging="360"/>
+      </w:pPr>
+    </w:lvl>
+    <w:lvl w:ilvl="5" w:tentative="1">
+      <w:start w:val="1"/>
+      <w:numFmt w:val="decimal"/>
+      <w:lvlText w:val="%6."/>
+      <w:lvlJc w:val="left"/>
+      <w:pPr>
+        <w:tabs>
+          <w:tab w:val="num" w:pos="4320"/>
+        </w:tabs>
+        <w:ind w:left="4320" w:hanging="360"/>
+      </w:pPr>
+    </w:lvl>
+    <w:lvl w:ilvl="6" w:tentative="1">
+      <w:start w:val="1"/>
+      <w:numFmt w:val="decimal"/>
+      <w:lvlText w:val="%7."/>
+      <w:lvlJc w:val="left"/>
+      <w:pPr>
+        <w:tabs>
+          <w:tab w:val="num" w:pos="5040"/>
+        </w:tabs>
+        <w:ind w:left="5040" w:hanging="360"/>
+      </w:pPr>
+    </w:lvl>
+    <w:lvl w:ilvl="7" w:tentative="1">
+      <w:start w:val="1"/>
+      <w:numFmt w:val="decimal"/>
+      <w:lvlText w:val="%8."/>
+      <w:lvlJc w:val="left"/>
+      <w:pPr>
+        <w:tabs>
+          <w:tab w:val="num" w:pos="5760"/>
+        </w:tabs>
+        <w:ind w:left="5760" w:hanging="360"/>
+      </w:pPr>
+    </w:lvl>
+    <w:lvl w:ilvl="8" w:tentative="1">
+      <w:start w:val="1"/>
+      <w:numFmt w:val="decimal"/>
+      <w:lvlText w:val="%9."/>
+      <w:lvlJc w:val="left"/>
+      <w:pPr>
+        <w:tabs>
+          <w:tab w:val="num" w:pos="6480"/>
+        </w:tabs>
+        <w:ind w:left="6480" w:hanging="360"/>
+      </w:pPr>
+    </w:lvl>
+  </w:abstractNum>
+  <w:abstractNum w:abstractNumId="20" w15:restartNumberingAfterBreak="0">
     <w:nsid w:val="6D8E244B"/>
     <w:multiLevelType w:val="multilevel"/>
     <w:tmpl w:val="0D0853CA"/>
@@ -12363,7 +15534,7 @@
       </w:rPr>
     </w:lvl>
   </w:abstractNum>
-  <w:abstractNum w:abstractNumId="17" w15:restartNumberingAfterBreak="0">
+  <w:abstractNum w:abstractNumId="21" w15:restartNumberingAfterBreak="0">
     <w:nsid w:val="6F93360E"/>
     <w:multiLevelType w:val="multilevel"/>
     <w:tmpl w:val="E4F292E2"/>
@@ -12512,59 +15683,191 @@
       </w:rPr>
     </w:lvl>
   </w:abstractNum>
+  <w:abstractNum w:abstractNumId="22" w15:restartNumberingAfterBreak="0">
+    <w:nsid w:val="74E84C21"/>
+    <w:multiLevelType w:val="multilevel"/>
+    <w:tmpl w:val="801EA29A"/>
+    <w:lvl w:ilvl="0">
+      <w:start w:val="1"/>
+      <w:numFmt w:val="decimal"/>
+      <w:lvlText w:val="%1."/>
+      <w:lvlJc w:val="left"/>
+      <w:pPr>
+        <w:tabs>
+          <w:tab w:val="num" w:pos="720"/>
+        </w:tabs>
+        <w:ind w:left="720" w:hanging="360"/>
+      </w:pPr>
+    </w:lvl>
+    <w:lvl w:ilvl="1">
+      <w:start w:val="1"/>
+      <w:numFmt w:val="bullet"/>
+      <w:lvlText w:val="o"/>
+      <w:lvlJc w:val="left"/>
+      <w:pPr>
+        <w:tabs>
+          <w:tab w:val="num" w:pos="1440"/>
+        </w:tabs>
+        <w:ind w:left="1440" w:hanging="360"/>
+      </w:pPr>
+      <w:rPr>
+        <w:rFonts w:ascii="Courier New" w:hAnsi="Courier New" w:hint="default"/>
+        <w:sz w:val="20"/>
+      </w:rPr>
+    </w:lvl>
+    <w:lvl w:ilvl="2" w:tentative="1">
+      <w:start w:val="1"/>
+      <w:numFmt w:val="decimal"/>
+      <w:lvlText w:val="%3."/>
+      <w:lvlJc w:val="left"/>
+      <w:pPr>
+        <w:tabs>
+          <w:tab w:val="num" w:pos="2160"/>
+        </w:tabs>
+        <w:ind w:left="2160" w:hanging="360"/>
+      </w:pPr>
+    </w:lvl>
+    <w:lvl w:ilvl="3" w:tentative="1">
+      <w:start w:val="1"/>
+      <w:numFmt w:val="decimal"/>
+      <w:lvlText w:val="%4."/>
+      <w:lvlJc w:val="left"/>
+      <w:pPr>
+        <w:tabs>
+          <w:tab w:val="num" w:pos="2880"/>
+        </w:tabs>
+        <w:ind w:left="2880" w:hanging="360"/>
+      </w:pPr>
+    </w:lvl>
+    <w:lvl w:ilvl="4" w:tentative="1">
+      <w:start w:val="1"/>
+      <w:numFmt w:val="decimal"/>
+      <w:lvlText w:val="%5."/>
+      <w:lvlJc w:val="left"/>
+      <w:pPr>
+        <w:tabs>
+          <w:tab w:val="num" w:pos="3600"/>
+        </w:tabs>
+        <w:ind w:left="3600" w:hanging="360"/>
+      </w:pPr>
+    </w:lvl>
+    <w:lvl w:ilvl="5" w:tentative="1">
+      <w:start w:val="1"/>
+      <w:numFmt w:val="decimal"/>
+      <w:lvlText w:val="%6."/>
+      <w:lvlJc w:val="left"/>
+      <w:pPr>
+        <w:tabs>
+          <w:tab w:val="num" w:pos="4320"/>
+        </w:tabs>
+        <w:ind w:left="4320" w:hanging="360"/>
+      </w:pPr>
+    </w:lvl>
+    <w:lvl w:ilvl="6" w:tentative="1">
+      <w:start w:val="1"/>
+      <w:numFmt w:val="decimal"/>
+      <w:lvlText w:val="%7."/>
+      <w:lvlJc w:val="left"/>
+      <w:pPr>
+        <w:tabs>
+          <w:tab w:val="num" w:pos="5040"/>
+        </w:tabs>
+        <w:ind w:left="5040" w:hanging="360"/>
+      </w:pPr>
+    </w:lvl>
+    <w:lvl w:ilvl="7" w:tentative="1">
+      <w:start w:val="1"/>
+      <w:numFmt w:val="decimal"/>
+      <w:lvlText w:val="%8."/>
+      <w:lvlJc w:val="left"/>
+      <w:pPr>
+        <w:tabs>
+          <w:tab w:val="num" w:pos="5760"/>
+        </w:tabs>
+        <w:ind w:left="5760" w:hanging="360"/>
+      </w:pPr>
+    </w:lvl>
+    <w:lvl w:ilvl="8" w:tentative="1">
+      <w:start w:val="1"/>
+      <w:numFmt w:val="decimal"/>
+      <w:lvlText w:val="%9."/>
+      <w:lvlJc w:val="left"/>
+      <w:pPr>
+        <w:tabs>
+          <w:tab w:val="num" w:pos="6480"/>
+        </w:tabs>
+        <w:ind w:left="6480" w:hanging="360"/>
+      </w:pPr>
+    </w:lvl>
+  </w:abstractNum>
   <w:num w:numId="1">
-    <w:abstractNumId w:val="10"/>
+    <w:abstractNumId w:val="13"/>
   </w:num>
   <w:num w:numId="2">
     <w:abstractNumId w:val="1"/>
   </w:num>
   <w:num w:numId="3">
-    <w:abstractNumId w:val="5"/>
+    <w:abstractNumId w:val="6"/>
   </w:num>
   <w:num w:numId="4">
-    <w:abstractNumId w:val="15"/>
+    <w:abstractNumId w:val="18"/>
   </w:num>
   <w:num w:numId="5">
-    <w:abstractNumId w:val="8"/>
+    <w:abstractNumId w:val="10"/>
   </w:num>
   <w:num w:numId="6">
-    <w:abstractNumId w:val="7"/>
+    <w:abstractNumId w:val="8"/>
   </w:num>
   <w:num w:numId="7">
     <w:abstractNumId w:val="0"/>
   </w:num>
   <w:num w:numId="8">
-    <w:abstractNumId w:val="16"/>
+    <w:abstractNumId w:val="20"/>
   </w:num>
   <w:num w:numId="9">
     <w:abstractNumId w:val="2"/>
   </w:num>
   <w:num w:numId="10">
-    <w:abstractNumId w:val="4"/>
+    <w:abstractNumId w:val="5"/>
   </w:num>
   <w:num w:numId="11">
     <w:abstractNumId w:val="3"/>
   </w:num>
   <w:num w:numId="12">
+    <w:abstractNumId w:val="14"/>
+  </w:num>
+  <w:num w:numId="13">
+    <w:abstractNumId w:val="7"/>
+  </w:num>
+  <w:num w:numId="14">
     <w:abstractNumId w:val="11"/>
   </w:num>
-  <w:num w:numId="13">
-    <w:abstractNumId w:val="6"/>
+  <w:num w:numId="15">
+    <w:abstractNumId w:val="21"/>
   </w:num>
-  <w:num w:numId="14">
-    <w:abstractNumId w:val="9"/>
-  </w:num>
-  <w:num w:numId="15">
+  <w:num w:numId="16">
     <w:abstractNumId w:val="17"/>
   </w:num>
-  <w:num w:numId="16">
-    <w:abstractNumId w:val="14"/>
+  <w:num w:numId="17">
+    <w:abstractNumId w:val="15"/>
   </w:num>
-  <w:num w:numId="17">
+  <w:num w:numId="18">
+    <w:abstractNumId w:val="16"/>
+  </w:num>
+  <w:num w:numId="19">
+    <w:abstractNumId w:val="22"/>
+  </w:num>
+  <w:num w:numId="20">
+    <w:abstractNumId w:val="19"/>
+  </w:num>
+  <w:num w:numId="21">
+    <w:abstractNumId w:val="4"/>
+  </w:num>
+  <w:num w:numId="22">
     <w:abstractNumId w:val="12"/>
   </w:num>
-  <w:num w:numId="18">
-    <w:abstractNumId w:val="13"/>
+  <w:num w:numId="23">
+    <w:abstractNumId w:val="9"/>
   </w:num>
 </w:numbering>
 </file>
@@ -13229,6 +16532,11 @@
     <w:basedOn w:val="DefaultParagraphFont"/>
     <w:rsid w:val="00C74A0F"/>
   </w:style>
+  <w:style w:type="character" w:customStyle="1" w:styleId="hljs-builtin">
+    <w:name w:val="hljs-built_in"/>
+    <w:basedOn w:val="DefaultParagraphFont"/>
+    <w:rsid w:val="0020136F"/>
+  </w:style>
 </w:styles>
 </file>
 

</xml_diff>